<commit_message>
anexe informe al sprint 3
</commit_message>
<xml_diff>
--- a/documentos/Sprint3.docx
+++ b/documentos/Sprint3.docx
@@ -1,11 +1,12 @@
 
 <file path=word/document.xml><?xml version="1.0" encoding="utf-8"?>
-<w:document xmlns:wpc="http://schemas.microsoft.com/office/word/2010/wordprocessingCanvas" xmlns:cx="http://schemas.microsoft.com/office/drawing/2014/chartex" xmlns:mc="http://schemas.openxmlformats.org/markup-compatibility/2006" xmlns:o="urn:schemas-microsoft-com:office:office" xmlns:r="http://schemas.openxmlformats.org/officeDocument/2006/relationships" xmlns:m="http://schemas.openxmlformats.org/officeDocument/2006/math" xmlns:v="urn:schemas-microsoft-com:vml" xmlns:wp14="http://schemas.microsoft.com/office/word/2010/wordprocessingDrawing" xmlns:wp="http://schemas.openxmlformats.org/drawingml/2006/wordprocessingDrawing" xmlns:w10="urn:schemas-microsoft-com:office:word" xmlns:w="http://schemas.openxmlformats.org/wordprocessingml/2006/main" xmlns:w14="http://schemas.microsoft.com/office/word/2010/wordml" xmlns:w15="http://schemas.microsoft.com/office/word/2012/wordml" xmlns:w16se="http://schemas.microsoft.com/office/word/2015/wordml/symex" xmlns:wpg="http://schemas.microsoft.com/office/word/2010/wordprocessingGroup" xmlns:wpi="http://schemas.microsoft.com/office/word/2010/wordprocessingInk" xmlns:wne="http://schemas.microsoft.com/office/word/2006/wordml" xmlns:wps="http://schemas.microsoft.com/office/word/2010/wordprocessingShape" mc:Ignorable="w14 w15 w16se wp14">
+<w:document xmlns:o="urn:schemas-microsoft-com:office:office" xmlns:r="http://schemas.openxmlformats.org/officeDocument/2006/relationships" xmlns:v="urn:schemas-microsoft-com:vml" xmlns:w="http://schemas.openxmlformats.org/wordprocessingml/2006/main" xmlns:w10="urn:schemas-microsoft-com:office:word" xmlns:wp="http://schemas.openxmlformats.org/drawingml/2006/wordprocessingDrawing" xmlns:wps="http://schemas.microsoft.com/office/word/2010/wordprocessingShape" xmlns:wpg="http://schemas.microsoft.com/office/word/2010/wordprocessingGroup" xmlns:mc="http://schemas.openxmlformats.org/markup-compatibility/2006" xmlns:wp14="http://schemas.microsoft.com/office/word/2010/wordprocessingDrawing" xmlns:w14="http://schemas.microsoft.com/office/word/2010/wordml" mc:Ignorable="w14 wp14">
   <w:body>
     <w:p>
       <w:pPr>
-        <w:spacing w:after="0" w:line="259" w:lineRule="auto"/>
-        <w:ind w:left="0" w:right="245" w:firstLine="0"/>
+        <w:pStyle w:val="Normal"/>
+        <w:spacing w:lineRule="auto" w:line="259" w:before="0" w:after="0"/>
+        <w:ind w:left="0" w:right="245" w:hanging="0"/>
         <w:jc w:val="right"/>
         <w:rPr>
           <w:color w:val="323E4F"/>
@@ -19,55 +20,33 @@
           <w:sz w:val="40"/>
           <w:lang w:val="es-CO"/>
         </w:rPr>
-        <w:t>09</w:t>
-      </w:r>
+        <w:t>09 DE OCTUBRE DE 2021</w:t>
+      </w:r>
+    </w:p>
+    <w:p>
+      <w:pPr>
+        <w:pStyle w:val="Normal"/>
+        <w:spacing w:lineRule="auto" w:line="259" w:before="0" w:after="0"/>
+        <w:ind w:left="0" w:right="245" w:hanging="0"/>
+        <w:jc w:val="right"/>
+        <w:rPr>
+          <w:lang w:val="es-CO"/>
+        </w:rPr>
+      </w:pPr>
       <w:r>
         <w:rPr>
           <w:color w:val="323E4F"/>
           <w:sz w:val="40"/>
           <w:lang w:val="es-CO"/>
         </w:rPr>
-        <w:t xml:space="preserve"> DE </w:t>
-      </w:r>
-      <w:r>
-        <w:rPr>
-          <w:color w:val="323E4F"/>
-          <w:sz w:val="40"/>
-          <w:lang w:val="es-CO"/>
-        </w:rPr>
-        <w:t xml:space="preserve">OCTUBRE </w:t>
-      </w:r>
-      <w:r>
-        <w:rPr>
-          <w:color w:val="323E4F"/>
-          <w:sz w:val="40"/>
-          <w:lang w:val="es-CO"/>
-        </w:rPr>
-        <w:t>DE 2021</w:t>
-      </w:r>
-    </w:p>
-    <w:p>
-      <w:pPr>
-        <w:spacing w:after="0" w:line="259" w:lineRule="auto"/>
-        <w:ind w:left="0" w:right="245" w:firstLine="0"/>
-        <w:jc w:val="right"/>
-        <w:rPr>
-          <w:lang w:val="es-CO"/>
-        </w:rPr>
-      </w:pPr>
-      <w:r>
-        <w:rPr>
-          <w:color w:val="323E4F"/>
-          <w:sz w:val="40"/>
-          <w:lang w:val="es-CO"/>
-        </w:rPr>
         <w:t xml:space="preserve"> </w:t>
       </w:r>
     </w:p>
     <w:p>
       <w:pPr>
-        <w:spacing w:after="175" w:line="259" w:lineRule="auto"/>
-        <w:ind w:left="0" w:right="0" w:firstLine="0"/>
+        <w:pStyle w:val="Normal"/>
+        <w:spacing w:lineRule="auto" w:line="259" w:before="0" w:after="175"/>
+        <w:ind w:left="0" w:right="0" w:hanging="0"/>
         <w:rPr>
           <w:lang w:val="es-CO"/>
         </w:rPr>
@@ -87,8 +66,9 @@
     </w:p>
     <w:p>
       <w:pPr>
-        <w:spacing w:after="9848" w:line="259" w:lineRule="auto"/>
-        <w:ind w:left="0" w:right="0" w:firstLine="0"/>
+        <w:pStyle w:val="Normal"/>
+        <w:spacing w:lineRule="auto" w:line="259" w:before="0" w:after="9848"/>
+        <w:ind w:left="0" w:right="0" w:hanging="0"/>
         <w:rPr>
           <w:sz w:val="40"/>
           <w:szCs w:val="40"/>
@@ -96,25 +76,21 @@
         </w:rPr>
       </w:pPr>
       <w:r>
-        <w:rPr>
-          <w:noProof/>
-        </w:rPr>
         <mc:AlternateContent>
           <mc:Choice Requires="wpg">
             <w:drawing>
-              <wp:anchor distT="0" distB="0" distL="114300" distR="114300" simplePos="0" relativeHeight="251658240" behindDoc="0" locked="0" layoutInCell="1" allowOverlap="1">
+              <wp:anchor behindDoc="0" distT="0" distB="0" distL="114300" distR="114300" simplePos="0" locked="0" layoutInCell="1" allowOverlap="1" relativeHeight="2">
                 <wp:simplePos x="0" y="0"/>
                 <wp:positionH relativeFrom="page">
-                  <wp:posOffset>349758</wp:posOffset>
+                  <wp:posOffset>349885</wp:posOffset>
                 </wp:positionH>
                 <wp:positionV relativeFrom="page">
-                  <wp:posOffset>457568</wp:posOffset>
+                  <wp:posOffset>457835</wp:posOffset>
                 </wp:positionV>
-                <wp:extent cx="222250" cy="9142679"/>
+                <wp:extent cx="222885" cy="9143365"/>
                 <wp:effectExtent l="0" t="0" r="0" b="0"/>
                 <wp:wrapSquare wrapText="bothSides"/>
-                <wp:docPr id="2365" name="Group 2365"/>
-                <wp:cNvGraphicFramePr/>
+                <wp:docPr id="1" name="Group 2365"/>
                 <a:graphic xmlns:a="http://schemas.openxmlformats.org/drawingml/2006/main">
                   <a:graphicData uri="http://schemas.microsoft.com/office/word/2010/wordprocessingGroup">
                     <wpg:wgp>
@@ -122,25 +98,21 @@
                       <wpg:grpSpPr>
                         <a:xfrm>
                           <a:off x="0" y="0"/>
-                          <a:ext cx="222250" cy="9142679"/>
-                          <a:chOff x="0" y="0"/>
-                          <a:chExt cx="222250" cy="9142679"/>
+                          <a:ext cx="222120" cy="9142560"/>
                         </a:xfrm>
                       </wpg:grpSpPr>
                       <wps:wsp>
-                        <wps:cNvPr id="2924" name="Shape 2924"/>
                         <wps:cNvSpPr/>
                         <wps:spPr>
                           <a:xfrm>
                             <a:off x="0" y="0"/>
-                            <a:ext cx="222250" cy="8780780"/>
+                            <a:ext cx="222120" cy="8780760"/>
                           </a:xfrm>
                           <a:custGeom>
                             <a:avLst/>
                             <a:gdLst/>
                             <a:ahLst/>
-                            <a:cxnLst/>
-                            <a:rect l="0" t="0" r="0" b="0"/>
+                            <a:rect l="l" t="t" r="r" b="b"/>
                             <a:pathLst>
                               <a:path w="222250" h="8780780">
                                 <a:moveTo>
@@ -161,40 +133,33 @@
                               </a:path>
                             </a:pathLst>
                           </a:custGeom>
-                          <a:ln w="0" cap="flat">
-                            <a:miter lim="127000"/>
+                          <a:solidFill>
+                            <a:srgbClr val="ed7d31"/>
+                          </a:solidFill>
+                          <a:ln>
+                            <a:noFill/>
                           </a:ln>
                         </wps:spPr>
                         <wps:style>
-                          <a:lnRef idx="0">
-                            <a:srgbClr val="000000">
-                              <a:alpha val="0"/>
-                            </a:srgbClr>
-                          </a:lnRef>
-                          <a:fillRef idx="1">
-                            <a:srgbClr val="ED7D31"/>
-                          </a:fillRef>
-                          <a:effectRef idx="0">
-                            <a:scrgbClr r="0" g="0" b="0"/>
-                          </a:effectRef>
-                          <a:fontRef idx="none"/>
+                          <a:lnRef idx="0"/>
+                          <a:fillRef idx="0"/>
+                          <a:effectRef idx="0"/>
+                          <a:fontRef idx="minor"/>
                         </wps:style>
                         <wps:bodyPr/>
                       </wps:wsp>
                       <wps:wsp>
-                        <wps:cNvPr id="2925" name="Shape 2925"/>
                         <wps:cNvSpPr/>
                         <wps:spPr>
                           <a:xfrm>
-                            <a:off x="0" y="8914117"/>
-                            <a:ext cx="222250" cy="228562"/>
+                            <a:off x="0" y="8914680"/>
+                            <a:ext cx="222120" cy="227880"/>
                           </a:xfrm>
                           <a:custGeom>
                             <a:avLst/>
                             <a:gdLst/>
                             <a:ahLst/>
-                            <a:cxnLst/>
-                            <a:rect l="0" t="0" r="0" b="0"/>
+                            <a:rect l="l" t="t" r="r" b="b"/>
                             <a:pathLst>
                               <a:path w="222250" h="228562">
                                 <a:moveTo>
@@ -215,23 +180,18 @@
                               </a:path>
                             </a:pathLst>
                           </a:custGeom>
-                          <a:ln w="0" cap="flat">
-                            <a:miter lim="127000"/>
+                          <a:solidFill>
+                            <a:srgbClr val="4472c4"/>
+                          </a:solidFill>
+                          <a:ln>
+                            <a:noFill/>
                           </a:ln>
                         </wps:spPr>
                         <wps:style>
-                          <a:lnRef idx="0">
-                            <a:srgbClr val="000000">
-                              <a:alpha val="0"/>
-                            </a:srgbClr>
-                          </a:lnRef>
-                          <a:fillRef idx="1">
-                            <a:srgbClr val="4472C4"/>
-                          </a:fillRef>
-                          <a:effectRef idx="0">
-                            <a:scrgbClr r="0" g="0" b="0"/>
-                          </a:effectRef>
-                          <a:fontRef idx="none"/>
+                          <a:lnRef idx="0"/>
+                          <a:fillRef idx="0"/>
+                          <a:effectRef idx="0"/>
+                          <a:fontRef idx="minor"/>
                         </wps:style>
                         <wps:bodyPr/>
                       </wps:wsp>
@@ -241,19 +201,9 @@
               </wp:anchor>
             </w:drawing>
           </mc:Choice>
-          <mc:Fallback xmlns:a="http://schemas.openxmlformats.org/drawingml/2006/main">
+          <mc:Fallback>
             <w:pict>
-              <v:group id="Group 2365" style="width:17.5pt;height:719.896pt;position:absolute;mso-position-horizontal-relative:page;mso-position-horizontal:absolute;margin-left:27.54pt;mso-position-vertical-relative:page;margin-top:36.029pt;" coordsize="2222,91426">
-                <v:shape id="Shape 2926" style="position:absolute;width:2222;height:87807;left:0;top:0;" coordsize="222250,8780780" path="m0,0l222250,0l222250,8780780l0,8780780l0,0">
-                  <v:stroke weight="0pt" endcap="flat" joinstyle="miter" miterlimit="10" on="false" color="#000000" opacity="0"/>
-                  <v:fill on="true" color="#ed7d31"/>
-                </v:shape>
-                <v:shape id="Shape 2927" style="position:absolute;width:2222;height:2285;left:0;top:89141;" coordsize="222250,228562" path="m0,0l222250,0l222250,228562l0,228562l0,0">
-                  <v:stroke weight="0pt" endcap="flat" joinstyle="miter" miterlimit="10" on="false" color="#000000" opacity="0"/>
-                  <v:fill on="true" color="#4472c4"/>
-                </v:shape>
-                <w10:wrap type="square"/>
-              </v:group>
+              <v:group id="shape_0" alt="Group 2365" style="position:absolute;margin-left:27.55pt;margin-top:36.05pt;width:17.5pt;height:719.9pt" coordorigin="551,721" coordsize="350,14398"/>
             </w:pict>
           </mc:Fallback>
         </mc:AlternateContent>
@@ -281,8 +231,9 @@
     </w:p>
     <w:p>
       <w:pPr>
-        <w:spacing w:line="259" w:lineRule="auto"/>
-        <w:ind w:right="-12"/>
+        <w:pStyle w:val="Normal"/>
+        <w:spacing w:lineRule="auto" w:line="259"/>
+        <w:ind w:left="10" w:right="-12" w:hanging="10"/>
         <w:jc w:val="right"/>
         <w:rPr>
           <w:lang w:val="es-CO"/>
@@ -299,8 +250,9 @@
     </w:p>
     <w:p>
       <w:pPr>
-        <w:spacing w:line="259" w:lineRule="auto"/>
-        <w:ind w:right="-12"/>
+        <w:pStyle w:val="Normal"/>
+        <w:spacing w:lineRule="auto" w:line="259"/>
+        <w:ind w:left="10" w:right="-12" w:hanging="10"/>
         <w:jc w:val="right"/>
         <w:rPr>
           <w:color w:val="262626"/>
@@ -319,8 +271,9 @@
     </w:p>
     <w:p>
       <w:pPr>
-        <w:spacing w:line="259" w:lineRule="auto"/>
-        <w:ind w:right="-12"/>
+        <w:pStyle w:val="Normal"/>
+        <w:spacing w:lineRule="auto" w:line="259"/>
+        <w:ind w:left="10" w:right="-12" w:hanging="10"/>
         <w:jc w:val="right"/>
         <w:rPr>
           <w:color w:val="262626"/>
@@ -336,22 +289,33 @@
           <w:szCs w:val="28"/>
           <w:lang w:val="es-CO"/>
         </w:rPr>
-        <w:t>J</w:t>
-      </w:r>
+        <w:t>JULIAN GUILLERMO ZAPATA</w:t>
+      </w:r>
+    </w:p>
+    <w:p>
+      <w:pPr>
+        <w:pStyle w:val="Normal"/>
+        <w:spacing w:lineRule="auto" w:line="259"/>
+        <w:ind w:left="10" w:right="-12" w:hanging="10"/>
+        <w:jc w:val="right"/>
+        <w:rPr>
+          <w:lang w:val="es-CO"/>
+        </w:rPr>
+      </w:pPr>
       <w:r>
         <w:rPr>
           <w:color w:val="262626"/>
           <w:sz w:val="28"/>
-          <w:szCs w:val="28"/>
-          <w:lang w:val="es-CO"/>
-        </w:rPr>
-        <w:t>ULIAN GUILLERMO ZAPATA</w:t>
-      </w:r>
-    </w:p>
-    <w:p>
-      <w:pPr>
-        <w:spacing w:line="259" w:lineRule="auto"/>
-        <w:ind w:right="-12"/>
+          <w:lang w:val="es-CO"/>
+        </w:rPr>
+        <w:t>JULIO CESAR HUESO LASSO</w:t>
+      </w:r>
+    </w:p>
+    <w:p>
+      <w:pPr>
+        <w:pStyle w:val="Normal"/>
+        <w:spacing w:lineRule="auto" w:line="259"/>
+        <w:ind w:left="10" w:right="-12" w:hanging="10"/>
         <w:jc w:val="right"/>
         <w:rPr>
           <w:lang w:val="es-CO"/>
@@ -363,30 +327,13 @@
           <w:sz w:val="28"/>
           <w:lang w:val="es-CO"/>
         </w:rPr>
-        <w:t>JULIO CESAR HUESO LASSO</w:t>
-      </w:r>
-    </w:p>
-    <w:p>
-      <w:pPr>
-        <w:spacing w:line="259" w:lineRule="auto"/>
-        <w:ind w:right="-12"/>
-        <w:jc w:val="right"/>
-        <w:rPr>
-          <w:lang w:val="es-CO"/>
-        </w:rPr>
-      </w:pPr>
-      <w:r>
-        <w:rPr>
-          <w:color w:val="262626"/>
-          <w:sz w:val="28"/>
-          <w:lang w:val="es-CO"/>
-        </w:rPr>
         <w:t>ADOLFO TORRES GÓMEZ</w:t>
       </w:r>
     </w:p>
     <w:p>
       <w:pPr>
-        <w:spacing w:after="159" w:line="259" w:lineRule="auto"/>
+        <w:pStyle w:val="Normal"/>
+        <w:spacing w:lineRule="auto" w:line="259" w:before="0" w:after="159"/>
         <w:jc w:val="center"/>
         <w:rPr>
           <w:sz w:val="32"/>
@@ -400,45 +347,13 @@
           <w:szCs w:val="32"/>
           <w:lang w:val="es-CO"/>
         </w:rPr>
-        <w:lastRenderedPageBreak/>
-        <w:t xml:space="preserve">Software de </w:t>
-      </w:r>
-      <w:r>
-        <w:rPr>
-          <w:sz w:val="32"/>
-          <w:szCs w:val="32"/>
-          <w:lang w:val="es-CO"/>
-        </w:rPr>
-        <w:t>G</w:t>
-      </w:r>
-      <w:r>
-        <w:rPr>
-          <w:sz w:val="32"/>
-          <w:szCs w:val="32"/>
-          <w:lang w:val="es-CO"/>
-        </w:rPr>
-        <w:t xml:space="preserve">estión de </w:t>
-      </w:r>
-      <w:r>
-        <w:rPr>
-          <w:sz w:val="32"/>
-          <w:szCs w:val="32"/>
-          <w:lang w:val="es-CO"/>
-        </w:rPr>
-        <w:t>V</w:t>
-      </w:r>
-      <w:r>
-        <w:rPr>
-          <w:sz w:val="32"/>
-          <w:szCs w:val="32"/>
-          <w:lang w:val="es-CO"/>
-        </w:rPr>
-        <w:t>entas Numer016</w:t>
-      </w:r>
-    </w:p>
-    <w:p>
-      <w:pPr>
-        <w:spacing w:after="159" w:line="259" w:lineRule="auto"/>
+        <w:t>Software de Gestión de Ventas Numer016</w:t>
+      </w:r>
+    </w:p>
+    <w:p>
+      <w:pPr>
+        <w:pStyle w:val="Normal"/>
+        <w:spacing w:lineRule="auto" w:line="259" w:before="0" w:after="159"/>
         <w:jc w:val="center"/>
         <w:rPr>
           <w:sz w:val="28"/>
@@ -452,175 +367,159 @@
           <w:szCs w:val="28"/>
           <w:lang w:val="es-CO"/>
         </w:rPr>
-        <w:t xml:space="preserve">Desarrollado con la Metodología ágil </w:t>
-      </w:r>
-      <w:proofErr w:type="spellStart"/>
-      <w:r>
+        <w:t>Desarrollado con la Metodología ágil Scrum</w:t>
+      </w:r>
+    </w:p>
+    <w:p>
+      <w:pPr>
+        <w:pStyle w:val="Normal"/>
+        <w:spacing w:lineRule="auto" w:line="259" w:before="0" w:after="159"/>
+        <w:jc w:val="center"/>
         <w:rPr>
           <w:sz w:val="28"/>
           <w:szCs w:val="28"/>
-          <w:lang w:val="es-CO"/>
-        </w:rPr>
-        <w:t>Scrum</w:t>
-      </w:r>
-      <w:proofErr w:type="spellEnd"/>
-    </w:p>
-    <w:p>
-      <w:pPr>
-        <w:spacing w:after="159" w:line="259" w:lineRule="auto"/>
-        <w:jc w:val="center"/>
+        </w:rPr>
+      </w:pPr>
+      <w:r>
         <w:rPr>
           <w:sz w:val="28"/>
           <w:szCs w:val="28"/>
         </w:rPr>
-      </w:pPr>
-      <w:r>
-        <w:rPr>
-          <w:sz w:val="28"/>
-          <w:szCs w:val="28"/>
-        </w:rPr>
-        <w:t xml:space="preserve">Sprint </w:t>
-      </w:r>
-      <w:r>
-        <w:rPr>
-          <w:sz w:val="28"/>
-          <w:szCs w:val="28"/>
-        </w:rPr>
-        <w:t>No. 3</w:t>
-      </w:r>
-    </w:p>
-    <w:p>
-      <w:pPr>
-        <w:spacing w:after="160" w:line="259" w:lineRule="auto"/>
-        <w:ind w:left="0" w:right="0" w:firstLine="0"/>
-        <w:rPr>
-          <w:sz w:val="32"/>
-          <w:szCs w:val="32"/>
-        </w:rPr>
-      </w:pPr>
-      <w:r>
-        <w:rPr>
-          <w:sz w:val="32"/>
-          <w:szCs w:val="32"/>
-        </w:rPr>
+        <w:t>Sprint No. 3</w:t>
+      </w:r>
+    </w:p>
+    <w:p>
+      <w:pPr>
+        <w:pStyle w:val="Normal"/>
+        <w:spacing w:lineRule="auto" w:line="259" w:before="0" w:after="160"/>
+        <w:ind w:left="0" w:right="0" w:hanging="0"/>
+        <w:rPr>
+          <w:sz w:val="32"/>
+          <w:szCs w:val="32"/>
+        </w:rPr>
+      </w:pPr>
+      <w:r>
+        <w:rPr>
+          <w:sz w:val="32"/>
+          <w:szCs w:val="32"/>
+        </w:rPr>
+      </w:r>
+      <w:r>
         <w:br w:type="page"/>
       </w:r>
     </w:p>
     <w:p>
       <w:pPr>
-        <w:spacing w:after="159" w:line="259" w:lineRule="auto"/>
-        <w:ind w:left="0" w:firstLine="0"/>
-        <w:rPr>
-          <w:sz w:val="32"/>
-          <w:szCs w:val="32"/>
-        </w:rPr>
-      </w:pPr>
-      <w:r>
-        <w:rPr>
-          <w:sz w:val="32"/>
-          <w:szCs w:val="32"/>
-        </w:rPr>
-        <w:lastRenderedPageBreak/>
-        <w:t xml:space="preserve">Sprint Goals </w:t>
-      </w:r>
-      <w:proofErr w:type="spellStart"/>
-      <w:r>
-        <w:rPr>
-          <w:sz w:val="32"/>
-          <w:szCs w:val="32"/>
-        </w:rPr>
-        <w:t>Semanas</w:t>
-      </w:r>
-      <w:proofErr w:type="spellEnd"/>
-      <w:r>
-        <w:rPr>
-          <w:sz w:val="32"/>
-          <w:szCs w:val="32"/>
-        </w:rPr>
-        <w:t xml:space="preserve"> </w:t>
-      </w:r>
-      <w:r>
-        <w:rPr>
-          <w:sz w:val="32"/>
-          <w:szCs w:val="32"/>
-        </w:rPr>
-        <w:t>5</w:t>
-      </w:r>
-    </w:p>
-    <w:p>
-      <w:pPr>
-        <w:spacing w:after="159" w:line="259" w:lineRule="auto"/>
-        <w:ind w:left="0" w:firstLine="0"/>
-        <w:rPr>
-          <w:sz w:val="32"/>
-          <w:szCs w:val="32"/>
-        </w:rPr>
-      </w:pPr>
-    </w:p>
-    <w:p>
-      <w:pPr>
-        <w:spacing w:after="159" w:line="259" w:lineRule="auto"/>
-        <w:ind w:left="0" w:firstLine="0"/>
-        <w:rPr>
-          <w:lang w:val="es-CO"/>
-        </w:rPr>
-      </w:pPr>
+        <w:pStyle w:val="Normal"/>
+        <w:spacing w:lineRule="auto" w:line="259" w:before="0" w:after="159"/>
+        <w:ind w:left="0" w:right="502" w:hanging="0"/>
+        <w:rPr>
+          <w:sz w:val="32"/>
+          <w:szCs w:val="32"/>
+        </w:rPr>
+      </w:pPr>
+      <w:r>
+        <w:rPr>
+          <w:sz w:val="32"/>
+          <w:szCs w:val="32"/>
+        </w:rPr>
+        <w:t>Sprint Goals Semanas 5</w:t>
+      </w:r>
+    </w:p>
+    <w:p>
+      <w:pPr>
+        <w:pStyle w:val="Normal"/>
+        <w:spacing w:lineRule="auto" w:line="259" w:before="0" w:after="159"/>
+        <w:ind w:left="0" w:right="502" w:hanging="0"/>
+        <w:rPr>
+          <w:sz w:val="32"/>
+          <w:szCs w:val="32"/>
+        </w:rPr>
+      </w:pPr>
+      <w:r>
+        <w:rPr>
+          <w:sz w:val="32"/>
+          <w:szCs w:val="32"/>
+        </w:rPr>
+      </w:r>
+    </w:p>
+    <w:p>
+      <w:pPr>
+        <w:pStyle w:val="Normal"/>
+        <w:spacing w:lineRule="auto" w:line="259" w:before="0" w:after="159"/>
+        <w:ind w:left="0" w:right="502" w:hanging="0"/>
+        <w:rPr>
+          <w:lang w:val="es-CO"/>
+        </w:rPr>
+      </w:pPr>
+      <w:r>
+        <w:rPr>
+          <w:lang w:val="es-CO"/>
+        </w:rPr>
+      </w:r>
       <w:bookmarkStart w:id="0" w:name="_GoBack"/>
-      <w:bookmarkEnd w:id="0"/>
-    </w:p>
-    <w:p>
-      <w:pPr>
-        <w:spacing w:after="159" w:line="259" w:lineRule="auto"/>
-        <w:ind w:left="0" w:firstLine="0"/>
-        <w:rPr>
-          <w:sz w:val="32"/>
-          <w:szCs w:val="32"/>
-          <w:lang w:val="es-CO"/>
-        </w:rPr>
-      </w:pPr>
-      <w:proofErr w:type="spellStart"/>
-      <w:r>
-        <w:rPr>
-          <w:sz w:val="32"/>
-          <w:szCs w:val="32"/>
-          <w:lang w:val="es-CO"/>
-        </w:rPr>
-        <w:t>Epicas</w:t>
-      </w:r>
-      <w:proofErr w:type="spellEnd"/>
-      <w:r>
-        <w:rPr>
-          <w:sz w:val="32"/>
-          <w:szCs w:val="32"/>
-          <w:lang w:val="es-CO"/>
-        </w:rPr>
-        <w:t xml:space="preserve"> del Sprint.</w:t>
-      </w:r>
-    </w:p>
-    <w:p>
-      <w:pPr>
-        <w:spacing w:after="159" w:line="259" w:lineRule="auto"/>
-        <w:ind w:left="0" w:firstLine="0"/>
-        <w:rPr>
-          <w:sz w:val="32"/>
-          <w:szCs w:val="32"/>
-          <w:lang w:val="es-CO"/>
-        </w:rPr>
-      </w:pPr>
-    </w:p>
-    <w:p>
-      <w:pPr>
-        <w:spacing w:after="159" w:line="259" w:lineRule="auto"/>
-        <w:ind w:left="0" w:firstLine="0"/>
-        <w:rPr>
-          <w:lang w:val="es-CO"/>
-        </w:rPr>
-      </w:pPr>
-    </w:p>
-    <w:p>
-      <w:pPr>
-        <w:spacing w:after="159" w:line="259" w:lineRule="auto"/>
-        <w:ind w:left="0" w:firstLine="0"/>
+      <w:bookmarkStart w:id="1" w:name="_GoBack"/>
+      <w:bookmarkEnd w:id="1"/>
+    </w:p>
+    <w:p>
+      <w:pPr>
+        <w:pStyle w:val="Normal"/>
+        <w:spacing w:lineRule="auto" w:line="259" w:before="0" w:after="159"/>
+        <w:ind w:left="0" w:right="502" w:hanging="0"/>
+        <w:rPr>
+          <w:sz w:val="32"/>
+          <w:szCs w:val="32"/>
+          <w:lang w:val="es-CO"/>
+        </w:rPr>
+      </w:pPr>
+      <w:r>
+        <w:rPr>
+          <w:sz w:val="32"/>
+          <w:szCs w:val="32"/>
+          <w:lang w:val="es-CO"/>
+        </w:rPr>
+        <w:t>Epicas del Sprint.</w:t>
+      </w:r>
+    </w:p>
+    <w:p>
+      <w:pPr>
+        <w:pStyle w:val="Normal"/>
+        <w:spacing w:lineRule="auto" w:line="259" w:before="0" w:after="159"/>
+        <w:ind w:left="0" w:right="502" w:hanging="0"/>
+        <w:rPr>
+          <w:sz w:val="32"/>
+          <w:szCs w:val="32"/>
+          <w:lang w:val="es-CO"/>
+        </w:rPr>
+      </w:pPr>
+      <w:r>
+        <w:rPr>
+          <w:sz w:val="32"/>
+          <w:szCs w:val="32"/>
+          <w:lang w:val="es-CO"/>
+        </w:rPr>
+      </w:r>
+    </w:p>
+    <w:p>
+      <w:pPr>
+        <w:pStyle w:val="Normal"/>
+        <w:spacing w:lineRule="auto" w:line="259" w:before="0" w:after="159"/>
+        <w:ind w:left="0" w:right="502" w:hanging="0"/>
+        <w:rPr>
+          <w:lang w:val="es-CO"/>
+        </w:rPr>
+      </w:pPr>
+      <w:r>
+        <w:rPr>
+          <w:lang w:val="es-CO"/>
+        </w:rPr>
+      </w:r>
+    </w:p>
+    <w:p>
+      <w:pPr>
+        <w:pStyle w:val="Normal"/>
+        <w:spacing w:lineRule="auto" w:line="259" w:before="0" w:after="159"/>
+        <w:ind w:left="0" w:right="502" w:hanging="0"/>
         <w:rPr>
           <w:sz w:val="32"/>
           <w:szCs w:val="32"/>
@@ -638,29 +537,171 @@
     </w:p>
     <w:p>
       <w:pPr>
-        <w:spacing w:after="159" w:line="259" w:lineRule="auto"/>
-        <w:ind w:left="0" w:firstLine="0"/>
-        <w:rPr>
-          <w:sz w:val="32"/>
-          <w:szCs w:val="32"/>
-          <w:lang w:val="es-CO"/>
-        </w:rPr>
-      </w:pPr>
-    </w:p>
-    <w:p>
-      <w:pPr>
-        <w:spacing w:after="159" w:line="259" w:lineRule="auto"/>
-        <w:ind w:right="504"/>
+        <w:pStyle w:val="Normal"/>
+        <w:spacing w:lineRule="auto" w:line="259" w:before="0" w:after="159"/>
+        <w:ind w:left="0" w:right="502" w:hanging="0"/>
+        <w:rPr>
+          <w:sz w:val="32"/>
+          <w:szCs w:val="32"/>
+          <w:lang w:val="es-CO"/>
+        </w:rPr>
+      </w:pPr>
+      <w:r>
+        <w:rPr/>
+      </w:r>
+    </w:p>
+    <w:p>
+      <w:pPr>
+        <w:pStyle w:val="Normal"/>
+        <w:spacing w:lineRule="auto" w:line="259" w:before="0" w:after="159"/>
+        <w:ind w:left="0" w:right="502" w:hanging="0"/>
+        <w:rPr>
+          <w:u w:val="single"/>
+        </w:rPr>
+      </w:pPr>
+      <w:r>
+        <w:rPr>
+          <w:sz w:val="24"/>
+          <w:szCs w:val="24"/>
+          <w:lang w:val="es-CO"/>
+        </w:rPr>
+        <w:t>Julián : he estado trabajando en el backend de la aplicación , ya listo el proyecto de</w:t>
+      </w:r>
+      <w:r>
+        <w:rPr>
+          <w:b/>
+          <w:bCs/>
+          <w:sz w:val="24"/>
+          <w:szCs w:val="24"/>
+          <w:lang w:val="es-CO"/>
+        </w:rPr>
+        <w:t xml:space="preserve"> nodejs express y sequalize</w:t>
+      </w:r>
+      <w:r>
+        <w:rPr>
+          <w:sz w:val="24"/>
+          <w:szCs w:val="24"/>
+          <w:lang w:val="es-CO"/>
+        </w:rPr>
+        <w:t xml:space="preserve"> que nos permitirá conectar el front con el backend, proporcionando las rutas que tendrá el servidor back, está pendiente anexar a la rama el servidor back para integracion.</w:t>
+      </w:r>
+    </w:p>
+    <w:p>
+      <w:pPr>
+        <w:pStyle w:val="Normal"/>
+        <w:spacing w:lineRule="auto" w:line="259" w:before="0" w:after="159"/>
+        <w:ind w:left="0" w:right="502" w:hanging="0"/>
+        <w:rPr>
+          <w:sz w:val="32"/>
+          <w:szCs w:val="32"/>
+          <w:lang w:val="es-CO"/>
+        </w:rPr>
+      </w:pPr>
+      <w:r>
+        <w:rPr>
+          <w:sz w:val="32"/>
+          <w:szCs w:val="32"/>
+          <w:lang w:val="es-CO"/>
+        </w:rPr>
+      </w:r>
+    </w:p>
+    <w:p>
+      <w:pPr>
+        <w:pStyle w:val="Normal"/>
+        <w:spacing w:lineRule="auto" w:line="259" w:before="0" w:after="159"/>
+        <w:ind w:left="0" w:right="502" w:hanging="0"/>
+        <w:rPr>
+          <w:sz w:val="32"/>
+          <w:szCs w:val="32"/>
+          <w:lang w:val="es-CO"/>
+        </w:rPr>
+      </w:pPr>
+      <w:r>
+        <w:rPr>
+          <w:sz w:val="32"/>
+          <w:szCs w:val="32"/>
+          <w:lang w:val="es-CO"/>
+        </w:rPr>
+      </w:r>
+    </w:p>
+    <w:p>
+      <w:pPr>
+        <w:pStyle w:val="Normal"/>
+        <w:spacing w:lineRule="auto" w:line="259" w:before="0" w:after="159"/>
+        <w:ind w:left="0" w:right="502" w:hanging="0"/>
+        <w:rPr>
+          <w:sz w:val="32"/>
+          <w:szCs w:val="32"/>
+          <w:lang w:val="es-CO"/>
+        </w:rPr>
+      </w:pPr>
+      <w:r>
+        <w:rPr>
+          <w:sz w:val="32"/>
+          <w:szCs w:val="32"/>
+          <w:lang w:val="es-CO"/>
+        </w:rPr>
+      </w:r>
+    </w:p>
+    <w:p>
+      <w:pPr>
+        <w:pStyle w:val="Normal"/>
+        <w:spacing w:lineRule="auto" w:line="259" w:before="0" w:after="159"/>
+        <w:ind w:left="0" w:right="502" w:hanging="0"/>
+        <w:rPr>
+          <w:sz w:val="32"/>
+          <w:szCs w:val="32"/>
+          <w:lang w:val="es-CO"/>
+        </w:rPr>
+      </w:pPr>
+      <w:r>
+        <w:rPr>
+          <w:sz w:val="32"/>
+          <w:szCs w:val="32"/>
+          <w:lang w:val="es-CO"/>
+        </w:rPr>
+      </w:r>
+    </w:p>
+    <w:p>
+      <w:pPr>
+        <w:pStyle w:val="Normal"/>
+        <w:spacing w:lineRule="auto" w:line="259" w:before="0" w:after="159"/>
+        <w:ind w:left="0" w:right="502" w:hanging="0"/>
+        <w:rPr>
+          <w:sz w:val="32"/>
+          <w:szCs w:val="32"/>
+          <w:lang w:val="es-CO"/>
+        </w:rPr>
+      </w:pPr>
+      <w:r>
+        <w:rPr>
+          <w:sz w:val="32"/>
+          <w:szCs w:val="32"/>
+          <w:lang w:val="es-CO"/>
+        </w:rPr>
+      </w:r>
+    </w:p>
+    <w:p>
+      <w:pPr>
+        <w:pStyle w:val="Normal"/>
+        <w:spacing w:lineRule="auto" w:line="259" w:before="0" w:after="159"/>
+        <w:ind w:left="10" w:right="504" w:hanging="10"/>
         <w:jc w:val="center"/>
         <w:rPr>
           <w:lang w:val="es-CO"/>
         </w:rPr>
       </w:pPr>
-    </w:p>
-    <w:p>
-      <w:pPr>
-        <w:spacing w:after="159" w:line="259" w:lineRule="auto"/>
-        <w:ind w:right="504"/>
+      <w:r>
+        <w:rPr>
+          <w:lang w:val="es-CO"/>
+        </w:rPr>
+      </w:r>
+    </w:p>
+    <w:p>
+      <w:pPr>
+        <w:pStyle w:val="Normal"/>
+        <w:spacing w:lineRule="auto" w:line="259" w:before="0" w:after="159"/>
+        <w:ind w:left="10" w:right="504" w:hanging="10"/>
         <w:jc w:val="center"/>
         <w:rPr>
           <w:lang w:val="es-CO"/>
@@ -675,12 +716,33 @@
     </w:p>
     <w:p>
       <w:pPr>
-        <w:spacing w:after="158" w:line="259" w:lineRule="auto"/>
-        <w:ind w:left="-5" w:right="0"/>
-        <w:rPr>
-          <w:lang w:val="es-CO"/>
-        </w:rPr>
-      </w:pPr>
+        <w:pStyle w:val="Normal"/>
+        <w:spacing w:lineRule="auto" w:line="259" w:before="0" w:after="158"/>
+        <w:ind w:left="-5" w:right="0" w:hanging="10"/>
+        <w:rPr>
+          <w:lang w:val="es-CO"/>
+        </w:rPr>
+      </w:pPr>
+      <w:hyperlink r:id="rId2">
+        <w:r>
+          <w:rPr>
+            <w:color w:val="0563C1"/>
+            <w:u w:val="single" w:color="0563C1"/>
+            <w:lang w:val="es-CO"/>
+          </w:rPr>
+          <w:t>https://github.com/Alejo</w:t>
+        </w:r>
+      </w:hyperlink>
+      <w:hyperlink r:id="rId3">
+        <w:r>
+          <w:rPr>
+            <w:color w:val="0563C1"/>
+            <w:u w:val="single" w:color="0563C1"/>
+            <w:lang w:val="es-CO"/>
+          </w:rPr>
+          <w:t>-</w:t>
+        </w:r>
+      </w:hyperlink>
       <w:hyperlink r:id="rId4">
         <w:r>
           <w:rPr>
@@ -688,7 +750,7 @@
             <w:u w:val="single" w:color="0563C1"/>
             <w:lang w:val="es-CO"/>
           </w:rPr>
-          <w:t>https://github.com/Alejo</w:t>
+          <w:t>Nino95/Proyecto</w:t>
         </w:r>
       </w:hyperlink>
       <w:hyperlink r:id="rId5">
@@ -708,7 +770,7 @@
             <w:u w:val="single" w:color="0563C1"/>
             <w:lang w:val="es-CO"/>
           </w:rPr>
-          <w:t>Nino95/Proyecto</w:t>
+          <w:t>C3</w:t>
         </w:r>
       </w:hyperlink>
       <w:hyperlink r:id="rId7">
@@ -728,7 +790,7 @@
             <w:u w:val="single" w:color="0563C1"/>
             <w:lang w:val="es-CO"/>
           </w:rPr>
-          <w:t>C3</w:t>
+          <w:t>Grupo</w:t>
         </w:r>
       </w:hyperlink>
       <w:hyperlink r:id="rId9">
@@ -748,19 +810,44 @@
             <w:u w:val="single" w:color="0563C1"/>
             <w:lang w:val="es-CO"/>
           </w:rPr>
-          <w:t>Grupo</w:t>
+          <w:t>16.git</w:t>
         </w:r>
       </w:hyperlink>
       <w:hyperlink r:id="rId11">
         <w:r>
           <w:rPr>
-            <w:color w:val="0563C1"/>
-            <w:u w:val="single" w:color="0563C1"/>
             <w:lang w:val="es-CO"/>
           </w:rPr>
-          <w:t>-</w:t>
+          <w:t xml:space="preserve"> </w:t>
         </w:r>
       </w:hyperlink>
+    </w:p>
+    <w:p>
+      <w:pPr>
+        <w:pStyle w:val="Normal"/>
+        <w:spacing w:lineRule="auto" w:line="259" w:before="0" w:after="159"/>
+        <w:ind w:left="10" w:right="505" w:hanging="10"/>
+        <w:jc w:val="center"/>
+        <w:rPr>
+          <w:lang w:val="es-CO"/>
+        </w:rPr>
+      </w:pPr>
+      <w:r>
+        <w:rPr>
+          <w:lang w:val="es-CO"/>
+        </w:rPr>
+        <w:t xml:space="preserve">ENLACE DE TRELLO </w:t>
+      </w:r>
+    </w:p>
+    <w:p>
+      <w:pPr>
+        <w:pStyle w:val="Normal"/>
+        <w:spacing w:lineRule="auto" w:line="259" w:before="0" w:after="158"/>
+        <w:ind w:left="-5" w:right="0" w:hanging="10"/>
+        <w:rPr>
+          <w:lang w:val="es-CO"/>
+        </w:rPr>
+      </w:pPr>
       <w:hyperlink r:id="rId12">
         <w:r>
           <w:rPr>
@@ -768,7 +855,7 @@
             <w:u w:val="single" w:color="0563C1"/>
             <w:lang w:val="es-CO"/>
           </w:rPr>
-          <w:t>16.git</w:t>
+          <w:t>https://trello.com/b/EFxYO1MS/numer016</w:t>
         </w:r>
       </w:hyperlink>
       <w:hyperlink r:id="rId13">
@@ -782,51 +869,9 @@
     </w:p>
     <w:p>
       <w:pPr>
-        <w:spacing w:after="159" w:line="259" w:lineRule="auto"/>
-        <w:ind w:right="505"/>
-        <w:jc w:val="center"/>
-        <w:rPr>
-          <w:lang w:val="es-CO"/>
-        </w:rPr>
-      </w:pPr>
-      <w:r>
-        <w:rPr>
-          <w:lang w:val="es-CO"/>
-        </w:rPr>
-        <w:t xml:space="preserve">ENLACE DE TRELLO </w:t>
-      </w:r>
-    </w:p>
-    <w:p>
-      <w:pPr>
-        <w:spacing w:after="158" w:line="259" w:lineRule="auto"/>
-        <w:ind w:left="-5" w:right="0"/>
-        <w:rPr>
-          <w:lang w:val="es-CO"/>
-        </w:rPr>
-      </w:pPr>
-      <w:hyperlink r:id="rId14">
-        <w:r>
-          <w:rPr>
-            <w:color w:val="0563C1"/>
-            <w:u w:val="single" w:color="0563C1"/>
-            <w:lang w:val="es-CO"/>
-          </w:rPr>
-          <w:t>https://trello.com/b/EFxYO1MS/numer016</w:t>
-        </w:r>
-      </w:hyperlink>
-      <w:hyperlink r:id="rId15">
-        <w:r>
-          <w:rPr>
-            <w:lang w:val="es-CO"/>
-          </w:rPr>
-          <w:t xml:space="preserve"> </w:t>
-        </w:r>
-      </w:hyperlink>
-    </w:p>
-    <w:p>
-      <w:pPr>
-        <w:spacing w:after="160" w:line="259" w:lineRule="auto"/>
-        <w:ind w:left="0" w:right="0" w:firstLine="0"/>
+        <w:pStyle w:val="Normal"/>
+        <w:spacing w:lineRule="auto" w:line="259" w:before="0" w:after="160"/>
+        <w:ind w:left="0" w:right="0" w:hanging="0"/>
         <w:rPr>
           <w:lang w:val="es-CO"/>
         </w:rPr>
@@ -840,8 +885,9 @@
     </w:p>
     <w:p>
       <w:pPr>
-        <w:spacing w:after="158" w:line="259" w:lineRule="auto"/>
-        <w:ind w:left="0" w:right="0" w:firstLine="0"/>
+        <w:pStyle w:val="Normal"/>
+        <w:spacing w:lineRule="auto" w:line="259" w:before="0" w:after="158"/>
+        <w:ind w:left="0" w:right="0" w:hanging="0"/>
         <w:rPr>
           <w:lang w:val="es-CO"/>
         </w:rPr>
@@ -855,8 +901,9 @@
     </w:p>
     <w:p>
       <w:pPr>
-        <w:spacing w:after="0" w:line="402" w:lineRule="auto"/>
-        <w:ind w:left="0" w:right="4873" w:firstLine="0"/>
+        <w:pStyle w:val="Normal"/>
+        <w:spacing w:lineRule="auto" w:line="400" w:before="0" w:after="0"/>
+        <w:ind w:left="0" w:right="4873" w:hanging="0"/>
         <w:rPr>
           <w:lang w:val="es-CO"/>
         </w:rPr>
@@ -869,20 +916,24 @@
       </w:r>
     </w:p>
     <w:sectPr>
+      <w:type w:val="nextPage"/>
       <w:pgSz w:w="12240" w:h="15840"/>
-      <w:pgMar w:top="1417" w:right="1196" w:bottom="865" w:left="1702" w:header="720" w:footer="720" w:gutter="0"/>
-      <w:cols w:space="720"/>
+      <w:pgMar w:left="1702" w:right="1196" w:header="0" w:top="1417" w:footer="0" w:bottom="865" w:gutter="0"/>
+      <w:pgNumType w:fmt="decimal"/>
+      <w:formProt w:val="false"/>
+      <w:textDirection w:val="lrTb"/>
+      <w:docGrid w:type="default" w:linePitch="100" w:charSpace="4096"/>
     </w:sectPr>
   </w:body>
 </w:document>
 </file>
 
 <file path=word/styles.xml><?xml version="1.0" encoding="utf-8"?>
-<w:styles xmlns:mc="http://schemas.openxmlformats.org/markup-compatibility/2006" xmlns:r="http://schemas.openxmlformats.org/officeDocument/2006/relationships" xmlns:w="http://schemas.openxmlformats.org/wordprocessingml/2006/main" xmlns:w14="http://schemas.microsoft.com/office/word/2010/wordml" xmlns:w15="http://schemas.microsoft.com/office/word/2012/wordml" xmlns:w16se="http://schemas.microsoft.com/office/word/2015/wordml/symex" mc:Ignorable="w14 w15 w16se">
+<w:styles xmlns:w="http://schemas.openxmlformats.org/wordprocessingml/2006/main" xmlns:w14="http://schemas.microsoft.com/office/word/2010/wordml" xmlns:mc="http://schemas.openxmlformats.org/markup-compatibility/2006" mc:Ignorable="w14">
   <w:docDefaults>
     <w:rPrDefault>
       <w:rPr>
-        <w:rFonts w:asciiTheme="minorHAnsi" w:eastAsiaTheme="minorEastAsia" w:hAnsiTheme="minorHAnsi" w:cstheme="minorBidi"/>
+        <w:rFonts w:ascii="Calibri" w:hAnsi="Calibri" w:eastAsia="" w:cs="" w:asciiTheme="minorHAnsi" w:cstheme="minorBidi" w:eastAsiaTheme="minorEastAsia" w:hAnsiTheme="minorHAnsi"/>
         <w:sz w:val="22"/>
         <w:szCs w:val="22"/>
         <w:lang w:val="en-US" w:eastAsia="en-US" w:bidi="ar-SA"/>
@@ -890,21 +941,21 @@
     </w:rPrDefault>
     <w:pPrDefault>
       <w:pPr>
-        <w:spacing w:after="160" w:line="259" w:lineRule="auto"/>
+        <w:suppressAutoHyphens w:val="true"/>
       </w:pPr>
     </w:pPrDefault>
   </w:docDefaults>
   <w:latentStyles w:defLockedState="0" w:defUIPriority="99" w:defSemiHidden="0" w:defUnhideWhenUsed="0" w:defQFormat="0" w:count="371">
     <w:lsdException w:name="Normal" w:uiPriority="0" w:qFormat="1"/>
     <w:lsdException w:name="heading 1" w:uiPriority="9" w:qFormat="1"/>
-    <w:lsdException w:name="heading 2" w:semiHidden="1" w:uiPriority="9" w:unhideWhenUsed="1" w:qFormat="1"/>
-    <w:lsdException w:name="heading 3" w:semiHidden="1" w:uiPriority="9" w:unhideWhenUsed="1" w:qFormat="1"/>
-    <w:lsdException w:name="heading 4" w:semiHidden="1" w:uiPriority="9" w:unhideWhenUsed="1" w:qFormat="1"/>
-    <w:lsdException w:name="heading 5" w:semiHidden="1" w:uiPriority="9" w:unhideWhenUsed="1" w:qFormat="1"/>
-    <w:lsdException w:name="heading 6" w:semiHidden="1" w:uiPriority="9" w:unhideWhenUsed="1" w:qFormat="1"/>
-    <w:lsdException w:name="heading 7" w:semiHidden="1" w:uiPriority="9" w:unhideWhenUsed="1" w:qFormat="1"/>
-    <w:lsdException w:name="heading 8" w:semiHidden="1" w:uiPriority="9" w:unhideWhenUsed="1" w:qFormat="1"/>
-    <w:lsdException w:name="heading 9" w:semiHidden="1" w:uiPriority="9" w:unhideWhenUsed="1" w:qFormat="1"/>
+    <w:lsdException w:name="heading 2" w:uiPriority="9" w:semiHidden="1" w:unhideWhenUsed="1" w:qFormat="1"/>
+    <w:lsdException w:name="heading 3" w:uiPriority="9" w:semiHidden="1" w:unhideWhenUsed="1" w:qFormat="1"/>
+    <w:lsdException w:name="heading 4" w:uiPriority="9" w:semiHidden="1" w:unhideWhenUsed="1" w:qFormat="1"/>
+    <w:lsdException w:name="heading 5" w:uiPriority="9" w:semiHidden="1" w:unhideWhenUsed="1" w:qFormat="1"/>
+    <w:lsdException w:name="heading 6" w:uiPriority="9" w:semiHidden="1" w:unhideWhenUsed="1" w:qFormat="1"/>
+    <w:lsdException w:name="heading 7" w:uiPriority="9" w:semiHidden="1" w:unhideWhenUsed="1" w:qFormat="1"/>
+    <w:lsdException w:name="heading 8" w:uiPriority="9" w:semiHidden="1" w:unhideWhenUsed="1" w:qFormat="1"/>
+    <w:lsdException w:name="heading 9" w:uiPriority="9" w:semiHidden="1" w:unhideWhenUsed="1" w:qFormat="1"/>
     <w:lsdException w:name="index 1" w:semiHidden="1" w:unhideWhenUsed="1"/>
     <w:lsdException w:name="index 2" w:semiHidden="1" w:unhideWhenUsed="1"/>
     <w:lsdException w:name="index 3" w:semiHidden="1" w:unhideWhenUsed="1"/>
@@ -914,22 +965,22 @@
     <w:lsdException w:name="index 7" w:semiHidden="1" w:unhideWhenUsed="1"/>
     <w:lsdException w:name="index 8" w:semiHidden="1" w:unhideWhenUsed="1"/>
     <w:lsdException w:name="index 9" w:semiHidden="1" w:unhideWhenUsed="1"/>
-    <w:lsdException w:name="toc 1" w:semiHidden="1" w:uiPriority="39" w:unhideWhenUsed="1"/>
-    <w:lsdException w:name="toc 2" w:semiHidden="1" w:uiPriority="39" w:unhideWhenUsed="1"/>
-    <w:lsdException w:name="toc 3" w:semiHidden="1" w:uiPriority="39" w:unhideWhenUsed="1"/>
-    <w:lsdException w:name="toc 4" w:semiHidden="1" w:uiPriority="39" w:unhideWhenUsed="1"/>
-    <w:lsdException w:name="toc 5" w:semiHidden="1" w:uiPriority="39" w:unhideWhenUsed="1"/>
-    <w:lsdException w:name="toc 6" w:semiHidden="1" w:uiPriority="39" w:unhideWhenUsed="1"/>
-    <w:lsdException w:name="toc 7" w:semiHidden="1" w:uiPriority="39" w:unhideWhenUsed="1"/>
-    <w:lsdException w:name="toc 8" w:semiHidden="1" w:uiPriority="39" w:unhideWhenUsed="1"/>
-    <w:lsdException w:name="toc 9" w:semiHidden="1" w:uiPriority="39" w:unhideWhenUsed="1"/>
+    <w:lsdException w:name="toc 1" w:uiPriority="39" w:semiHidden="1" w:unhideWhenUsed="1"/>
+    <w:lsdException w:name="toc 2" w:uiPriority="39" w:semiHidden="1" w:unhideWhenUsed="1"/>
+    <w:lsdException w:name="toc 3" w:uiPriority="39" w:semiHidden="1" w:unhideWhenUsed="1"/>
+    <w:lsdException w:name="toc 4" w:uiPriority="39" w:semiHidden="1" w:unhideWhenUsed="1"/>
+    <w:lsdException w:name="toc 5" w:uiPriority="39" w:semiHidden="1" w:unhideWhenUsed="1"/>
+    <w:lsdException w:name="toc 6" w:uiPriority="39" w:semiHidden="1" w:unhideWhenUsed="1"/>
+    <w:lsdException w:name="toc 7" w:uiPriority="39" w:semiHidden="1" w:unhideWhenUsed="1"/>
+    <w:lsdException w:name="toc 8" w:uiPriority="39" w:semiHidden="1" w:unhideWhenUsed="1"/>
+    <w:lsdException w:name="toc 9" w:uiPriority="39" w:semiHidden="1" w:unhideWhenUsed="1"/>
     <w:lsdException w:name="Normal Indent" w:semiHidden="1" w:unhideWhenUsed="1"/>
     <w:lsdException w:name="footnote text" w:semiHidden="1" w:unhideWhenUsed="1"/>
     <w:lsdException w:name="annotation text" w:semiHidden="1" w:unhideWhenUsed="1"/>
     <w:lsdException w:name="header" w:semiHidden="1" w:unhideWhenUsed="1"/>
     <w:lsdException w:name="footer" w:semiHidden="1" w:unhideWhenUsed="1"/>
     <w:lsdException w:name="index heading" w:semiHidden="1" w:unhideWhenUsed="1"/>
-    <w:lsdException w:name="caption" w:semiHidden="1" w:uiPriority="35" w:unhideWhenUsed="1" w:qFormat="1"/>
+    <w:lsdException w:name="caption" w:uiPriority="35" w:semiHidden="1" w:unhideWhenUsed="1" w:qFormat="1"/>
     <w:lsdException w:name="table of figures" w:semiHidden="1" w:unhideWhenUsed="1"/>
     <w:lsdException w:name="envelope address" w:semiHidden="1" w:unhideWhenUsed="1"/>
     <w:lsdException w:name="envelope return" w:semiHidden="1" w:unhideWhenUsed="1"/>
@@ -960,7 +1011,7 @@
     <w:lsdException w:name="Title" w:uiPriority="10" w:qFormat="1"/>
     <w:lsdException w:name="Closing" w:semiHidden="1" w:unhideWhenUsed="1"/>
     <w:lsdException w:name="Signature" w:semiHidden="1" w:unhideWhenUsed="1"/>
-    <w:lsdException w:name="Default Paragraph Font" w:semiHidden="1" w:uiPriority="1" w:unhideWhenUsed="1"/>
+    <w:lsdException w:name="Default Paragraph Font" w:uiPriority="1" w:semiHidden="1" w:unhideWhenUsed="1"/>
     <w:lsdException w:name="Body Text" w:semiHidden="1" w:unhideWhenUsed="1"/>
     <w:lsdException w:name="Body Text Indent" w:semiHidden="1" w:unhideWhenUsed="1"/>
     <w:lsdException w:name="List Continue" w:semiHidden="1" w:unhideWhenUsed="1"/>
@@ -1160,8 +1211,8 @@
     <w:lsdException w:name="Subtle Reference" w:uiPriority="31" w:qFormat="1"/>
     <w:lsdException w:name="Intense Reference" w:uiPriority="32" w:qFormat="1"/>
     <w:lsdException w:name="Book Title" w:uiPriority="33" w:qFormat="1"/>
-    <w:lsdException w:name="Bibliography" w:semiHidden="1" w:uiPriority="37" w:unhideWhenUsed="1"/>
-    <w:lsdException w:name="TOC Heading" w:semiHidden="1" w:uiPriority="39" w:unhideWhenUsed="1" w:qFormat="1"/>
+    <w:lsdException w:name="Bibliography" w:uiPriority="37" w:semiHidden="1" w:unhideWhenUsed="1"/>
+    <w:lsdException w:name="TOC Heading" w:uiPriority="39" w:semiHidden="1" w:unhideWhenUsed="1" w:qFormat="1"/>
     <w:lsdException w:name="Plain Table 1" w:uiPriority="41"/>
     <w:lsdException w:name="Plain Table 2" w:uiPriority="42"/>
     <w:lsdException w:name="Plain Table 3" w:uiPriority="43"/>
@@ -1267,44 +1318,141 @@
     <w:lsdException w:name="List Table 6 Colorful Accent 6" w:uiPriority="51"/>
     <w:lsdException w:name="List Table 7 Colorful Accent 6" w:uiPriority="52"/>
   </w:latentStyles>
-  <w:style w:type="paragraph" w:default="1" w:styleId="Normal">
+  <w:style w:type="paragraph" w:styleId="Normal" w:default="1">
     <w:name w:val="Normal"/>
     <w:qFormat/>
     <w:pPr>
-      <w:spacing w:after="3" w:line="258" w:lineRule="auto"/>
+      <w:widowControl/>
+      <w:bidi w:val="0"/>
+      <w:spacing w:lineRule="auto" w:line="256" w:before="0" w:after="3"/>
       <w:ind w:left="10" w:right="502" w:hanging="10"/>
+      <w:jc w:val="left"/>
     </w:pPr>
     <w:rPr>
-      <w:rFonts w:ascii="Calibri" w:eastAsia="Calibri" w:hAnsi="Calibri" w:cs="Calibri"/>
+      <w:rFonts w:ascii="Calibri" w:hAnsi="Calibri" w:eastAsia="Calibri" w:cs="Calibri"/>
       <w:color w:val="000000"/>
+      <w:kern w:val="0"/>
+      <w:sz w:val="22"/>
+      <w:szCs w:val="22"/>
+      <w:lang w:val="en-US" w:eastAsia="en-US" w:bidi="ar-SA"/>
     </w:rPr>
   </w:style>
   <w:style w:type="paragraph" w:styleId="Ttulo1">
-    <w:name w:val="heading 1"/>
+    <w:name w:val="Heading 1"/>
     <w:next w:val="Normal"/>
     <w:link w:val="Ttulo1Car"/>
     <w:uiPriority w:val="9"/>
     <w:unhideWhenUsed/>
     <w:qFormat/>
     <w:pPr>
-      <w:keepNext/>
+      <w:keepNext w:val="true"/>
       <w:keepLines/>
-      <w:spacing w:after="93"/>
-      <w:ind w:right="30"/>
+      <w:widowControl/>
+      <w:bidi w:val="0"/>
+      <w:spacing w:lineRule="auto" w:line="259" w:before="0" w:after="93"/>
+      <w:ind w:right="30" w:hanging="0"/>
       <w:jc w:val="right"/>
       <w:outlineLvl w:val="0"/>
     </w:pPr>
     <w:rPr>
-      <w:rFonts w:ascii="Calibri" w:eastAsia="Calibri" w:hAnsi="Calibri" w:cs="Calibri"/>
+      <w:rFonts w:ascii="Calibri" w:hAnsi="Calibri" w:eastAsia="Calibri" w:cs="Calibri"/>
+      <w:color w:val="323E4F"/>
+      <w:kern w:val="0"/>
+      <w:sz w:val="52"/>
+      <w:szCs w:val="22"/>
+      <w:lang w:val="en-US" w:eastAsia="en-US" w:bidi="ar-SA"/>
+    </w:rPr>
+  </w:style>
+  <w:style w:type="character" w:styleId="DefaultParagraphFont" w:default="1">
+    <w:name w:val="Default Paragraph Font"/>
+    <w:uiPriority w:val="1"/>
+    <w:semiHidden/>
+    <w:unhideWhenUsed/>
+    <w:qFormat/>
+    <w:rPr/>
+  </w:style>
+  <w:style w:type="character" w:styleId="Ttulo1Car" w:customStyle="1">
+    <w:name w:val="Título 1 Car"/>
+    <w:link w:val="Ttulo1"/>
+    <w:qFormat/>
+    <w:rPr>
+      <w:rFonts w:ascii="Calibri" w:hAnsi="Calibri" w:eastAsia="Calibri" w:cs="Calibri"/>
       <w:color w:val="323E4F"/>
       <w:sz w:val="52"/>
     </w:rPr>
   </w:style>
-  <w:style w:type="character" w:default="1" w:styleId="Fuentedeprrafopredeter">
-    <w:name w:val="Default Paragraph Font"/>
-    <w:uiPriority w:val="1"/>
+  <w:style w:type="character" w:styleId="EnlacedeInternet">
+    <w:name w:val="Enlace de Internet"/>
+    <w:rPr>
+      <w:color w:val="000080"/>
+      <w:u w:val="single"/>
+      <w:lang w:val="zxx" w:eastAsia="zxx" w:bidi="zxx"/>
+    </w:rPr>
+  </w:style>
+  <w:style w:type="paragraph" w:styleId="Ttulo">
+    <w:name w:val="Título"/>
+    <w:basedOn w:val="Normal"/>
+    <w:next w:val="Cuerpodetexto"/>
+    <w:qFormat/>
+    <w:pPr>
+      <w:keepNext w:val="true"/>
+      <w:spacing w:before="240" w:after="120"/>
+    </w:pPr>
+    <w:rPr>
+      <w:rFonts w:ascii="Liberation Sans" w:hAnsi="Liberation Sans" w:eastAsia="Noto Sans CJK SC" w:cs="Lohit Devanagari"/>
+      <w:sz w:val="28"/>
+      <w:szCs w:val="28"/>
+    </w:rPr>
+  </w:style>
+  <w:style w:type="paragraph" w:styleId="Cuerpodetexto">
+    <w:name w:val="Body Text"/>
+    <w:basedOn w:val="Normal"/>
+    <w:pPr>
+      <w:spacing w:lineRule="auto" w:line="276" w:before="0" w:after="140"/>
+    </w:pPr>
+    <w:rPr/>
+  </w:style>
+  <w:style w:type="paragraph" w:styleId="Lista">
+    <w:name w:val="List"/>
+    <w:basedOn w:val="Cuerpodetexto"/>
+    <w:pPr/>
+    <w:rPr>
+      <w:rFonts w:cs="Lohit Devanagari"/>
+    </w:rPr>
+  </w:style>
+  <w:style w:type="paragraph" w:styleId="Leyenda">
+    <w:name w:val="Caption"/>
+    <w:basedOn w:val="Normal"/>
+    <w:qFormat/>
+    <w:pPr>
+      <w:suppressLineNumbers/>
+      <w:spacing w:before="120" w:after="120"/>
+    </w:pPr>
+    <w:rPr>
+      <w:rFonts w:cs="Lohit Devanagari"/>
+      <w:i/>
+      <w:iCs/>
+      <w:sz w:val="24"/>
+      <w:szCs w:val="24"/>
+    </w:rPr>
+  </w:style>
+  <w:style w:type="paragraph" w:styleId="Ndice">
+    <w:name w:val="Índice"/>
+    <w:basedOn w:val="Normal"/>
+    <w:qFormat/>
+    <w:pPr>
+      <w:suppressLineNumbers/>
+    </w:pPr>
+    <w:rPr>
+      <w:rFonts w:cs="Lohit Devanagari"/>
+    </w:rPr>
+  </w:style>
+  <w:style w:type="numbering" w:styleId="NoList" w:default="1">
+    <w:name w:val="No List"/>
+    <w:uiPriority w:val="99"/>
     <w:semiHidden/>
     <w:unhideWhenUsed/>
+    <w:qFormat/>
   </w:style>
   <w:style w:type="table" w:default="1" w:styleId="Tablanormal">
     <w:name w:val="Normal Table"/>
@@ -1320,21 +1468,6 @@
         <w:right w:w="108" w:type="dxa"/>
       </w:tblCellMar>
     </w:tblPr>
-  </w:style>
-  <w:style w:type="numbering" w:default="1" w:styleId="Sinlista">
-    <w:name w:val="No List"/>
-    <w:uiPriority w:val="99"/>
-    <w:semiHidden/>
-    <w:unhideWhenUsed/>
-  </w:style>
-  <w:style w:type="character" w:customStyle="1" w:styleId="Ttulo1Car">
-    <w:name w:val="Título 1 Car"/>
-    <w:link w:val="Ttulo1"/>
-    <w:rPr>
-      <w:rFonts w:ascii="Calibri" w:eastAsia="Calibri" w:hAnsi="Calibri" w:cs="Calibri"/>
-      <w:color w:val="323E4F"/>
-      <w:sz w:val="52"/>
-    </w:rPr>
   </w:style>
 </w:styles>
 </file>

</xml_diff>

<commit_message>
Añadiendo pantallazo a sprint
</commit_message>
<xml_diff>
--- a/documentos/Sprint3.docx
+++ b/documentos/Sprint3.docx
@@ -1,12 +1,11 @@
 
 <file path=word/document.xml><?xml version="1.0" encoding="utf-8"?>
-<w:document xmlns:o="urn:schemas-microsoft-com:office:office" xmlns:r="http://schemas.openxmlformats.org/officeDocument/2006/relationships" xmlns:v="urn:schemas-microsoft-com:vml" xmlns:w="http://schemas.openxmlformats.org/wordprocessingml/2006/main" xmlns:w10="urn:schemas-microsoft-com:office:word" xmlns:wp="http://schemas.openxmlformats.org/drawingml/2006/wordprocessingDrawing" xmlns:wps="http://schemas.microsoft.com/office/word/2010/wordprocessingShape" xmlns:wpg="http://schemas.microsoft.com/office/word/2010/wordprocessingGroup" xmlns:mc="http://schemas.openxmlformats.org/markup-compatibility/2006" xmlns:wp14="http://schemas.microsoft.com/office/word/2010/wordprocessingDrawing" xmlns:w14="http://schemas.microsoft.com/office/word/2010/wordml" mc:Ignorable="w14 wp14">
+<w:document xmlns:wpc="http://schemas.microsoft.com/office/word/2010/wordprocessingCanvas" xmlns:cx="http://schemas.microsoft.com/office/drawing/2014/chartex" xmlns:cx1="http://schemas.microsoft.com/office/drawing/2015/9/8/chartex" xmlns:cx2="http://schemas.microsoft.com/office/drawing/2015/10/21/chartex" xmlns:cx3="http://schemas.microsoft.com/office/drawing/2016/5/9/chartex" xmlns:cx4="http://schemas.microsoft.com/office/drawing/2016/5/10/chartex" xmlns:cx5="http://schemas.microsoft.com/office/drawing/2016/5/11/chartex" xmlns:cx6="http://schemas.microsoft.com/office/drawing/2016/5/12/chartex" xmlns:cx7="http://schemas.microsoft.com/office/drawing/2016/5/13/chartex" xmlns:cx8="http://schemas.microsoft.com/office/drawing/2016/5/14/chartex" xmlns:mc="http://schemas.openxmlformats.org/markup-compatibility/2006" xmlns:aink="http://schemas.microsoft.com/office/drawing/2016/ink" xmlns:am3d="http://schemas.microsoft.com/office/drawing/2017/model3d" xmlns:o="urn:schemas-microsoft-com:office:office" xmlns:r="http://schemas.openxmlformats.org/officeDocument/2006/relationships" xmlns:m="http://schemas.openxmlformats.org/officeDocument/2006/math" xmlns:v="urn:schemas-microsoft-com:vml" xmlns:wp14="http://schemas.microsoft.com/office/word/2010/wordprocessingDrawing" xmlns:wp="http://schemas.openxmlformats.org/drawingml/2006/wordprocessingDrawing" xmlns:w10="urn:schemas-microsoft-com:office:word" xmlns:w="http://schemas.openxmlformats.org/wordprocessingml/2006/main" xmlns:w14="http://schemas.microsoft.com/office/word/2010/wordml" xmlns:w15="http://schemas.microsoft.com/office/word/2012/wordml" xmlns:w16cex="http://schemas.microsoft.com/office/word/2018/wordml/cex" xmlns:w16cid="http://schemas.microsoft.com/office/word/2016/wordml/cid" xmlns:w16="http://schemas.microsoft.com/office/word/2018/wordml" xmlns:w16sdtdh="http://schemas.microsoft.com/office/word/2020/wordml/sdtdatahash" xmlns:w16se="http://schemas.microsoft.com/office/word/2015/wordml/symex" xmlns:wpg="http://schemas.microsoft.com/office/word/2010/wordprocessingGroup" xmlns:wpi="http://schemas.microsoft.com/office/word/2010/wordprocessingInk" xmlns:wne="http://schemas.microsoft.com/office/word/2006/wordml" xmlns:wps="http://schemas.microsoft.com/office/word/2010/wordprocessingShape" mc:Ignorable="w14 w15 w16se w16cid w16 w16cex w16sdtdh wp14">
   <w:body>
     <w:p>
       <w:pPr>
-        <w:pStyle w:val="Normal"/>
-        <w:spacing w:lineRule="auto" w:line="259" w:before="0" w:after="0"/>
-        <w:ind w:left="0" w:right="245" w:hanging="0"/>
+        <w:spacing w:after="0" w:line="259" w:lineRule="auto"/>
+        <w:ind w:left="0" w:right="245" w:firstLine="0"/>
         <w:jc w:val="right"/>
         <w:rPr>
           <w:color w:val="323E4F"/>
@@ -25,9 +24,8 @@
     </w:p>
     <w:p>
       <w:pPr>
-        <w:pStyle w:val="Normal"/>
-        <w:spacing w:lineRule="auto" w:line="259" w:before="0" w:after="0"/>
-        <w:ind w:left="0" w:right="245" w:hanging="0"/>
+        <w:spacing w:after="0" w:line="259" w:lineRule="auto"/>
+        <w:ind w:left="0" w:right="245" w:firstLine="0"/>
         <w:jc w:val="right"/>
         <w:rPr>
           <w:lang w:val="es-CO"/>
@@ -44,9 +42,8 @@
     </w:p>
     <w:p>
       <w:pPr>
-        <w:pStyle w:val="Normal"/>
-        <w:spacing w:lineRule="auto" w:line="259" w:before="0" w:after="175"/>
-        <w:ind w:left="0" w:right="0" w:hanging="0"/>
+        <w:spacing w:after="175" w:line="259" w:lineRule="auto"/>
+        <w:ind w:left="0" w:right="0" w:firstLine="0"/>
         <w:rPr>
           <w:lang w:val="es-CO"/>
         </w:rPr>
@@ -66,9 +63,8 @@
     </w:p>
     <w:p>
       <w:pPr>
-        <w:pStyle w:val="Normal"/>
-        <w:spacing w:lineRule="auto" w:line="259" w:before="0" w:after="9848"/>
-        <w:ind w:left="0" w:right="0" w:hanging="0"/>
+        <w:spacing w:after="9848" w:line="259" w:lineRule="auto"/>
+        <w:ind w:left="0" w:right="0" w:firstLine="0"/>
         <w:rPr>
           <w:sz w:val="40"/>
           <w:szCs w:val="40"/>
@@ -76,10 +72,13 @@
         </w:rPr>
       </w:pPr>
       <w:r>
+        <w:rPr>
+          <w:noProof/>
+        </w:rPr>
         <mc:AlternateContent>
           <mc:Choice Requires="wpg">
             <w:drawing>
-              <wp:anchor behindDoc="0" distT="0" distB="0" distL="114300" distR="114300" simplePos="0" locked="0" layoutInCell="1" allowOverlap="1" relativeHeight="2">
+              <wp:anchor distT="0" distB="0" distL="114300" distR="114300" simplePos="0" relativeHeight="2" behindDoc="0" locked="0" layoutInCell="1" allowOverlap="1" wp14:anchorId="5DF21A65" wp14:editId="2BEB7F2B">
                 <wp:simplePos x="0" y="0"/>
                 <wp:positionH relativeFrom="page">
                   <wp:posOffset>349885</wp:posOffset>
@@ -91,6 +90,7 @@
                 <wp:effectExtent l="0" t="0" r="0" b="0"/>
                 <wp:wrapSquare wrapText="bothSides"/>
                 <wp:docPr id="1" name="Group 2365"/>
+                <wp:cNvGraphicFramePr/>
                 <a:graphic xmlns:a="http://schemas.openxmlformats.org/drawingml/2006/main">
                   <a:graphicData uri="http://schemas.microsoft.com/office/word/2010/wordprocessingGroup">
                     <wpg:wgp>
@@ -99,9 +99,12 @@
                         <a:xfrm>
                           <a:off x="0" y="0"/>
                           <a:ext cx="222120" cy="9142560"/>
+                          <a:chOff x="0" y="0"/>
+                          <a:chExt cx="0" cy="0"/>
                         </a:xfrm>
                       </wpg:grpSpPr>
                       <wps:wsp>
+                        <wps:cNvPr id="2" name="Forma libre: forma 2"/>
                         <wps:cNvSpPr/>
                         <wps:spPr>
                           <a:xfrm>
@@ -112,6 +115,7 @@
                             <a:avLst/>
                             <a:gdLst/>
                             <a:ahLst/>
+                            <a:cxnLst/>
                             <a:rect l="l" t="t" r="r" b="b"/>
                             <a:pathLst>
                               <a:path w="222250" h="8780780">
@@ -134,21 +138,28 @@
                             </a:pathLst>
                           </a:custGeom>
                           <a:solidFill>
-                            <a:srgbClr val="ed7d31"/>
+                            <a:srgbClr val="ED7D31"/>
                           </a:solidFill>
                           <a:ln>
                             <a:noFill/>
                           </a:ln>
                         </wps:spPr>
                         <wps:style>
-                          <a:lnRef idx="0"/>
-                          <a:fillRef idx="0"/>
-                          <a:effectRef idx="0"/>
+                          <a:lnRef idx="0">
+                            <a:scrgbClr r="0" g="0" b="0"/>
+                          </a:lnRef>
+                          <a:fillRef idx="0">
+                            <a:scrgbClr r="0" g="0" b="0"/>
+                          </a:fillRef>
+                          <a:effectRef idx="0">
+                            <a:scrgbClr r="0" g="0" b="0"/>
+                          </a:effectRef>
                           <a:fontRef idx="minor"/>
                         </wps:style>
                         <wps:bodyPr/>
                       </wps:wsp>
                       <wps:wsp>
+                        <wps:cNvPr id="3" name="Forma libre: forma 3"/>
                         <wps:cNvSpPr/>
                         <wps:spPr>
                           <a:xfrm>
@@ -159,6 +170,7 @@
                             <a:avLst/>
                             <a:gdLst/>
                             <a:ahLst/>
+                            <a:cxnLst/>
                             <a:rect l="l" t="t" r="r" b="b"/>
                             <a:pathLst>
                               <a:path w="222250" h="228562">
@@ -181,16 +193,22 @@
                             </a:pathLst>
                           </a:custGeom>
                           <a:solidFill>
-                            <a:srgbClr val="4472c4"/>
+                            <a:srgbClr val="4472C4"/>
                           </a:solidFill>
                           <a:ln>
                             <a:noFill/>
                           </a:ln>
                         </wps:spPr>
                         <wps:style>
-                          <a:lnRef idx="0"/>
-                          <a:fillRef idx="0"/>
-                          <a:effectRef idx="0"/>
+                          <a:lnRef idx="0">
+                            <a:scrgbClr r="0" g="0" b="0"/>
+                          </a:lnRef>
+                          <a:fillRef idx="0">
+                            <a:scrgbClr r="0" g="0" b="0"/>
+                          </a:fillRef>
+                          <a:effectRef idx="0">
+                            <a:scrgbClr r="0" g="0" b="0"/>
+                          </a:effectRef>
                           <a:fontRef idx="minor"/>
                         </wps:style>
                         <wps:bodyPr/>
@@ -231,9 +249,8 @@
     </w:p>
     <w:p>
       <w:pPr>
-        <w:pStyle w:val="Normal"/>
-        <w:spacing w:lineRule="auto" w:line="259"/>
-        <w:ind w:left="10" w:right="-12" w:hanging="10"/>
+        <w:spacing w:line="259" w:lineRule="auto"/>
+        <w:ind w:right="-12"/>
         <w:jc w:val="right"/>
         <w:rPr>
           <w:lang w:val="es-CO"/>
@@ -250,9 +267,8 @@
     </w:p>
     <w:p>
       <w:pPr>
-        <w:pStyle w:val="Normal"/>
-        <w:spacing w:lineRule="auto" w:line="259"/>
-        <w:ind w:left="10" w:right="-12" w:hanging="10"/>
+        <w:spacing w:line="259" w:lineRule="auto"/>
+        <w:ind w:right="-12"/>
         <w:jc w:val="right"/>
         <w:rPr>
           <w:color w:val="262626"/>
@@ -271,9 +287,8 @@
     </w:p>
     <w:p>
       <w:pPr>
-        <w:pStyle w:val="Normal"/>
-        <w:spacing w:lineRule="auto" w:line="259"/>
-        <w:ind w:left="10" w:right="-12" w:hanging="10"/>
+        <w:spacing w:line="259" w:lineRule="auto"/>
+        <w:ind w:right="-12"/>
         <w:jc w:val="right"/>
         <w:rPr>
           <w:color w:val="262626"/>
@@ -294,9 +309,8 @@
     </w:p>
     <w:p>
       <w:pPr>
-        <w:pStyle w:val="Normal"/>
-        <w:spacing w:lineRule="auto" w:line="259"/>
-        <w:ind w:left="10" w:right="-12" w:hanging="10"/>
+        <w:spacing w:line="259" w:lineRule="auto"/>
+        <w:ind w:right="-12"/>
         <w:jc w:val="right"/>
         <w:rPr>
           <w:lang w:val="es-CO"/>
@@ -313,9 +327,8 @@
     </w:p>
     <w:p>
       <w:pPr>
-        <w:pStyle w:val="Normal"/>
-        <w:spacing w:lineRule="auto" w:line="259"/>
-        <w:ind w:left="10" w:right="-12" w:hanging="10"/>
+        <w:spacing w:line="259" w:lineRule="auto"/>
+        <w:ind w:right="-12"/>
         <w:jc w:val="right"/>
         <w:rPr>
           <w:lang w:val="es-CO"/>
@@ -332,8 +345,7 @@
     </w:p>
     <w:p>
       <w:pPr>
-        <w:pStyle w:val="Normal"/>
-        <w:spacing w:lineRule="auto" w:line="259" w:before="0" w:after="159"/>
+        <w:spacing w:after="159" w:line="259" w:lineRule="auto"/>
         <w:jc w:val="center"/>
         <w:rPr>
           <w:sz w:val="32"/>
@@ -347,13 +359,13 @@
           <w:szCs w:val="32"/>
           <w:lang w:val="es-CO"/>
         </w:rPr>
+        <w:lastRenderedPageBreak/>
         <w:t>Software de Gestión de Ventas Numer016</w:t>
       </w:r>
     </w:p>
     <w:p>
       <w:pPr>
-        <w:pStyle w:val="Normal"/>
-        <w:spacing w:lineRule="auto" w:line="259" w:before="0" w:after="159"/>
+        <w:spacing w:after="159" w:line="259" w:lineRule="auto"/>
         <w:jc w:val="center"/>
         <w:rPr>
           <w:sz w:val="28"/>
@@ -372,8 +384,7 @@
     </w:p>
     <w:p>
       <w:pPr>
-        <w:pStyle w:val="Normal"/>
-        <w:spacing w:lineRule="auto" w:line="259" w:before="0" w:after="159"/>
+        <w:spacing w:after="159" w:line="259" w:lineRule="auto"/>
         <w:jc w:val="center"/>
         <w:rPr>
           <w:sz w:val="28"/>
@@ -390,171 +401,127 @@
     </w:p>
     <w:p>
       <w:pPr>
-        <w:pStyle w:val="Normal"/>
-        <w:spacing w:lineRule="auto" w:line="259" w:before="0" w:after="160"/>
-        <w:ind w:left="0" w:right="0" w:hanging="0"/>
+        <w:spacing w:after="160" w:line="259" w:lineRule="auto"/>
+        <w:ind w:left="0" w:right="0" w:firstLine="0"/>
         <w:rPr>
           <w:sz w:val="32"/>
           <w:szCs w:val="32"/>
         </w:rPr>
       </w:pPr>
       <w:r>
+        <w:br w:type="page"/>
+      </w:r>
+    </w:p>
+    <w:p>
+      <w:pPr>
+        <w:spacing w:after="159" w:line="259" w:lineRule="auto"/>
+        <w:ind w:left="0" w:firstLine="0"/>
         <w:rPr>
           <w:sz w:val="32"/>
           <w:szCs w:val="32"/>
         </w:rPr>
-      </w:r>
-      <w:r>
-        <w:br w:type="page"/>
-      </w:r>
-    </w:p>
-    <w:p>
-      <w:pPr>
-        <w:pStyle w:val="Normal"/>
-        <w:spacing w:lineRule="auto" w:line="259" w:before="0" w:after="159"/>
-        <w:ind w:left="0" w:right="502" w:hanging="0"/>
+      </w:pPr>
+      <w:r>
         <w:rPr>
           <w:sz w:val="32"/>
           <w:szCs w:val="32"/>
         </w:rPr>
-      </w:pPr>
-      <w:r>
+        <w:lastRenderedPageBreak/>
+        <w:t>Sprint Goals Semanas 5</w:t>
+      </w:r>
+    </w:p>
+    <w:p>
+      <w:pPr>
+        <w:spacing w:after="159" w:line="259" w:lineRule="auto"/>
+        <w:ind w:left="0" w:firstLine="0"/>
         <w:rPr>
           <w:sz w:val="32"/>
           <w:szCs w:val="32"/>
         </w:rPr>
-        <w:t>Sprint Goals Semanas 5</w:t>
-      </w:r>
-    </w:p>
-    <w:p>
-      <w:pPr>
-        <w:pStyle w:val="Normal"/>
-        <w:spacing w:lineRule="auto" w:line="259" w:before="0" w:after="159"/>
-        <w:ind w:left="0" w:right="502" w:hanging="0"/>
+      </w:pPr>
+    </w:p>
+    <w:p>
+      <w:pPr>
+        <w:spacing w:after="159" w:line="259" w:lineRule="auto"/>
+        <w:ind w:left="0" w:firstLine="0"/>
+        <w:rPr>
+          <w:lang w:val="es-CO"/>
+        </w:rPr>
+      </w:pPr>
+    </w:p>
+    <w:p>
+      <w:pPr>
+        <w:spacing w:after="159" w:line="259" w:lineRule="auto"/>
+        <w:ind w:left="0" w:firstLine="0"/>
         <w:rPr>
           <w:sz w:val="32"/>
           <w:szCs w:val="32"/>
+          <w:lang w:val="es-CO"/>
         </w:rPr>
       </w:pPr>
       <w:r>
         <w:rPr>
           <w:sz w:val="32"/>
           <w:szCs w:val="32"/>
-        </w:rPr>
-      </w:r>
-    </w:p>
-    <w:p>
-      <w:pPr>
-        <w:pStyle w:val="Normal"/>
-        <w:spacing w:lineRule="auto" w:line="259" w:before="0" w:after="159"/>
-        <w:ind w:left="0" w:right="502" w:hanging="0"/>
-        <w:rPr>
-          <w:lang w:val="es-CO"/>
-        </w:rPr>
-      </w:pPr>
-      <w:r>
-        <w:rPr>
-          <w:lang w:val="es-CO"/>
-        </w:rPr>
-      </w:r>
-      <w:bookmarkStart w:id="0" w:name="_GoBack"/>
-      <w:bookmarkStart w:id="1" w:name="_GoBack"/>
-      <w:bookmarkEnd w:id="1"/>
-    </w:p>
-    <w:p>
-      <w:pPr>
-        <w:pStyle w:val="Normal"/>
-        <w:spacing w:lineRule="auto" w:line="259" w:before="0" w:after="159"/>
-        <w:ind w:left="0" w:right="502" w:hanging="0"/>
+          <w:lang w:val="es-CO"/>
+        </w:rPr>
+        <w:t>Epicas del Sprint.</w:t>
+      </w:r>
+    </w:p>
+    <w:p>
+      <w:pPr>
+        <w:spacing w:after="159" w:line="259" w:lineRule="auto"/>
+        <w:ind w:left="0" w:firstLine="0"/>
         <w:rPr>
           <w:sz w:val="32"/>
           <w:szCs w:val="32"/>
           <w:lang w:val="es-CO"/>
         </w:rPr>
       </w:pPr>
-      <w:r>
+    </w:p>
+    <w:p>
+      <w:pPr>
+        <w:spacing w:after="159" w:line="259" w:lineRule="auto"/>
+        <w:ind w:left="0" w:firstLine="0"/>
+        <w:rPr>
+          <w:lang w:val="es-CO"/>
+        </w:rPr>
+      </w:pPr>
+    </w:p>
+    <w:p>
+      <w:pPr>
+        <w:spacing w:after="159" w:line="259" w:lineRule="auto"/>
+        <w:ind w:left="0" w:firstLine="0"/>
         <w:rPr>
           <w:sz w:val="32"/>
           <w:szCs w:val="32"/>
           <w:lang w:val="es-CO"/>
         </w:rPr>
-        <w:t>Epicas del Sprint.</w:t>
-      </w:r>
-    </w:p>
-    <w:p>
-      <w:pPr>
-        <w:pStyle w:val="Normal"/>
-        <w:spacing w:lineRule="auto" w:line="259" w:before="0" w:after="159"/>
-        <w:ind w:left="0" w:right="502" w:hanging="0"/>
+      </w:pPr>
+      <w:r>
         <w:rPr>
           <w:sz w:val="32"/>
           <w:szCs w:val="32"/>
           <w:lang w:val="es-CO"/>
         </w:rPr>
-      </w:pPr>
-      <w:r>
+        <w:t xml:space="preserve">Desarrollo de los Sprint </w:t>
+      </w:r>
+    </w:p>
+    <w:p>
+      <w:pPr>
+        <w:spacing w:after="159" w:line="259" w:lineRule="auto"/>
+        <w:ind w:left="0" w:firstLine="0"/>
         <w:rPr>
           <w:sz w:val="32"/>
           <w:szCs w:val="32"/>
           <w:lang w:val="es-CO"/>
         </w:rPr>
-      </w:r>
-    </w:p>
-    <w:p>
-      <w:pPr>
-        <w:pStyle w:val="Normal"/>
-        <w:spacing w:lineRule="auto" w:line="259" w:before="0" w:after="159"/>
-        <w:ind w:left="0" w:right="502" w:hanging="0"/>
-        <w:rPr>
-          <w:lang w:val="es-CO"/>
-        </w:rPr>
-      </w:pPr>
-      <w:r>
-        <w:rPr>
-          <w:lang w:val="es-CO"/>
-        </w:rPr>
-      </w:r>
-    </w:p>
-    <w:p>
-      <w:pPr>
-        <w:pStyle w:val="Normal"/>
-        <w:spacing w:lineRule="auto" w:line="259" w:before="0" w:after="159"/>
-        <w:ind w:left="0" w:right="502" w:hanging="0"/>
-        <w:rPr>
-          <w:sz w:val="32"/>
-          <w:szCs w:val="32"/>
-          <w:lang w:val="es-CO"/>
-        </w:rPr>
-      </w:pPr>
-      <w:r>
-        <w:rPr>
-          <w:sz w:val="32"/>
-          <w:szCs w:val="32"/>
-          <w:lang w:val="es-CO"/>
-        </w:rPr>
-        <w:t xml:space="preserve">Desarrollo de los Sprint </w:t>
-      </w:r>
-    </w:p>
-    <w:p>
-      <w:pPr>
-        <w:pStyle w:val="Normal"/>
-        <w:spacing w:lineRule="auto" w:line="259" w:before="0" w:after="159"/>
-        <w:ind w:left="0" w:right="502" w:hanging="0"/>
-        <w:rPr>
-          <w:sz w:val="32"/>
-          <w:szCs w:val="32"/>
-          <w:lang w:val="es-CO"/>
-        </w:rPr>
-      </w:pPr>
-      <w:r>
-        <w:rPr/>
-      </w:r>
-    </w:p>
-    <w:p>
-      <w:pPr>
-        <w:pStyle w:val="Normal"/>
-        <w:spacing w:lineRule="auto" w:line="259" w:before="0" w:after="159"/>
-        <w:ind w:left="0" w:right="502" w:hanging="0"/>
+      </w:pPr>
+    </w:p>
+    <w:p>
+      <w:pPr>
+        <w:spacing w:after="159" w:line="259" w:lineRule="auto"/>
+        <w:ind w:left="0" w:firstLine="0"/>
         <w:rPr>
           <w:u w:val="single"/>
         </w:rPr>
@@ -588,9 +555,8 @@
     </w:p>
     <w:p>
       <w:pPr>
-        <w:pStyle w:val="Normal"/>
-        <w:spacing w:lineRule="auto" w:line="259" w:before="0" w:after="159"/>
-        <w:ind w:left="0" w:right="502" w:hanging="0"/>
+        <w:spacing w:after="159" w:line="259" w:lineRule="auto"/>
+        <w:ind w:left="0" w:firstLine="0"/>
         <w:rPr>
           <w:sz w:val="32"/>
           <w:szCs w:val="32"/>
@@ -599,109 +565,103 @@
       </w:pPr>
       <w:r>
         <w:rPr>
+          <w:noProof/>
+        </w:rPr>
+        <w:drawing>
+          <wp:inline distT="0" distB="0" distL="0" distR="0" wp14:anchorId="39E01028" wp14:editId="7DE5686C">
+            <wp:extent cx="5932170" cy="3335020"/>
+            <wp:effectExtent l="0" t="0" r="0" b="0"/>
+            <wp:docPr id="4" name="Imagen 4" descr="Interfaz de usuario gráfica, Sitio web&#10;&#10;Descripción generada automáticamente"/>
+            <wp:cNvGraphicFramePr>
+              <a:graphicFrameLocks xmlns:a="http://schemas.openxmlformats.org/drawingml/2006/main" noChangeAspect="1"/>
+            </wp:cNvGraphicFramePr>
+            <a:graphic xmlns:a="http://schemas.openxmlformats.org/drawingml/2006/main">
+              <a:graphicData uri="http://schemas.openxmlformats.org/drawingml/2006/picture">
+                <pic:pic xmlns:pic="http://schemas.openxmlformats.org/drawingml/2006/picture">
+                  <pic:nvPicPr>
+                    <pic:cNvPr id="4" name="Imagen 4" descr="Interfaz de usuario gráfica, Sitio web&#10;&#10;Descripción generada automáticamente"/>
+                    <pic:cNvPicPr/>
+                  </pic:nvPicPr>
+                  <pic:blipFill>
+                    <a:blip r:embed="rId4"/>
+                    <a:stretch>
+                      <a:fillRect/>
+                    </a:stretch>
+                  </pic:blipFill>
+                  <pic:spPr>
+                    <a:xfrm>
+                      <a:off x="0" y="0"/>
+                      <a:ext cx="5932170" cy="3335020"/>
+                    </a:xfrm>
+                    <a:prstGeom prst="rect">
+                      <a:avLst/>
+                    </a:prstGeom>
+                  </pic:spPr>
+                </pic:pic>
+              </a:graphicData>
+            </a:graphic>
+          </wp:inline>
+        </w:drawing>
+      </w:r>
+    </w:p>
+    <w:p>
+      <w:pPr>
+        <w:spacing w:after="159" w:line="259" w:lineRule="auto"/>
+        <w:ind w:left="0" w:firstLine="0"/>
+        <w:rPr>
           <w:sz w:val="32"/>
           <w:szCs w:val="32"/>
           <w:lang w:val="es-CO"/>
         </w:rPr>
-      </w:r>
-    </w:p>
-    <w:p>
-      <w:pPr>
-        <w:pStyle w:val="Normal"/>
-        <w:spacing w:lineRule="auto" w:line="259" w:before="0" w:after="159"/>
-        <w:ind w:left="0" w:right="502" w:hanging="0"/>
+      </w:pPr>
+    </w:p>
+    <w:p>
+      <w:pPr>
+        <w:spacing w:after="159" w:line="259" w:lineRule="auto"/>
+        <w:ind w:left="0" w:firstLine="0"/>
         <w:rPr>
           <w:sz w:val="32"/>
           <w:szCs w:val="32"/>
           <w:lang w:val="es-CO"/>
         </w:rPr>
       </w:pPr>
-      <w:r>
+    </w:p>
+    <w:p>
+      <w:pPr>
+        <w:spacing w:after="159" w:line="259" w:lineRule="auto"/>
+        <w:ind w:left="0" w:firstLine="0"/>
         <w:rPr>
           <w:sz w:val="32"/>
           <w:szCs w:val="32"/>
           <w:lang w:val="es-CO"/>
         </w:rPr>
-      </w:r>
-    </w:p>
-    <w:p>
-      <w:pPr>
-        <w:pStyle w:val="Normal"/>
-        <w:spacing w:lineRule="auto" w:line="259" w:before="0" w:after="159"/>
-        <w:ind w:left="0" w:right="502" w:hanging="0"/>
+      </w:pPr>
+    </w:p>
+    <w:p>
+      <w:pPr>
+        <w:spacing w:after="159" w:line="259" w:lineRule="auto"/>
+        <w:ind w:left="0" w:firstLine="0"/>
         <w:rPr>
           <w:sz w:val="32"/>
           <w:szCs w:val="32"/>
           <w:lang w:val="es-CO"/>
         </w:rPr>
       </w:pPr>
-      <w:r>
-        <w:rPr>
-          <w:sz w:val="32"/>
-          <w:szCs w:val="32"/>
-          <w:lang w:val="es-CO"/>
-        </w:rPr>
-      </w:r>
-    </w:p>
-    <w:p>
-      <w:pPr>
-        <w:pStyle w:val="Normal"/>
-        <w:spacing w:lineRule="auto" w:line="259" w:before="0" w:after="159"/>
-        <w:ind w:left="0" w:right="502" w:hanging="0"/>
-        <w:rPr>
-          <w:sz w:val="32"/>
-          <w:szCs w:val="32"/>
-          <w:lang w:val="es-CO"/>
-        </w:rPr>
-      </w:pPr>
-      <w:r>
-        <w:rPr>
-          <w:sz w:val="32"/>
-          <w:szCs w:val="32"/>
-          <w:lang w:val="es-CO"/>
-        </w:rPr>
-      </w:r>
-    </w:p>
-    <w:p>
-      <w:pPr>
-        <w:pStyle w:val="Normal"/>
-        <w:spacing w:lineRule="auto" w:line="259" w:before="0" w:after="159"/>
-        <w:ind w:left="0" w:right="502" w:hanging="0"/>
-        <w:rPr>
-          <w:sz w:val="32"/>
-          <w:szCs w:val="32"/>
-          <w:lang w:val="es-CO"/>
-        </w:rPr>
-      </w:pPr>
-      <w:r>
-        <w:rPr>
-          <w:sz w:val="32"/>
-          <w:szCs w:val="32"/>
-          <w:lang w:val="es-CO"/>
-        </w:rPr>
-      </w:r>
-    </w:p>
-    <w:p>
-      <w:pPr>
-        <w:pStyle w:val="Normal"/>
-        <w:spacing w:lineRule="auto" w:line="259" w:before="0" w:after="159"/>
-        <w:ind w:left="10" w:right="504" w:hanging="10"/>
+    </w:p>
+    <w:p>
+      <w:pPr>
+        <w:spacing w:after="159" w:line="259" w:lineRule="auto"/>
+        <w:ind w:right="504"/>
         <w:jc w:val="center"/>
         <w:rPr>
           <w:lang w:val="es-CO"/>
         </w:rPr>
       </w:pPr>
-      <w:r>
-        <w:rPr>
-          <w:lang w:val="es-CO"/>
-        </w:rPr>
-      </w:r>
-    </w:p>
-    <w:p>
-      <w:pPr>
-        <w:pStyle w:val="Normal"/>
-        <w:spacing w:lineRule="auto" w:line="259" w:before="0" w:after="159"/>
-        <w:ind w:left="10" w:right="504" w:hanging="10"/>
+    </w:p>
+    <w:p>
+      <w:pPr>
+        <w:spacing w:after="159" w:line="259" w:lineRule="auto"/>
+        <w:ind w:right="504"/>
         <w:jc w:val="center"/>
         <w:rPr>
           <w:lang w:val="es-CO"/>
@@ -716,14 +676,13 @@
     </w:p>
     <w:p>
       <w:pPr>
-        <w:pStyle w:val="Normal"/>
-        <w:spacing w:lineRule="auto" w:line="259" w:before="0" w:after="158"/>
-        <w:ind w:left="-5" w:right="0" w:hanging="10"/>
-        <w:rPr>
-          <w:lang w:val="es-CO"/>
-        </w:rPr>
-      </w:pPr>
-      <w:hyperlink r:id="rId2">
+        <w:spacing w:after="158" w:line="259" w:lineRule="auto"/>
+        <w:ind w:left="-5" w:right="0"/>
+        <w:rPr>
+          <w:lang w:val="es-CO"/>
+        </w:rPr>
+      </w:pPr>
+      <w:hyperlink r:id="rId5">
         <w:r>
           <w:rPr>
             <w:color w:val="0563C1"/>
@@ -733,7 +692,7 @@
           <w:t>https://github.com/Alejo</w:t>
         </w:r>
       </w:hyperlink>
-      <w:hyperlink r:id="rId3">
+      <w:hyperlink r:id="rId6">
         <w:r>
           <w:rPr>
             <w:color w:val="0563C1"/>
@@ -743,7 +702,7 @@
           <w:t>-</w:t>
         </w:r>
       </w:hyperlink>
-      <w:hyperlink r:id="rId4">
+      <w:hyperlink r:id="rId7">
         <w:r>
           <w:rPr>
             <w:color w:val="0563C1"/>
@@ -753,7 +712,7 @@
           <w:t>Nino95/Proyecto</w:t>
         </w:r>
       </w:hyperlink>
-      <w:hyperlink r:id="rId5">
+      <w:hyperlink r:id="rId8">
         <w:r>
           <w:rPr>
             <w:color w:val="0563C1"/>
@@ -763,7 +722,7 @@
           <w:t>-</w:t>
         </w:r>
       </w:hyperlink>
-      <w:hyperlink r:id="rId6">
+      <w:hyperlink r:id="rId9">
         <w:r>
           <w:rPr>
             <w:color w:val="0563C1"/>
@@ -773,7 +732,7 @@
           <w:t>C3</w:t>
         </w:r>
       </w:hyperlink>
-      <w:hyperlink r:id="rId7">
+      <w:hyperlink r:id="rId10">
         <w:r>
           <w:rPr>
             <w:color w:val="0563C1"/>
@@ -783,7 +742,7 @@
           <w:t>-</w:t>
         </w:r>
       </w:hyperlink>
-      <w:hyperlink r:id="rId8">
+      <w:hyperlink r:id="rId11">
         <w:r>
           <w:rPr>
             <w:color w:val="0563C1"/>
@@ -793,7 +752,7 @@
           <w:t>Grupo</w:t>
         </w:r>
       </w:hyperlink>
-      <w:hyperlink r:id="rId9">
+      <w:hyperlink r:id="rId12">
         <w:r>
           <w:rPr>
             <w:color w:val="0563C1"/>
@@ -803,7 +762,7 @@
           <w:t>-</w:t>
         </w:r>
       </w:hyperlink>
-      <w:hyperlink r:id="rId10">
+      <w:hyperlink r:id="rId13">
         <w:r>
           <w:rPr>
             <w:color w:val="0563C1"/>
@@ -813,7 +772,7 @@
           <w:t>16.git</w:t>
         </w:r>
       </w:hyperlink>
-      <w:hyperlink r:id="rId11">
+      <w:hyperlink r:id="rId14">
         <w:r>
           <w:rPr>
             <w:lang w:val="es-CO"/>
@@ -824,9 +783,8 @@
     </w:p>
     <w:p>
       <w:pPr>
-        <w:pStyle w:val="Normal"/>
-        <w:spacing w:lineRule="auto" w:line="259" w:before="0" w:after="159"/>
-        <w:ind w:left="10" w:right="505" w:hanging="10"/>
+        <w:spacing w:after="159" w:line="259" w:lineRule="auto"/>
+        <w:ind w:right="505"/>
         <w:jc w:val="center"/>
         <w:rPr>
           <w:lang w:val="es-CO"/>
@@ -836,19 +794,24 @@
         <w:rPr>
           <w:lang w:val="es-CO"/>
         </w:rPr>
-        <w:t xml:space="preserve">ENLACE DE TRELLO </w:t>
-      </w:r>
-    </w:p>
-    <w:p>
-      <w:pPr>
-        <w:pStyle w:val="Normal"/>
-        <w:spacing w:lineRule="auto" w:line="259" w:before="0" w:after="158"/>
-        <w:ind w:left="-5" w:right="0" w:hanging="10"/>
-        <w:rPr>
-          <w:lang w:val="es-CO"/>
-        </w:rPr>
-      </w:pPr>
-      <w:hyperlink r:id="rId12">
+        <w:t>EN</w:t>
+      </w:r>
+      <w:r>
+        <w:rPr>
+          <w:lang w:val="es-CO"/>
+        </w:rPr>
+        <w:t xml:space="preserve">LACE DE TRELLO </w:t>
+      </w:r>
+    </w:p>
+    <w:p>
+      <w:pPr>
+        <w:spacing w:after="158" w:line="259" w:lineRule="auto"/>
+        <w:ind w:left="-5" w:right="0"/>
+        <w:rPr>
+          <w:lang w:val="es-CO"/>
+        </w:rPr>
+      </w:pPr>
+      <w:hyperlink r:id="rId15">
         <w:r>
           <w:rPr>
             <w:color w:val="0563C1"/>
@@ -858,7 +821,7 @@
           <w:t>https://trello.com/b/EFxYO1MS/numer016</w:t>
         </w:r>
       </w:hyperlink>
-      <w:hyperlink r:id="rId13">
+      <w:hyperlink r:id="rId16">
         <w:r>
           <w:rPr>
             <w:lang w:val="es-CO"/>
@@ -869,9 +832,8 @@
     </w:p>
     <w:p>
       <w:pPr>
-        <w:pStyle w:val="Normal"/>
-        <w:spacing w:lineRule="auto" w:line="259" w:before="0" w:after="160"/>
-        <w:ind w:left="0" w:right="0" w:hanging="0"/>
+        <w:spacing w:after="160" w:line="259" w:lineRule="auto"/>
+        <w:ind w:left="0" w:right="0" w:firstLine="0"/>
         <w:rPr>
           <w:lang w:val="es-CO"/>
         </w:rPr>
@@ -885,9 +847,8 @@
     </w:p>
     <w:p>
       <w:pPr>
-        <w:pStyle w:val="Normal"/>
-        <w:spacing w:lineRule="auto" w:line="259" w:before="0" w:after="158"/>
-        <w:ind w:left="0" w:right="0" w:hanging="0"/>
+        <w:spacing w:after="158" w:line="259" w:lineRule="auto"/>
+        <w:ind w:left="0" w:right="0" w:firstLine="0"/>
         <w:rPr>
           <w:lang w:val="es-CO"/>
         </w:rPr>
@@ -901,9 +862,8 @@
     </w:p>
     <w:p>
       <w:pPr>
-        <w:pStyle w:val="Normal"/>
-        <w:spacing w:lineRule="auto" w:line="400" w:before="0" w:after="0"/>
-        <w:ind w:left="0" w:right="4873" w:hanging="0"/>
+        <w:spacing w:after="0" w:line="400" w:lineRule="auto"/>
+        <w:ind w:left="0" w:right="4873" w:firstLine="0"/>
         <w:rPr>
           <w:lang w:val="es-CO"/>
         </w:rPr>
@@ -916,24 +876,22 @@
       </w:r>
     </w:p>
     <w:sectPr>
-      <w:type w:val="nextPage"/>
       <w:pgSz w:w="12240" w:h="15840"/>
-      <w:pgMar w:left="1702" w:right="1196" w:header="0" w:top="1417" w:footer="0" w:bottom="865" w:gutter="0"/>
-      <w:pgNumType w:fmt="decimal"/>
-      <w:formProt w:val="false"/>
-      <w:textDirection w:val="lrTb"/>
-      <w:docGrid w:type="default" w:linePitch="100" w:charSpace="4096"/>
+      <w:pgMar w:top="1417" w:right="1196" w:bottom="865" w:left="1702" w:header="0" w:footer="0" w:gutter="0"/>
+      <w:cols w:space="720"/>
+      <w:formProt w:val="0"/>
+      <w:docGrid w:linePitch="100" w:charSpace="4096"/>
     </w:sectPr>
   </w:body>
 </w:document>
 </file>
 
 <file path=word/styles.xml><?xml version="1.0" encoding="utf-8"?>
-<w:styles xmlns:w="http://schemas.openxmlformats.org/wordprocessingml/2006/main" xmlns:w14="http://schemas.microsoft.com/office/word/2010/wordml" xmlns:mc="http://schemas.openxmlformats.org/markup-compatibility/2006" mc:Ignorable="w14">
+<w:styles xmlns:mc="http://schemas.openxmlformats.org/markup-compatibility/2006" xmlns:r="http://schemas.openxmlformats.org/officeDocument/2006/relationships" xmlns:w="http://schemas.openxmlformats.org/wordprocessingml/2006/main" xmlns:w14="http://schemas.microsoft.com/office/word/2010/wordml" xmlns:w15="http://schemas.microsoft.com/office/word/2012/wordml" xmlns:w16cex="http://schemas.microsoft.com/office/word/2018/wordml/cex" xmlns:w16cid="http://schemas.microsoft.com/office/word/2016/wordml/cid" xmlns:w16="http://schemas.microsoft.com/office/word/2018/wordml" xmlns:w16sdtdh="http://schemas.microsoft.com/office/word/2020/wordml/sdtdatahash" xmlns:w16se="http://schemas.microsoft.com/office/word/2015/wordml/symex" mc:Ignorable="w14 w15 w16se w16cid w16 w16cex w16sdtdh">
   <w:docDefaults>
     <w:rPrDefault>
       <w:rPr>
-        <w:rFonts w:ascii="Calibri" w:hAnsi="Calibri" w:eastAsia="" w:cs="" w:asciiTheme="minorHAnsi" w:cstheme="minorBidi" w:eastAsiaTheme="minorEastAsia" w:hAnsiTheme="minorHAnsi"/>
+        <w:rFonts w:asciiTheme="minorHAnsi" w:eastAsiaTheme="minorEastAsia" w:hAnsiTheme="minorHAnsi" w:cstheme="minorBidi"/>
         <w:sz w:val="22"/>
         <w:szCs w:val="22"/>
         <w:lang w:val="en-US" w:eastAsia="en-US" w:bidi="ar-SA"/>
@@ -941,21 +899,21 @@
     </w:rPrDefault>
     <w:pPrDefault>
       <w:pPr>
-        <w:suppressAutoHyphens w:val="true"/>
+        <w:suppressAutoHyphens/>
       </w:pPr>
     </w:pPrDefault>
   </w:docDefaults>
-  <w:latentStyles w:defLockedState="0" w:defUIPriority="99" w:defSemiHidden="0" w:defUnhideWhenUsed="0" w:defQFormat="0" w:count="371">
+  <w:latentStyles w:defLockedState="0" w:defUIPriority="99" w:defSemiHidden="0" w:defUnhideWhenUsed="0" w:defQFormat="0" w:count="376">
     <w:lsdException w:name="Normal" w:uiPriority="0" w:qFormat="1"/>
     <w:lsdException w:name="heading 1" w:uiPriority="9" w:qFormat="1"/>
-    <w:lsdException w:name="heading 2" w:uiPriority="9" w:semiHidden="1" w:unhideWhenUsed="1" w:qFormat="1"/>
-    <w:lsdException w:name="heading 3" w:uiPriority="9" w:semiHidden="1" w:unhideWhenUsed="1" w:qFormat="1"/>
-    <w:lsdException w:name="heading 4" w:uiPriority="9" w:semiHidden="1" w:unhideWhenUsed="1" w:qFormat="1"/>
-    <w:lsdException w:name="heading 5" w:uiPriority="9" w:semiHidden="1" w:unhideWhenUsed="1" w:qFormat="1"/>
-    <w:lsdException w:name="heading 6" w:uiPriority="9" w:semiHidden="1" w:unhideWhenUsed="1" w:qFormat="1"/>
-    <w:lsdException w:name="heading 7" w:uiPriority="9" w:semiHidden="1" w:unhideWhenUsed="1" w:qFormat="1"/>
-    <w:lsdException w:name="heading 8" w:uiPriority="9" w:semiHidden="1" w:unhideWhenUsed="1" w:qFormat="1"/>
-    <w:lsdException w:name="heading 9" w:uiPriority="9" w:semiHidden="1" w:unhideWhenUsed="1" w:qFormat="1"/>
+    <w:lsdException w:name="heading 2" w:semiHidden="1" w:uiPriority="9" w:unhideWhenUsed="1" w:qFormat="1"/>
+    <w:lsdException w:name="heading 3" w:semiHidden="1" w:uiPriority="9" w:unhideWhenUsed="1" w:qFormat="1"/>
+    <w:lsdException w:name="heading 4" w:semiHidden="1" w:uiPriority="9" w:unhideWhenUsed="1" w:qFormat="1"/>
+    <w:lsdException w:name="heading 5" w:semiHidden="1" w:uiPriority="9" w:unhideWhenUsed="1" w:qFormat="1"/>
+    <w:lsdException w:name="heading 6" w:semiHidden="1" w:uiPriority="9" w:unhideWhenUsed="1" w:qFormat="1"/>
+    <w:lsdException w:name="heading 7" w:semiHidden="1" w:uiPriority="9" w:unhideWhenUsed="1" w:qFormat="1"/>
+    <w:lsdException w:name="heading 8" w:semiHidden="1" w:uiPriority="9" w:unhideWhenUsed="1" w:qFormat="1"/>
+    <w:lsdException w:name="heading 9" w:semiHidden="1" w:uiPriority="9" w:unhideWhenUsed="1" w:qFormat="1"/>
     <w:lsdException w:name="index 1" w:semiHidden="1" w:unhideWhenUsed="1"/>
     <w:lsdException w:name="index 2" w:semiHidden="1" w:unhideWhenUsed="1"/>
     <w:lsdException w:name="index 3" w:semiHidden="1" w:unhideWhenUsed="1"/>
@@ -965,22 +923,22 @@
     <w:lsdException w:name="index 7" w:semiHidden="1" w:unhideWhenUsed="1"/>
     <w:lsdException w:name="index 8" w:semiHidden="1" w:unhideWhenUsed="1"/>
     <w:lsdException w:name="index 9" w:semiHidden="1" w:unhideWhenUsed="1"/>
-    <w:lsdException w:name="toc 1" w:uiPriority="39" w:semiHidden="1" w:unhideWhenUsed="1"/>
-    <w:lsdException w:name="toc 2" w:uiPriority="39" w:semiHidden="1" w:unhideWhenUsed="1"/>
-    <w:lsdException w:name="toc 3" w:uiPriority="39" w:semiHidden="1" w:unhideWhenUsed="1"/>
-    <w:lsdException w:name="toc 4" w:uiPriority="39" w:semiHidden="1" w:unhideWhenUsed="1"/>
-    <w:lsdException w:name="toc 5" w:uiPriority="39" w:semiHidden="1" w:unhideWhenUsed="1"/>
-    <w:lsdException w:name="toc 6" w:uiPriority="39" w:semiHidden="1" w:unhideWhenUsed="1"/>
-    <w:lsdException w:name="toc 7" w:uiPriority="39" w:semiHidden="1" w:unhideWhenUsed="1"/>
-    <w:lsdException w:name="toc 8" w:uiPriority="39" w:semiHidden="1" w:unhideWhenUsed="1"/>
-    <w:lsdException w:name="toc 9" w:uiPriority="39" w:semiHidden="1" w:unhideWhenUsed="1"/>
+    <w:lsdException w:name="toc 1" w:semiHidden="1" w:uiPriority="39" w:unhideWhenUsed="1"/>
+    <w:lsdException w:name="toc 2" w:semiHidden="1" w:uiPriority="39" w:unhideWhenUsed="1"/>
+    <w:lsdException w:name="toc 3" w:semiHidden="1" w:uiPriority="39" w:unhideWhenUsed="1"/>
+    <w:lsdException w:name="toc 4" w:semiHidden="1" w:uiPriority="39" w:unhideWhenUsed="1"/>
+    <w:lsdException w:name="toc 5" w:semiHidden="1" w:uiPriority="39" w:unhideWhenUsed="1"/>
+    <w:lsdException w:name="toc 6" w:semiHidden="1" w:uiPriority="39" w:unhideWhenUsed="1"/>
+    <w:lsdException w:name="toc 7" w:semiHidden="1" w:uiPriority="39" w:unhideWhenUsed="1"/>
+    <w:lsdException w:name="toc 8" w:semiHidden="1" w:uiPriority="39" w:unhideWhenUsed="1"/>
+    <w:lsdException w:name="toc 9" w:semiHidden="1" w:uiPriority="39" w:unhideWhenUsed="1"/>
     <w:lsdException w:name="Normal Indent" w:semiHidden="1" w:unhideWhenUsed="1"/>
     <w:lsdException w:name="footnote text" w:semiHidden="1" w:unhideWhenUsed="1"/>
     <w:lsdException w:name="annotation text" w:semiHidden="1" w:unhideWhenUsed="1"/>
     <w:lsdException w:name="header" w:semiHidden="1" w:unhideWhenUsed="1"/>
     <w:lsdException w:name="footer" w:semiHidden="1" w:unhideWhenUsed="1"/>
     <w:lsdException w:name="index heading" w:semiHidden="1" w:unhideWhenUsed="1"/>
-    <w:lsdException w:name="caption" w:uiPriority="35" w:semiHidden="1" w:unhideWhenUsed="1" w:qFormat="1"/>
+    <w:lsdException w:name="caption" w:semiHidden="1" w:uiPriority="35" w:unhideWhenUsed="1" w:qFormat="1"/>
     <w:lsdException w:name="table of figures" w:semiHidden="1" w:unhideWhenUsed="1"/>
     <w:lsdException w:name="envelope address" w:semiHidden="1" w:unhideWhenUsed="1"/>
     <w:lsdException w:name="envelope return" w:semiHidden="1" w:unhideWhenUsed="1"/>
@@ -1011,7 +969,7 @@
     <w:lsdException w:name="Title" w:uiPriority="10" w:qFormat="1"/>
     <w:lsdException w:name="Closing" w:semiHidden="1" w:unhideWhenUsed="1"/>
     <w:lsdException w:name="Signature" w:semiHidden="1" w:unhideWhenUsed="1"/>
-    <w:lsdException w:name="Default Paragraph Font" w:uiPriority="1" w:semiHidden="1" w:unhideWhenUsed="1"/>
+    <w:lsdException w:name="Default Paragraph Font" w:semiHidden="1" w:uiPriority="1" w:unhideWhenUsed="1"/>
     <w:lsdException w:name="Body Text" w:semiHidden="1" w:unhideWhenUsed="1"/>
     <w:lsdException w:name="Body Text Indent" w:semiHidden="1" w:unhideWhenUsed="1"/>
     <w:lsdException w:name="List Continue" w:semiHidden="1" w:unhideWhenUsed="1"/>
@@ -1051,7 +1009,6 @@
     <w:lsdException w:name="HTML Sample" w:semiHidden="1" w:unhideWhenUsed="1"/>
     <w:lsdException w:name="HTML Typewriter" w:semiHidden="1" w:unhideWhenUsed="1"/>
     <w:lsdException w:name="HTML Variable" w:semiHidden="1" w:unhideWhenUsed="1"/>
-    <w:lsdException w:name="Normal Table" w:semiHidden="1" w:unhideWhenUsed="1"/>
     <w:lsdException w:name="annotation subject" w:semiHidden="1" w:unhideWhenUsed="1"/>
     <w:lsdException w:name="No List" w:semiHidden="1" w:unhideWhenUsed="1"/>
     <w:lsdException w:name="Outline List 1" w:semiHidden="1" w:unhideWhenUsed="1"/>
@@ -1094,11 +1051,8 @@
     <w:lsdException w:name="Table Contemporary" w:semiHidden="1" w:unhideWhenUsed="1"/>
     <w:lsdException w:name="Table Elegant" w:semiHidden="1" w:unhideWhenUsed="1"/>
     <w:lsdException w:name="Table Professional" w:semiHidden="1" w:unhideWhenUsed="1"/>
-    <w:lsdException w:name="Table Subtle 1" w:semiHidden="1" w:unhideWhenUsed="1"/>
     <w:lsdException w:name="Table Subtle 2" w:semiHidden="1" w:unhideWhenUsed="1"/>
     <w:lsdException w:name="Table Web 1" w:semiHidden="1" w:unhideWhenUsed="1"/>
-    <w:lsdException w:name="Table Web 2" w:semiHidden="1" w:unhideWhenUsed="1"/>
-    <w:lsdException w:name="Table Web 3" w:semiHidden="1" w:unhideWhenUsed="1"/>
     <w:lsdException w:name="Balloon Text" w:semiHidden="1" w:unhideWhenUsed="1"/>
     <w:lsdException w:name="Table Grid" w:uiPriority="39"/>
     <w:lsdException w:name="Table Theme" w:semiHidden="1" w:unhideWhenUsed="1"/>
@@ -1211,8 +1165,8 @@
     <w:lsdException w:name="Subtle Reference" w:uiPriority="31" w:qFormat="1"/>
     <w:lsdException w:name="Intense Reference" w:uiPriority="32" w:qFormat="1"/>
     <w:lsdException w:name="Book Title" w:uiPriority="33" w:qFormat="1"/>
-    <w:lsdException w:name="Bibliography" w:uiPriority="37" w:semiHidden="1" w:unhideWhenUsed="1"/>
-    <w:lsdException w:name="TOC Heading" w:uiPriority="39" w:semiHidden="1" w:unhideWhenUsed="1" w:qFormat="1"/>
+    <w:lsdException w:name="Bibliography" w:semiHidden="1" w:uiPriority="37" w:unhideWhenUsed="1"/>
+    <w:lsdException w:name="TOC Heading" w:semiHidden="1" w:uiPriority="39" w:unhideWhenUsed="1" w:qFormat="1"/>
     <w:lsdException w:name="Plain Table 1" w:uiPriority="41"/>
     <w:lsdException w:name="Plain Table 2" w:uiPriority="42"/>
     <w:lsdException w:name="Plain Table 3" w:uiPriority="43"/>
@@ -1317,142 +1271,50 @@
     <w:lsdException w:name="List Table 5 Dark Accent 6" w:uiPriority="50"/>
     <w:lsdException w:name="List Table 6 Colorful Accent 6" w:uiPriority="51"/>
     <w:lsdException w:name="List Table 7 Colorful Accent 6" w:uiPriority="52"/>
+    <w:lsdException w:name="Mention" w:semiHidden="1" w:unhideWhenUsed="1"/>
+    <w:lsdException w:name="Smart Hyperlink" w:semiHidden="1" w:unhideWhenUsed="1"/>
+    <w:lsdException w:name="Hashtag" w:semiHidden="1" w:unhideWhenUsed="1"/>
+    <w:lsdException w:name="Unresolved Mention" w:semiHidden="1" w:unhideWhenUsed="1"/>
+    <w:lsdException w:name="Smart Link" w:semiHidden="1" w:unhideWhenUsed="1"/>
   </w:latentStyles>
-  <w:style w:type="paragraph" w:styleId="Normal" w:default="1">
+  <w:style w:type="paragraph" w:default="1" w:styleId="Normal">
     <w:name w:val="Normal"/>
     <w:qFormat/>
     <w:pPr>
-      <w:widowControl/>
-      <w:bidi w:val="0"/>
-      <w:spacing w:lineRule="auto" w:line="256" w:before="0" w:after="3"/>
+      <w:spacing w:after="3" w:line="256" w:lineRule="auto"/>
       <w:ind w:left="10" w:right="502" w:hanging="10"/>
-      <w:jc w:val="left"/>
     </w:pPr>
     <w:rPr>
-      <w:rFonts w:ascii="Calibri" w:hAnsi="Calibri" w:eastAsia="Calibri" w:cs="Calibri"/>
+      <w:rFonts w:ascii="Calibri" w:eastAsia="Calibri" w:hAnsi="Calibri" w:cs="Calibri"/>
       <w:color w:val="000000"/>
-      <w:kern w:val="0"/>
-      <w:sz w:val="22"/>
-      <w:szCs w:val="22"/>
-      <w:lang w:val="en-US" w:eastAsia="en-US" w:bidi="ar-SA"/>
     </w:rPr>
   </w:style>
   <w:style w:type="paragraph" w:styleId="Ttulo1">
-    <w:name w:val="Heading 1"/>
+    <w:name w:val="heading 1"/>
     <w:next w:val="Normal"/>
     <w:link w:val="Ttulo1Car"/>
     <w:uiPriority w:val="9"/>
     <w:unhideWhenUsed/>
     <w:qFormat/>
     <w:pPr>
-      <w:keepNext w:val="true"/>
+      <w:keepNext/>
       <w:keepLines/>
-      <w:widowControl/>
-      <w:bidi w:val="0"/>
-      <w:spacing w:lineRule="auto" w:line="259" w:before="0" w:after="93"/>
-      <w:ind w:right="30" w:hanging="0"/>
+      <w:spacing w:after="93" w:line="259" w:lineRule="auto"/>
+      <w:ind w:right="30"/>
       <w:jc w:val="right"/>
       <w:outlineLvl w:val="0"/>
     </w:pPr>
     <w:rPr>
-      <w:rFonts w:ascii="Calibri" w:hAnsi="Calibri" w:eastAsia="Calibri" w:cs="Calibri"/>
+      <w:rFonts w:ascii="Calibri" w:eastAsia="Calibri" w:hAnsi="Calibri" w:cs="Calibri"/>
       <w:color w:val="323E4F"/>
-      <w:kern w:val="0"/>
       <w:sz w:val="52"/>
-      <w:szCs w:val="22"/>
-      <w:lang w:val="en-US" w:eastAsia="en-US" w:bidi="ar-SA"/>
     </w:rPr>
   </w:style>
-  <w:style w:type="character" w:styleId="DefaultParagraphFont" w:default="1">
+  <w:style w:type="character" w:default="1" w:styleId="Fuentedeprrafopredeter">
     <w:name w:val="Default Paragraph Font"/>
     <w:uiPriority w:val="1"/>
     <w:semiHidden/>
     <w:unhideWhenUsed/>
-    <w:qFormat/>
-    <w:rPr/>
-  </w:style>
-  <w:style w:type="character" w:styleId="Ttulo1Car" w:customStyle="1">
-    <w:name w:val="Título 1 Car"/>
-    <w:link w:val="Ttulo1"/>
-    <w:qFormat/>
-    <w:rPr>
-      <w:rFonts w:ascii="Calibri" w:hAnsi="Calibri" w:eastAsia="Calibri" w:cs="Calibri"/>
-      <w:color w:val="323E4F"/>
-      <w:sz w:val="52"/>
-    </w:rPr>
-  </w:style>
-  <w:style w:type="character" w:styleId="EnlacedeInternet">
-    <w:name w:val="Enlace de Internet"/>
-    <w:rPr>
-      <w:color w:val="000080"/>
-      <w:u w:val="single"/>
-      <w:lang w:val="zxx" w:eastAsia="zxx" w:bidi="zxx"/>
-    </w:rPr>
-  </w:style>
-  <w:style w:type="paragraph" w:styleId="Ttulo">
-    <w:name w:val="Título"/>
-    <w:basedOn w:val="Normal"/>
-    <w:next w:val="Cuerpodetexto"/>
-    <w:qFormat/>
-    <w:pPr>
-      <w:keepNext w:val="true"/>
-      <w:spacing w:before="240" w:after="120"/>
-    </w:pPr>
-    <w:rPr>
-      <w:rFonts w:ascii="Liberation Sans" w:hAnsi="Liberation Sans" w:eastAsia="Noto Sans CJK SC" w:cs="Lohit Devanagari"/>
-      <w:sz w:val="28"/>
-      <w:szCs w:val="28"/>
-    </w:rPr>
-  </w:style>
-  <w:style w:type="paragraph" w:styleId="Cuerpodetexto">
-    <w:name w:val="Body Text"/>
-    <w:basedOn w:val="Normal"/>
-    <w:pPr>
-      <w:spacing w:lineRule="auto" w:line="276" w:before="0" w:after="140"/>
-    </w:pPr>
-    <w:rPr/>
-  </w:style>
-  <w:style w:type="paragraph" w:styleId="Lista">
-    <w:name w:val="List"/>
-    <w:basedOn w:val="Cuerpodetexto"/>
-    <w:pPr/>
-    <w:rPr>
-      <w:rFonts w:cs="Lohit Devanagari"/>
-    </w:rPr>
-  </w:style>
-  <w:style w:type="paragraph" w:styleId="Leyenda">
-    <w:name w:val="Caption"/>
-    <w:basedOn w:val="Normal"/>
-    <w:qFormat/>
-    <w:pPr>
-      <w:suppressLineNumbers/>
-      <w:spacing w:before="120" w:after="120"/>
-    </w:pPr>
-    <w:rPr>
-      <w:rFonts w:cs="Lohit Devanagari"/>
-      <w:i/>
-      <w:iCs/>
-      <w:sz w:val="24"/>
-      <w:szCs w:val="24"/>
-    </w:rPr>
-  </w:style>
-  <w:style w:type="paragraph" w:styleId="Ndice">
-    <w:name w:val="Índice"/>
-    <w:basedOn w:val="Normal"/>
-    <w:qFormat/>
-    <w:pPr>
-      <w:suppressLineNumbers/>
-    </w:pPr>
-    <w:rPr>
-      <w:rFonts w:cs="Lohit Devanagari"/>
-    </w:rPr>
-  </w:style>
-  <w:style w:type="numbering" w:styleId="NoList" w:default="1">
-    <w:name w:val="No List"/>
-    <w:uiPriority w:val="99"/>
-    <w:semiHidden/>
-    <w:unhideWhenUsed/>
-    <w:qFormat/>
   </w:style>
   <w:style w:type="table" w:default="1" w:styleId="Tablanormal">
     <w:name w:val="Normal Table"/>
@@ -1468,6 +1330,86 @@
         <w:right w:w="108" w:type="dxa"/>
       </w:tblCellMar>
     </w:tblPr>
+  </w:style>
+  <w:style w:type="numbering" w:default="1" w:styleId="Sinlista">
+    <w:name w:val="No List"/>
+    <w:uiPriority w:val="99"/>
+    <w:semiHidden/>
+    <w:unhideWhenUsed/>
+  </w:style>
+  <w:style w:type="character" w:customStyle="1" w:styleId="Ttulo1Car">
+    <w:name w:val="Título 1 Car"/>
+    <w:link w:val="Ttulo1"/>
+    <w:qFormat/>
+    <w:rPr>
+      <w:rFonts w:ascii="Calibri" w:eastAsia="Calibri" w:hAnsi="Calibri" w:cs="Calibri"/>
+      <w:color w:val="323E4F"/>
+      <w:sz w:val="52"/>
+    </w:rPr>
+  </w:style>
+  <w:style w:type="character" w:customStyle="1" w:styleId="EnlacedeInternet">
+    <w:name w:val="Enlace de Internet"/>
+    <w:rPr>
+      <w:color w:val="000080"/>
+      <w:u w:val="single"/>
+      <w:lang/>
+    </w:rPr>
+  </w:style>
+  <w:style w:type="paragraph" w:styleId="Ttulo">
+    <w:name w:val="Title"/>
+    <w:basedOn w:val="Normal"/>
+    <w:next w:val="Textoindependiente"/>
+    <w:qFormat/>
+    <w:pPr>
+      <w:keepNext/>
+      <w:spacing w:before="240" w:after="120"/>
+    </w:pPr>
+    <w:rPr>
+      <w:rFonts w:ascii="Liberation Sans" w:eastAsia="Noto Sans CJK SC" w:hAnsi="Liberation Sans" w:cs="Lohit Devanagari"/>
+      <w:sz w:val="28"/>
+      <w:szCs w:val="28"/>
+    </w:rPr>
+  </w:style>
+  <w:style w:type="paragraph" w:styleId="Textoindependiente">
+    <w:name w:val="Body Text"/>
+    <w:basedOn w:val="Normal"/>
+    <w:pPr>
+      <w:spacing w:after="140" w:line="276" w:lineRule="auto"/>
+    </w:pPr>
+  </w:style>
+  <w:style w:type="paragraph" w:styleId="Lista">
+    <w:name w:val="List"/>
+    <w:basedOn w:val="Textoindependiente"/>
+    <w:rPr>
+      <w:rFonts w:cs="Lohit Devanagari"/>
+    </w:rPr>
+  </w:style>
+  <w:style w:type="paragraph" w:styleId="Descripcin">
+    <w:name w:val="caption"/>
+    <w:basedOn w:val="Normal"/>
+    <w:qFormat/>
+    <w:pPr>
+      <w:suppressLineNumbers/>
+      <w:spacing w:before="120" w:after="120"/>
+    </w:pPr>
+    <w:rPr>
+      <w:rFonts w:cs="Lohit Devanagari"/>
+      <w:i/>
+      <w:iCs/>
+      <w:sz w:val="24"/>
+      <w:szCs w:val="24"/>
+    </w:rPr>
+  </w:style>
+  <w:style w:type="paragraph" w:customStyle="1" w:styleId="ndice">
+    <w:name w:val="Índice"/>
+    <w:basedOn w:val="Normal"/>
+    <w:qFormat/>
+    <w:pPr>
+      <w:suppressLineNumbers/>
+    </w:pPr>
+    <w:rPr>
+      <w:rFonts w:cs="Lohit Devanagari"/>
+    </w:rPr>
   </w:style>
 </w:styles>
 </file>

</xml_diff>

<commit_message>
Doc entrega Sprint 3
</commit_message>
<xml_diff>
--- a/documentos/Sprint3.docx
+++ b/documentos/Sprint3.docx
@@ -19,7 +19,15 @@
           <w:sz w:val="40"/>
           <w:lang w:val="es-CO"/>
         </w:rPr>
-        <w:t>09 DE OCTUBRE DE 2021</w:t>
+        <w:t xml:space="preserve">16 </w:t>
+      </w:r>
+      <w:r>
+        <w:rPr>
+          <w:color w:val="323E4F"/>
+          <w:sz w:val="40"/>
+          <w:lang w:val="es-CO"/>
+        </w:rPr>
+        <w:t>DE OCTUBRE DE 2021</w:t>
       </w:r>
     </w:p>
     <w:p>
@@ -353,12 +361,23 @@
           <w:lang w:val="es-CO"/>
         </w:rPr>
       </w:pPr>
-      <w:r>
+    </w:p>
+    <w:p>
+      <w:pPr>
+        <w:spacing w:after="159" w:line="259" w:lineRule="auto"/>
+        <w:jc w:val="center"/>
         <w:rPr>
           <w:sz w:val="32"/>
           <w:szCs w:val="32"/>
           <w:lang w:val="es-CO"/>
         </w:rPr>
+      </w:pPr>
+      <w:r>
+        <w:rPr>
+          <w:sz w:val="32"/>
+          <w:szCs w:val="32"/>
+          <w:lang w:val="es-CO"/>
+        </w:rPr>
         <w:lastRenderedPageBreak/>
         <w:t>Software de Gestión de Ventas Numer016</w:t>
       </w:r>
@@ -401,6 +420,26 @@
     </w:p>
     <w:p>
       <w:pPr>
+        <w:spacing w:after="159" w:line="259" w:lineRule="auto"/>
+        <w:jc w:val="center"/>
+        <w:rPr>
+          <w:sz w:val="28"/>
+          <w:szCs w:val="28"/>
+        </w:rPr>
+      </w:pPr>
+      <w:r>
+        <w:rPr>
+          <w:rFonts w:ascii="IBM Plex Sans" w:hAnsi="IBM Plex Sans"/>
+          <w:color w:val="212121"/>
+          <w:sz w:val="26"/>
+          <w:szCs w:val="26"/>
+          <w:shd w:val="clear" w:color="auto" w:fill="FFFFFF"/>
+        </w:rPr>
+        <w:t>Integración Backend y FrontEnd</w:t>
+      </w:r>
+    </w:p>
+    <w:p>
+      <w:pPr>
         <w:spacing w:after="160" w:line="259" w:lineRule="auto"/>
         <w:ind w:left="0" w:right="0" w:firstLine="0"/>
         <w:rPr>
@@ -415,7 +454,7 @@
     <w:p>
       <w:pPr>
         <w:spacing w:after="159" w:line="259" w:lineRule="auto"/>
-        <w:ind w:left="0" w:firstLine="0"/>
+        <w:ind w:left="-720" w:firstLine="0"/>
         <w:rPr>
           <w:sz w:val="32"/>
           <w:szCs w:val="32"/>
@@ -433,48 +472,99 @@
     <w:p>
       <w:pPr>
         <w:spacing w:after="159" w:line="259" w:lineRule="auto"/>
-        <w:ind w:left="0" w:firstLine="0"/>
-        <w:rPr>
-          <w:sz w:val="32"/>
-          <w:szCs w:val="32"/>
+        <w:ind w:left="-720" w:firstLine="0"/>
+        <w:rPr>
+          <w:rFonts w:ascii="IBM Plex Sans" w:hAnsi="IBM Plex Sans"/>
+          <w:color w:val="212121"/>
+          <w:sz w:val="26"/>
+          <w:szCs w:val="26"/>
+          <w:shd w:val="clear" w:color="auto" w:fill="FFFFFF"/>
+          <w:lang w:val="es-CO"/>
         </w:rPr>
       </w:pPr>
     </w:p>
     <w:p>
       <w:pPr>
         <w:spacing w:after="159" w:line="259" w:lineRule="auto"/>
-        <w:ind w:left="0" w:firstLine="0"/>
-        <w:rPr>
-          <w:lang w:val="es-CO"/>
-        </w:rPr>
-      </w:pPr>
+        <w:ind w:left="-720" w:firstLine="0"/>
+        <w:rPr>
+          <w:rFonts w:ascii="IBM Plex Sans" w:hAnsi="IBM Plex Sans"/>
+          <w:color w:val="212121"/>
+          <w:sz w:val="26"/>
+          <w:szCs w:val="26"/>
+          <w:shd w:val="clear" w:color="auto" w:fill="FFFFFF"/>
+          <w:lang w:val="es-CO"/>
+        </w:rPr>
+      </w:pPr>
+      <w:r>
+        <w:rPr>
+          <w:rFonts w:ascii="IBM Plex Sans" w:hAnsi="IBM Plex Sans"/>
+          <w:color w:val="212121"/>
+          <w:sz w:val="26"/>
+          <w:szCs w:val="26"/>
+          <w:shd w:val="clear" w:color="auto" w:fill="FFFFFF"/>
+          <w:lang w:val="es-CO"/>
+        </w:rPr>
+        <w:t>S</w:t>
+      </w:r>
+      <w:r>
+        <w:rPr>
+          <w:rFonts w:ascii="IBM Plex Sans" w:hAnsi="IBM Plex Sans"/>
+          <w:color w:val="212121"/>
+          <w:sz w:val="26"/>
+          <w:szCs w:val="26"/>
+          <w:shd w:val="clear" w:color="auto" w:fill="FFFFFF"/>
+          <w:lang w:val="es-CO"/>
+        </w:rPr>
+        <w:t>e espera que, al finalizar la actividad, los estudiantes conozcan y desarrollen entornos de ejecución del lado del servidor mediante el entorno de la plataforma Node.js.</w:t>
+      </w:r>
     </w:p>
     <w:p>
       <w:pPr>
         <w:spacing w:after="159" w:line="259" w:lineRule="auto"/>
-        <w:ind w:left="0" w:firstLine="0"/>
-        <w:rPr>
-          <w:sz w:val="32"/>
-          <w:szCs w:val="32"/>
-          <w:lang w:val="es-CO"/>
-        </w:rPr>
-      </w:pPr>
-      <w:r>
-        <w:rPr>
-          <w:sz w:val="32"/>
-          <w:szCs w:val="32"/>
-          <w:lang w:val="es-CO"/>
-        </w:rPr>
-        <w:t>Epicas del Sprint.</w:t>
+        <w:ind w:left="-720" w:firstLine="0"/>
+        <w:rPr>
+          <w:rFonts w:ascii="IBM Plex Sans" w:hAnsi="IBM Plex Sans"/>
+          <w:color w:val="212121"/>
+          <w:sz w:val="26"/>
+          <w:szCs w:val="26"/>
+          <w:shd w:val="clear" w:color="auto" w:fill="FFFFFF"/>
+          <w:lang w:val="es-CO"/>
+        </w:rPr>
+      </w:pPr>
+      <w:r>
+        <w:rPr>
+          <w:rFonts w:ascii="IBM Plex Sans" w:hAnsi="IBM Plex Sans"/>
+          <w:color w:val="212121"/>
+          <w:sz w:val="26"/>
+          <w:szCs w:val="26"/>
+          <w:shd w:val="clear" w:color="auto" w:fill="FFFFFF"/>
+          <w:lang w:val="es-CO"/>
+        </w:rPr>
+        <w:t>C</w:t>
+      </w:r>
+      <w:r>
+        <w:rPr>
+          <w:rFonts w:ascii="IBM Plex Sans" w:hAnsi="IBM Plex Sans"/>
+          <w:color w:val="212121"/>
+          <w:sz w:val="26"/>
+          <w:szCs w:val="26"/>
+          <w:shd w:val="clear" w:color="auto" w:fill="FFFFFF"/>
+          <w:lang w:val="es-CO"/>
+        </w:rPr>
+        <w:t>omo vendedor o administrador necesito administrar la información de las ventas para gestionar la información del día a día.</w:t>
       </w:r>
     </w:p>
     <w:p>
       <w:pPr>
         <w:spacing w:after="159" w:line="259" w:lineRule="auto"/>
-        <w:ind w:left="0" w:firstLine="0"/>
-        <w:rPr>
-          <w:sz w:val="32"/>
-          <w:szCs w:val="32"/>
+        <w:ind w:left="-720" w:firstLine="0"/>
+        <w:rPr>
+          <w:rFonts w:ascii="IBM Plex Sans" w:hAnsi="IBM Plex Sans"/>
+          <w:color w:val="212121"/>
+          <w:sz w:val="26"/>
+          <w:szCs w:val="26"/>
+          <w:shd w:val="clear" w:color="auto" w:fill="FFFFFF"/>
           <w:lang w:val="es-CO"/>
         </w:rPr>
       </w:pPr>
@@ -482,85 +572,330 @@
     <w:p>
       <w:pPr>
         <w:spacing w:after="159" w:line="259" w:lineRule="auto"/>
-        <w:ind w:left="0" w:firstLine="0"/>
-        <w:rPr>
-          <w:lang w:val="es-CO"/>
-        </w:rPr>
-      </w:pPr>
-    </w:p>
-    <w:p>
-      <w:pPr>
-        <w:spacing w:after="159" w:line="259" w:lineRule="auto"/>
-        <w:ind w:left="0" w:firstLine="0"/>
-        <w:rPr>
-          <w:sz w:val="32"/>
-          <w:szCs w:val="32"/>
-          <w:lang w:val="es-CO"/>
-        </w:rPr>
-      </w:pPr>
-      <w:r>
-        <w:rPr>
-          <w:sz w:val="32"/>
-          <w:szCs w:val="32"/>
-          <w:lang w:val="es-CO"/>
-        </w:rPr>
-        <w:t xml:space="preserve">Desarrollo de los Sprint </w:t>
-      </w:r>
-    </w:p>
-    <w:p>
-      <w:pPr>
-        <w:spacing w:after="159" w:line="259" w:lineRule="auto"/>
-        <w:ind w:left="0" w:firstLine="0"/>
-        <w:rPr>
-          <w:sz w:val="32"/>
-          <w:szCs w:val="32"/>
-          <w:lang w:val="es-CO"/>
-        </w:rPr>
-      </w:pPr>
-    </w:p>
-    <w:p>
-      <w:pPr>
-        <w:spacing w:after="159" w:line="259" w:lineRule="auto"/>
-        <w:ind w:left="0" w:firstLine="0"/>
-        <w:rPr>
-          <w:u w:val="single"/>
-        </w:rPr>
-      </w:pPr>
-      <w:r>
-        <w:rPr>
-          <w:sz w:val="24"/>
-          <w:szCs w:val="24"/>
-          <w:lang w:val="es-CO"/>
-        </w:rPr>
-        <w:t>Julián : he estado trabajando en el backend de la aplicación , ya listo el proyecto de</w:t>
-      </w:r>
-      <w:r>
-        <w:rPr>
-          <w:b/>
-          <w:bCs/>
-          <w:sz w:val="24"/>
-          <w:szCs w:val="24"/>
-          <w:lang w:val="es-CO"/>
-        </w:rPr>
-        <w:t xml:space="preserve"> nodejs express y sequalize</w:t>
-      </w:r>
-      <w:r>
-        <w:rPr>
-          <w:sz w:val="24"/>
-          <w:szCs w:val="24"/>
-          <w:lang w:val="es-CO"/>
-        </w:rPr>
-        <w:t xml:space="preserve"> que nos permitirá conectar el front con el backend, proporcionando las rutas que tendrá el servidor back, está pendiente anexar a la rama el servidor back para integracion.</w:t>
-      </w:r>
-    </w:p>
-    <w:p>
-      <w:pPr>
-        <w:spacing w:after="159" w:line="259" w:lineRule="auto"/>
-        <w:ind w:left="0" w:firstLine="0"/>
-        <w:rPr>
-          <w:sz w:val="32"/>
-          <w:szCs w:val="32"/>
-          <w:lang w:val="es-CO"/>
+        <w:ind w:left="-720" w:firstLine="0"/>
+        <w:rPr>
+          <w:rFonts w:ascii="IBM Plex Sans" w:hAnsi="IBM Plex Sans"/>
+          <w:color w:val="212121"/>
+          <w:sz w:val="26"/>
+          <w:szCs w:val="26"/>
+          <w:shd w:val="clear" w:color="auto" w:fill="FFFFFF"/>
+          <w:lang w:val="es-CO"/>
+        </w:rPr>
+      </w:pPr>
+      <w:r>
+        <w:rPr>
+          <w:rFonts w:ascii="IBM Plex Sans" w:hAnsi="IBM Plex Sans"/>
+          <w:color w:val="212121"/>
+          <w:sz w:val="26"/>
+          <w:szCs w:val="26"/>
+          <w:shd w:val="clear" w:color="auto" w:fill="FFFFFF"/>
+          <w:lang w:val="es-CO"/>
+        </w:rPr>
+        <w:t>Creación de la base de datos y sus respectivas tablas para la integración con el Front-end.</w:t>
+      </w:r>
+    </w:p>
+    <w:p>
+      <w:pPr>
+        <w:suppressAutoHyphens w:val="0"/>
+        <w:spacing w:after="0" w:line="240" w:lineRule="auto"/>
+        <w:ind w:left="-720" w:right="0" w:firstLine="0"/>
+        <w:jc w:val="both"/>
+        <w:rPr>
+          <w:rFonts w:ascii="IBM Plex Sans" w:eastAsia="Times New Roman" w:hAnsi="IBM Plex Sans" w:cs="Times New Roman"/>
+          <w:b/>
+          <w:bCs/>
+          <w:color w:val="212121"/>
+          <w:sz w:val="24"/>
+          <w:szCs w:val="24"/>
+          <w:shd w:val="clear" w:color="auto" w:fill="FFFFFF"/>
+          <w:lang w:val="es-CO" w:eastAsia="es-CO"/>
+        </w:rPr>
+      </w:pPr>
+    </w:p>
+    <w:p>
+      <w:pPr>
+        <w:suppressAutoHyphens w:val="0"/>
+        <w:spacing w:after="0" w:line="240" w:lineRule="auto"/>
+        <w:ind w:left="-720" w:right="0" w:firstLine="0"/>
+        <w:jc w:val="both"/>
+        <w:rPr>
+          <w:rFonts w:ascii="IBM Plex Sans" w:eastAsia="Times New Roman" w:hAnsi="IBM Plex Sans" w:cs="Times New Roman"/>
+          <w:color w:val="212121"/>
+          <w:sz w:val="24"/>
+          <w:szCs w:val="24"/>
+          <w:shd w:val="clear" w:color="auto" w:fill="FFFFFF"/>
+          <w:lang w:val="es-CO" w:eastAsia="es-CO"/>
+        </w:rPr>
+      </w:pPr>
+      <w:r>
+        <w:rPr>
+          <w:rFonts w:ascii="IBM Plex Sans" w:eastAsia="Times New Roman" w:hAnsi="IBM Plex Sans" w:cs="Times New Roman"/>
+          <w:b/>
+          <w:bCs/>
+          <w:color w:val="212121"/>
+          <w:sz w:val="24"/>
+          <w:szCs w:val="24"/>
+          <w:shd w:val="clear" w:color="auto" w:fill="FFFFFF"/>
+          <w:lang w:val="es-CO" w:eastAsia="es-CO"/>
+        </w:rPr>
+        <w:t>Historia de usuario: HU_012</w:t>
+      </w:r>
+    </w:p>
+    <w:p>
+      <w:pPr>
+        <w:shd w:val="clear" w:color="auto" w:fill="FFFFFF"/>
+        <w:suppressAutoHyphens w:val="0"/>
+        <w:spacing w:after="0" w:line="240" w:lineRule="auto"/>
+        <w:ind w:left="-720" w:right="0" w:firstLine="0"/>
+        <w:jc w:val="both"/>
+        <w:rPr>
+          <w:rFonts w:ascii="IBM Plex Sans" w:eastAsia="Times New Roman" w:hAnsi="IBM Plex Sans" w:cs="Times New Roman"/>
+          <w:color w:val="212121"/>
+          <w:sz w:val="24"/>
+          <w:szCs w:val="24"/>
+          <w:lang w:val="es-CO" w:eastAsia="es-CO"/>
+        </w:rPr>
+      </w:pPr>
+      <w:r>
+        <w:rPr>
+          <w:rFonts w:ascii="IBM Plex Sans" w:eastAsia="Times New Roman" w:hAnsi="IBM Plex Sans" w:cs="Times New Roman"/>
+          <w:b/>
+          <w:bCs/>
+          <w:color w:val="212121"/>
+          <w:sz w:val="24"/>
+          <w:szCs w:val="24"/>
+          <w:lang w:val="es-CO" w:eastAsia="es-CO"/>
+        </w:rPr>
+        <w:t>Como </w:t>
+      </w:r>
+      <w:r>
+        <w:rPr>
+          <w:rFonts w:ascii="IBM Plex Sans" w:eastAsia="Times New Roman" w:hAnsi="IBM Plex Sans" w:cs="Times New Roman"/>
+          <w:color w:val="212121"/>
+          <w:sz w:val="24"/>
+          <w:szCs w:val="24"/>
+          <w:lang w:val="es-CO" w:eastAsia="es-CO"/>
+        </w:rPr>
+        <w:t>administrador</w:t>
+      </w:r>
+    </w:p>
+    <w:p>
+      <w:pPr>
+        <w:shd w:val="clear" w:color="auto" w:fill="FFFFFF"/>
+        <w:suppressAutoHyphens w:val="0"/>
+        <w:spacing w:after="0" w:line="240" w:lineRule="auto"/>
+        <w:ind w:left="-720" w:right="0" w:firstLine="0"/>
+        <w:jc w:val="both"/>
+        <w:rPr>
+          <w:rFonts w:ascii="IBM Plex Sans" w:eastAsia="Times New Roman" w:hAnsi="IBM Plex Sans" w:cs="Times New Roman"/>
+          <w:color w:val="212121"/>
+          <w:sz w:val="24"/>
+          <w:szCs w:val="24"/>
+          <w:lang w:val="es-CO" w:eastAsia="es-CO"/>
+        </w:rPr>
+      </w:pPr>
+      <w:r>
+        <w:rPr>
+          <w:rFonts w:ascii="IBM Plex Sans" w:eastAsia="Times New Roman" w:hAnsi="IBM Plex Sans" w:cs="Times New Roman"/>
+          <w:b/>
+          <w:bCs/>
+          <w:color w:val="212121"/>
+          <w:sz w:val="24"/>
+          <w:szCs w:val="24"/>
+          <w:lang w:val="es-CO" w:eastAsia="es-CO"/>
+        </w:rPr>
+        <w:t>Dado </w:t>
+      </w:r>
+      <w:r>
+        <w:rPr>
+          <w:rFonts w:ascii="IBM Plex Sans" w:eastAsia="Times New Roman" w:hAnsi="IBM Plex Sans" w:cs="Times New Roman"/>
+          <w:color w:val="212121"/>
+          <w:sz w:val="24"/>
+          <w:szCs w:val="24"/>
+          <w:lang w:val="es-CO" w:eastAsia="es-CO"/>
+        </w:rPr>
+        <w:t>que ingreso al sistema de ventas</w:t>
+      </w:r>
+    </w:p>
+    <w:p>
+      <w:pPr>
+        <w:shd w:val="clear" w:color="auto" w:fill="FFFFFF"/>
+        <w:suppressAutoHyphens w:val="0"/>
+        <w:spacing w:after="0" w:line="240" w:lineRule="auto"/>
+        <w:ind w:left="-720" w:right="0" w:firstLine="0"/>
+        <w:jc w:val="both"/>
+        <w:rPr>
+          <w:rFonts w:ascii="IBM Plex Sans" w:eastAsia="Times New Roman" w:hAnsi="IBM Plex Sans" w:cs="Times New Roman"/>
+          <w:color w:val="212121"/>
+          <w:sz w:val="24"/>
+          <w:szCs w:val="24"/>
+          <w:lang w:val="es-CO" w:eastAsia="es-CO"/>
+        </w:rPr>
+      </w:pPr>
+      <w:r>
+        <w:rPr>
+          <w:rFonts w:ascii="IBM Plex Sans" w:eastAsia="Times New Roman" w:hAnsi="IBM Plex Sans" w:cs="Times New Roman"/>
+          <w:b/>
+          <w:bCs/>
+          <w:color w:val="212121"/>
+          <w:sz w:val="24"/>
+          <w:szCs w:val="24"/>
+          <w:lang w:val="es-CO" w:eastAsia="es-CO"/>
+        </w:rPr>
+        <w:t>Cuando </w:t>
+      </w:r>
+      <w:r>
+        <w:rPr>
+          <w:rFonts w:ascii="IBM Plex Sans" w:eastAsia="Times New Roman" w:hAnsi="IBM Plex Sans" w:cs="Times New Roman"/>
+          <w:color w:val="212121"/>
+          <w:sz w:val="24"/>
+          <w:szCs w:val="24"/>
+          <w:lang w:val="es-CO" w:eastAsia="es-CO"/>
+        </w:rPr>
+        <w:t>necesite registrar un producto</w:t>
+      </w:r>
+    </w:p>
+    <w:p>
+      <w:pPr>
+        <w:shd w:val="clear" w:color="auto" w:fill="FFFFFF"/>
+        <w:suppressAutoHyphens w:val="0"/>
+        <w:spacing w:after="0" w:line="240" w:lineRule="auto"/>
+        <w:ind w:left="-720" w:right="0" w:firstLine="0"/>
+        <w:jc w:val="both"/>
+        <w:rPr>
+          <w:rFonts w:ascii="IBM Plex Sans" w:eastAsia="Times New Roman" w:hAnsi="IBM Plex Sans" w:cs="Times New Roman"/>
+          <w:color w:val="212121"/>
+          <w:sz w:val="24"/>
+          <w:szCs w:val="24"/>
+          <w:lang w:val="es-CO" w:eastAsia="es-CO"/>
+        </w:rPr>
+      </w:pPr>
+      <w:r>
+        <w:rPr>
+          <w:rFonts w:ascii="IBM Plex Sans" w:eastAsia="Times New Roman" w:hAnsi="IBM Plex Sans" w:cs="Times New Roman"/>
+          <w:b/>
+          <w:bCs/>
+          <w:color w:val="212121"/>
+          <w:sz w:val="24"/>
+          <w:szCs w:val="24"/>
+          <w:lang w:val="es-CO" w:eastAsia="es-CO"/>
+        </w:rPr>
+        <w:t>Entonces </w:t>
+      </w:r>
+      <w:r>
+        <w:rPr>
+          <w:rFonts w:ascii="IBM Plex Sans" w:eastAsia="Times New Roman" w:hAnsi="IBM Plex Sans" w:cs="Times New Roman"/>
+          <w:color w:val="212121"/>
+          <w:sz w:val="24"/>
+          <w:szCs w:val="24"/>
+          <w:lang w:val="es-CO" w:eastAsia="es-CO"/>
+        </w:rPr>
+        <w:t>podré ingresar los datos relacionados con un producto</w:t>
+      </w:r>
+    </w:p>
+    <w:p>
+      <w:pPr>
+        <w:shd w:val="clear" w:color="auto" w:fill="FFFFFF"/>
+        <w:suppressAutoHyphens w:val="0"/>
+        <w:spacing w:after="0" w:line="240" w:lineRule="auto"/>
+        <w:ind w:left="-720" w:right="0" w:firstLine="0"/>
+        <w:jc w:val="both"/>
+        <w:rPr>
+          <w:rFonts w:ascii="IBM Plex Sans" w:eastAsia="Times New Roman" w:hAnsi="IBM Plex Sans" w:cs="Times New Roman"/>
+          <w:color w:val="212121"/>
+          <w:sz w:val="24"/>
+          <w:szCs w:val="24"/>
+          <w:lang w:val="es-CO" w:eastAsia="es-CO"/>
+        </w:rPr>
+      </w:pPr>
+    </w:p>
+    <w:p>
+      <w:pPr>
+        <w:shd w:val="clear" w:color="auto" w:fill="FFFFFF"/>
+        <w:suppressAutoHyphens w:val="0"/>
+        <w:spacing w:after="0" w:line="240" w:lineRule="auto"/>
+        <w:ind w:left="-720" w:right="0" w:firstLine="0"/>
+        <w:jc w:val="both"/>
+        <w:rPr>
+          <w:lang w:val="es-CO"/>
+        </w:rPr>
+      </w:pPr>
+      <w:r>
+        <w:rPr>
+          <w:lang w:val="es-CO"/>
+        </w:rPr>
+        <w:t xml:space="preserve">Se diseñará una </w:t>
+      </w:r>
+      <w:r>
+        <w:rPr>
+          <w:lang w:val="es-CO"/>
+        </w:rPr>
+        <w:t xml:space="preserve">interfaz </w:t>
+      </w:r>
+      <w:r>
+        <w:rPr>
+          <w:lang w:val="es-CO"/>
+        </w:rPr>
+        <w:t xml:space="preserve"> para que el usuario </w:t>
+      </w:r>
+      <w:r>
+        <w:rPr>
+          <w:lang w:val="es-CO"/>
+        </w:rPr>
+        <w:t xml:space="preserve">Administrador pueda crear , editar y eliminar productos así lo </w:t>
+      </w:r>
+    </w:p>
+    <w:p>
+      <w:pPr>
+        <w:shd w:val="clear" w:color="auto" w:fill="FFFFFF"/>
+        <w:suppressAutoHyphens w:val="0"/>
+        <w:spacing w:after="0" w:line="240" w:lineRule="auto"/>
+        <w:ind w:left="-720" w:right="0" w:firstLine="0"/>
+        <w:jc w:val="both"/>
+        <w:rPr>
+          <w:rFonts w:ascii="IBM Plex Sans" w:eastAsia="Times New Roman" w:hAnsi="IBM Plex Sans" w:cs="Times New Roman"/>
+          <w:color w:val="212121"/>
+          <w:sz w:val="24"/>
+          <w:szCs w:val="24"/>
+          <w:lang w:val="es-CO" w:eastAsia="es-CO"/>
+        </w:rPr>
+      </w:pPr>
+      <w:r>
+        <w:rPr>
+          <w:lang w:val="es-CO"/>
+        </w:rPr>
+        <w:t>requiera.</w:t>
+      </w:r>
+    </w:p>
+    <w:p>
+      <w:pPr>
+        <w:shd w:val="clear" w:color="auto" w:fill="FFFFFF"/>
+        <w:suppressAutoHyphens w:val="0"/>
+        <w:spacing w:after="0" w:line="240" w:lineRule="auto"/>
+        <w:ind w:left="450" w:right="0" w:firstLine="0"/>
+        <w:jc w:val="both"/>
+        <w:rPr>
+          <w:rFonts w:ascii="IBM Plex Sans" w:eastAsia="Times New Roman" w:hAnsi="IBM Plex Sans" w:cs="Times New Roman"/>
+          <w:color w:val="212121"/>
+          <w:sz w:val="24"/>
+          <w:szCs w:val="24"/>
+          <w:lang w:val="es-CO" w:eastAsia="es-CO"/>
+        </w:rPr>
+      </w:pPr>
+    </w:p>
+    <w:p>
+      <w:pPr>
+        <w:shd w:val="clear" w:color="auto" w:fill="FFFFFF"/>
+        <w:suppressAutoHyphens w:val="0"/>
+        <w:spacing w:after="0" w:line="240" w:lineRule="auto"/>
+        <w:ind w:left="-720" w:right="0" w:firstLine="0"/>
+        <w:jc w:val="both"/>
+        <w:rPr>
+          <w:rFonts w:ascii="IBM Plex Sans" w:eastAsia="Times New Roman" w:hAnsi="IBM Plex Sans" w:cs="Times New Roman"/>
+          <w:color w:val="212121"/>
+          <w:sz w:val="24"/>
+          <w:szCs w:val="24"/>
+          <w:lang w:val="es-CO" w:eastAsia="es-CO"/>
         </w:rPr>
       </w:pPr>
       <w:r>
@@ -568,7 +903,7 @@
           <w:noProof/>
         </w:rPr>
         <w:drawing>
-          <wp:inline distT="0" distB="0" distL="0" distR="0" wp14:anchorId="39E01028" wp14:editId="7DE5686C">
+          <wp:inline distT="0" distB="0" distL="0" distR="0" wp14:anchorId="22E5C5E4" wp14:editId="5038864C">
             <wp:extent cx="5932170" cy="3335020"/>
             <wp:effectExtent l="0" t="0" r="0" b="0"/>
             <wp:docPr id="4" name="Imagen 4" descr="Interfaz de usuario gráfica, Sitio web&#10;&#10;Descripción generada automáticamente"/>
@@ -583,7 +918,7 @@
                     <pic:cNvPicPr/>
                   </pic:nvPicPr>
                   <pic:blipFill>
-                    <a:blip r:embed="rId4"/>
+                    <a:blip r:embed="rId6"/>
                     <a:stretch>
                       <a:fillRect/>
                     </a:stretch>
@@ -606,24 +941,1446 @@
     </w:p>
     <w:p>
       <w:pPr>
-        <w:spacing w:after="159" w:line="259" w:lineRule="auto"/>
-        <w:ind w:left="0" w:firstLine="0"/>
-        <w:rPr>
-          <w:sz w:val="32"/>
-          <w:szCs w:val="32"/>
-          <w:lang w:val="es-CO"/>
+        <w:shd w:val="clear" w:color="auto" w:fill="FFFFFF"/>
+        <w:suppressAutoHyphens w:val="0"/>
+        <w:spacing w:after="0" w:line="240" w:lineRule="auto"/>
+        <w:ind w:left="450" w:right="0" w:firstLine="0"/>
+        <w:jc w:val="both"/>
+        <w:rPr>
+          <w:rFonts w:ascii="IBM Plex Sans" w:eastAsia="Times New Roman" w:hAnsi="IBM Plex Sans" w:cs="Times New Roman"/>
+          <w:color w:val="212121"/>
+          <w:sz w:val="24"/>
+          <w:szCs w:val="24"/>
+          <w:lang w:val="es-CO" w:eastAsia="es-CO"/>
+        </w:rPr>
+      </w:pPr>
+    </w:p>
+    <w:p>
+      <w:pPr>
+        <w:shd w:val="clear" w:color="auto" w:fill="FFFFFF"/>
+        <w:suppressAutoHyphens w:val="0"/>
+        <w:spacing w:after="0" w:line="240" w:lineRule="auto"/>
+        <w:ind w:left="450" w:right="0" w:firstLine="0"/>
+        <w:jc w:val="both"/>
+        <w:rPr>
+          <w:rFonts w:ascii="IBM Plex Sans" w:eastAsia="Times New Roman" w:hAnsi="IBM Plex Sans" w:cs="Times New Roman"/>
+          <w:color w:val="212121"/>
+          <w:sz w:val="24"/>
+          <w:szCs w:val="24"/>
+          <w:lang w:val="es-CO" w:eastAsia="es-CO"/>
+        </w:rPr>
+      </w:pPr>
+    </w:p>
+    <w:p>
+      <w:pPr>
+        <w:suppressAutoHyphens w:val="0"/>
+        <w:spacing w:after="0" w:line="240" w:lineRule="auto"/>
+        <w:ind w:left="-720" w:right="0" w:firstLine="0"/>
+        <w:jc w:val="both"/>
+        <w:rPr>
+          <w:rFonts w:ascii="IBM Plex Sans" w:eastAsia="Times New Roman" w:hAnsi="IBM Plex Sans" w:cs="Times New Roman"/>
+          <w:b/>
+          <w:bCs/>
+          <w:color w:val="212121"/>
+          <w:sz w:val="24"/>
+          <w:szCs w:val="24"/>
+          <w:shd w:val="clear" w:color="auto" w:fill="FFFFFF"/>
+          <w:lang w:val="es-CO" w:eastAsia="es-CO"/>
+        </w:rPr>
+      </w:pPr>
+    </w:p>
+    <w:p>
+      <w:pPr>
+        <w:suppressAutoHyphens w:val="0"/>
+        <w:spacing w:after="0" w:line="240" w:lineRule="auto"/>
+        <w:ind w:left="-720" w:right="0" w:firstLine="0"/>
+        <w:jc w:val="both"/>
+        <w:rPr>
+          <w:rFonts w:ascii="IBM Plex Sans" w:eastAsia="Times New Roman" w:hAnsi="IBM Plex Sans" w:cs="Times New Roman"/>
+          <w:b/>
+          <w:bCs/>
+          <w:color w:val="212121"/>
+          <w:sz w:val="24"/>
+          <w:szCs w:val="24"/>
+          <w:shd w:val="clear" w:color="auto" w:fill="FFFFFF"/>
+          <w:lang w:val="es-CO" w:eastAsia="es-CO"/>
+        </w:rPr>
+      </w:pPr>
+      <w:r>
+        <w:rPr>
+          <w:rFonts w:ascii="IBM Plex Sans" w:eastAsia="Times New Roman" w:hAnsi="IBM Plex Sans" w:cs="Times New Roman"/>
+          <w:b/>
+          <w:bCs/>
+          <w:color w:val="212121"/>
+          <w:sz w:val="24"/>
+          <w:szCs w:val="24"/>
+          <w:shd w:val="clear" w:color="auto" w:fill="FFFFFF"/>
+          <w:lang w:val="es-CO" w:eastAsia="es-CO"/>
+        </w:rPr>
+        <w:lastRenderedPageBreak/>
+        <w:t>Historia de usuario: HU_013</w:t>
+      </w:r>
+    </w:p>
+    <w:p>
+      <w:pPr>
+        <w:suppressAutoHyphens w:val="0"/>
+        <w:spacing w:after="0" w:line="240" w:lineRule="auto"/>
+        <w:ind w:left="-720" w:right="0" w:firstLine="0"/>
+        <w:jc w:val="both"/>
+        <w:rPr>
+          <w:rFonts w:ascii="IBM Plex Sans" w:eastAsia="Times New Roman" w:hAnsi="IBM Plex Sans" w:cs="Times New Roman"/>
+          <w:color w:val="212121"/>
+          <w:sz w:val="24"/>
+          <w:szCs w:val="24"/>
+          <w:shd w:val="clear" w:color="auto" w:fill="FFFFFF"/>
+          <w:lang w:val="es-CO" w:eastAsia="es-CO"/>
+        </w:rPr>
+      </w:pPr>
+      <w:r>
+        <w:rPr>
+          <w:rFonts w:ascii="IBM Plex Sans" w:eastAsia="Times New Roman" w:hAnsi="IBM Plex Sans" w:cs="Times New Roman"/>
+          <w:b/>
+          <w:bCs/>
+          <w:color w:val="212121"/>
+          <w:sz w:val="24"/>
+          <w:szCs w:val="24"/>
+          <w:lang w:val="es-CO" w:eastAsia="es-CO"/>
+        </w:rPr>
+        <w:t>Como </w:t>
+      </w:r>
+      <w:r>
+        <w:rPr>
+          <w:rFonts w:ascii="IBM Plex Sans" w:eastAsia="Times New Roman" w:hAnsi="IBM Plex Sans" w:cs="Times New Roman"/>
+          <w:color w:val="212121"/>
+          <w:sz w:val="24"/>
+          <w:szCs w:val="24"/>
+          <w:lang w:val="es-CO" w:eastAsia="es-CO"/>
+        </w:rPr>
+        <w:t>administrador </w:t>
+      </w:r>
+    </w:p>
+    <w:p>
+      <w:pPr>
+        <w:shd w:val="clear" w:color="auto" w:fill="FFFFFF"/>
+        <w:suppressAutoHyphens w:val="0"/>
+        <w:spacing w:after="0" w:line="240" w:lineRule="auto"/>
+        <w:ind w:left="-720" w:right="0" w:firstLine="0"/>
+        <w:jc w:val="both"/>
+        <w:rPr>
+          <w:rFonts w:ascii="IBM Plex Sans" w:eastAsia="Times New Roman" w:hAnsi="IBM Plex Sans" w:cs="Times New Roman"/>
+          <w:color w:val="212121"/>
+          <w:sz w:val="24"/>
+          <w:szCs w:val="24"/>
+          <w:lang w:val="es-CO" w:eastAsia="es-CO"/>
+        </w:rPr>
+      </w:pPr>
+      <w:r>
+        <w:rPr>
+          <w:rFonts w:ascii="IBM Plex Sans" w:eastAsia="Times New Roman" w:hAnsi="IBM Plex Sans" w:cs="Times New Roman"/>
+          <w:b/>
+          <w:bCs/>
+          <w:color w:val="212121"/>
+          <w:sz w:val="24"/>
+          <w:szCs w:val="24"/>
+          <w:lang w:val="es-CO" w:eastAsia="es-CO"/>
+        </w:rPr>
+        <w:t>Dado </w:t>
+      </w:r>
+      <w:r>
+        <w:rPr>
+          <w:rFonts w:ascii="IBM Plex Sans" w:eastAsia="Times New Roman" w:hAnsi="IBM Plex Sans" w:cs="Times New Roman"/>
+          <w:color w:val="212121"/>
+          <w:sz w:val="24"/>
+          <w:szCs w:val="24"/>
+          <w:lang w:val="es-CO" w:eastAsia="es-CO"/>
+        </w:rPr>
+        <w:t>que ingreso al sistema de ventas </w:t>
+      </w:r>
+    </w:p>
+    <w:p>
+      <w:pPr>
+        <w:shd w:val="clear" w:color="auto" w:fill="FFFFFF"/>
+        <w:suppressAutoHyphens w:val="0"/>
+        <w:spacing w:after="0" w:line="240" w:lineRule="auto"/>
+        <w:ind w:left="-720" w:right="0" w:firstLine="0"/>
+        <w:jc w:val="both"/>
+        <w:rPr>
+          <w:rFonts w:ascii="IBM Plex Sans" w:eastAsia="Times New Roman" w:hAnsi="IBM Plex Sans" w:cs="Times New Roman"/>
+          <w:color w:val="212121"/>
+          <w:sz w:val="24"/>
+          <w:szCs w:val="24"/>
+          <w:lang w:val="es-CO" w:eastAsia="es-CO"/>
+        </w:rPr>
+      </w:pPr>
+      <w:r>
+        <w:rPr>
+          <w:rFonts w:ascii="IBM Plex Sans" w:eastAsia="Times New Roman" w:hAnsi="IBM Plex Sans" w:cs="Times New Roman"/>
+          <w:b/>
+          <w:bCs/>
+          <w:color w:val="212121"/>
+          <w:sz w:val="24"/>
+          <w:szCs w:val="24"/>
+          <w:lang w:val="es-CO" w:eastAsia="es-CO"/>
+        </w:rPr>
+        <w:t>Cuando </w:t>
+      </w:r>
+      <w:r>
+        <w:rPr>
+          <w:rFonts w:ascii="IBM Plex Sans" w:eastAsia="Times New Roman" w:hAnsi="IBM Plex Sans" w:cs="Times New Roman"/>
+          <w:color w:val="212121"/>
+          <w:sz w:val="24"/>
+          <w:szCs w:val="24"/>
+          <w:lang w:val="es-CO" w:eastAsia="es-CO"/>
+        </w:rPr>
+        <w:t>registre un producto </w:t>
+      </w:r>
+    </w:p>
+    <w:p>
+      <w:pPr>
+        <w:shd w:val="clear" w:color="auto" w:fill="FFFFFF"/>
+        <w:suppressAutoHyphens w:val="0"/>
+        <w:spacing w:after="0" w:line="240" w:lineRule="auto"/>
+        <w:ind w:left="-720" w:right="0" w:firstLine="0"/>
+        <w:jc w:val="both"/>
+        <w:rPr>
+          <w:rFonts w:ascii="IBM Plex Sans" w:eastAsia="Times New Roman" w:hAnsi="IBM Plex Sans" w:cs="Times New Roman"/>
+          <w:color w:val="212121"/>
+          <w:sz w:val="24"/>
+          <w:szCs w:val="24"/>
+          <w:lang w:val="es-CO" w:eastAsia="es-CO"/>
+        </w:rPr>
+      </w:pPr>
+      <w:r>
+        <w:rPr>
+          <w:rFonts w:ascii="IBM Plex Sans" w:eastAsia="Times New Roman" w:hAnsi="IBM Plex Sans" w:cs="Times New Roman"/>
+          <w:b/>
+          <w:bCs/>
+          <w:color w:val="212121"/>
+          <w:sz w:val="24"/>
+          <w:szCs w:val="24"/>
+          <w:lang w:val="es-CO" w:eastAsia="es-CO"/>
+        </w:rPr>
+        <w:t>Entonces </w:t>
+      </w:r>
+      <w:r>
+        <w:rPr>
+          <w:rFonts w:ascii="IBM Plex Sans" w:eastAsia="Times New Roman" w:hAnsi="IBM Plex Sans" w:cs="Times New Roman"/>
+          <w:color w:val="212121"/>
+          <w:sz w:val="24"/>
+          <w:szCs w:val="24"/>
+          <w:lang w:val="es-CO" w:eastAsia="es-CO"/>
+        </w:rPr>
+        <w:t>podré ver que se almacenó correctamente </w:t>
+      </w:r>
+    </w:p>
+    <w:p>
+      <w:pPr>
+        <w:shd w:val="clear" w:color="auto" w:fill="FFFFFF"/>
+        <w:suppressAutoHyphens w:val="0"/>
+        <w:spacing w:after="0" w:line="240" w:lineRule="auto"/>
+        <w:ind w:left="-720" w:right="0" w:firstLine="0"/>
+        <w:jc w:val="both"/>
+        <w:rPr>
+          <w:lang w:val="es-CO"/>
+        </w:rPr>
+      </w:pPr>
+    </w:p>
+    <w:p>
+      <w:pPr>
+        <w:shd w:val="clear" w:color="auto" w:fill="FFFFFF"/>
+        <w:suppressAutoHyphens w:val="0"/>
+        <w:spacing w:after="0" w:line="240" w:lineRule="auto"/>
+        <w:ind w:left="-720" w:right="0" w:firstLine="0"/>
+        <w:jc w:val="both"/>
+        <w:rPr>
+          <w:sz w:val="24"/>
+          <w:szCs w:val="24"/>
+          <w:lang w:val="es-CO"/>
+        </w:rPr>
+      </w:pPr>
+      <w:r>
+        <w:rPr>
+          <w:sz w:val="24"/>
+          <w:szCs w:val="24"/>
+          <w:lang w:val="es-CO"/>
+        </w:rPr>
+        <w:t>Se diseñará una página para que el usuario pueda insertar productos, se programarán métodos que permitan insertar productos.</w:t>
+      </w:r>
+      <w:r>
+        <w:rPr>
+          <w:sz w:val="24"/>
+          <w:szCs w:val="24"/>
+          <w:lang w:val="es-CO"/>
+        </w:rPr>
+        <w:t xml:space="preserve">  </w:t>
+      </w:r>
+      <w:r>
+        <w:rPr>
+          <w:lang w:val="es-CO"/>
+        </w:rPr>
+        <w:t>Se programarán métodos que permitan eliminar y modificar productos.</w:t>
+      </w:r>
+    </w:p>
+    <w:p>
+      <w:pPr>
+        <w:shd w:val="clear" w:color="auto" w:fill="FFFFFF"/>
+        <w:suppressAutoHyphens w:val="0"/>
+        <w:spacing w:after="0" w:line="240" w:lineRule="auto"/>
+        <w:ind w:left="-720" w:right="0" w:firstLine="0"/>
+        <w:jc w:val="both"/>
+        <w:rPr>
+          <w:sz w:val="24"/>
+          <w:szCs w:val="24"/>
+          <w:lang w:val="es-CO"/>
+        </w:rPr>
+      </w:pPr>
+    </w:p>
+    <w:p>
+      <w:pPr>
+        <w:suppressAutoHyphens w:val="0"/>
+        <w:spacing w:after="0" w:line="240" w:lineRule="auto"/>
+        <w:ind w:left="-720" w:right="0" w:firstLine="0"/>
+        <w:jc w:val="both"/>
+        <w:rPr>
+          <w:rFonts w:ascii="IBM Plex Sans" w:eastAsia="Times New Roman" w:hAnsi="IBM Plex Sans" w:cs="Times New Roman"/>
+          <w:color w:val="212121"/>
+          <w:sz w:val="24"/>
+          <w:szCs w:val="24"/>
+          <w:shd w:val="clear" w:color="auto" w:fill="FFFFFF"/>
+          <w:lang w:val="es-CO" w:eastAsia="es-CO"/>
+        </w:rPr>
+      </w:pPr>
+      <w:r>
+        <w:rPr>
+          <w:rFonts w:ascii="IBM Plex Sans" w:eastAsia="Times New Roman" w:hAnsi="IBM Plex Sans" w:cs="Times New Roman"/>
+          <w:b/>
+          <w:bCs/>
+          <w:color w:val="212121"/>
+          <w:sz w:val="24"/>
+          <w:szCs w:val="24"/>
+          <w:shd w:val="clear" w:color="auto" w:fill="FFFFFF"/>
+          <w:lang w:val="es-CO" w:eastAsia="es-CO"/>
+        </w:rPr>
+        <w:t>Historia de usuario: HU_014 </w:t>
+      </w:r>
+    </w:p>
+    <w:p>
+      <w:pPr>
+        <w:shd w:val="clear" w:color="auto" w:fill="FFFFFF"/>
+        <w:suppressAutoHyphens w:val="0"/>
+        <w:spacing w:after="0" w:line="240" w:lineRule="auto"/>
+        <w:ind w:left="-720" w:right="0" w:firstLine="0"/>
+        <w:jc w:val="both"/>
+        <w:rPr>
+          <w:rFonts w:ascii="IBM Plex Sans" w:eastAsia="Times New Roman" w:hAnsi="IBM Plex Sans" w:cs="Times New Roman"/>
+          <w:color w:val="212121"/>
+          <w:sz w:val="24"/>
+          <w:szCs w:val="24"/>
+          <w:lang w:val="es-CO" w:eastAsia="es-CO"/>
+        </w:rPr>
+      </w:pPr>
+      <w:r>
+        <w:rPr>
+          <w:rFonts w:ascii="IBM Plex Sans" w:eastAsia="Times New Roman" w:hAnsi="IBM Plex Sans" w:cs="Times New Roman"/>
+          <w:b/>
+          <w:bCs/>
+          <w:color w:val="212121"/>
+          <w:sz w:val="24"/>
+          <w:szCs w:val="24"/>
+          <w:lang w:val="es-CO" w:eastAsia="es-CO"/>
+        </w:rPr>
+        <w:t>Como </w:t>
+      </w:r>
+      <w:r>
+        <w:rPr>
+          <w:rFonts w:ascii="IBM Plex Sans" w:eastAsia="Times New Roman" w:hAnsi="IBM Plex Sans" w:cs="Times New Roman"/>
+          <w:color w:val="212121"/>
+          <w:sz w:val="24"/>
+          <w:szCs w:val="24"/>
+          <w:lang w:val="es-CO" w:eastAsia="es-CO"/>
+        </w:rPr>
+        <w:t>administrador</w:t>
+      </w:r>
+    </w:p>
+    <w:p>
+      <w:pPr>
+        <w:shd w:val="clear" w:color="auto" w:fill="FFFFFF"/>
+        <w:suppressAutoHyphens w:val="0"/>
+        <w:spacing w:after="0" w:line="240" w:lineRule="auto"/>
+        <w:ind w:left="-720" w:right="0" w:firstLine="0"/>
+        <w:jc w:val="both"/>
+        <w:rPr>
+          <w:rFonts w:ascii="IBM Plex Sans" w:eastAsia="Times New Roman" w:hAnsi="IBM Plex Sans" w:cs="Times New Roman"/>
+          <w:color w:val="212121"/>
+          <w:sz w:val="24"/>
+          <w:szCs w:val="24"/>
+          <w:lang w:val="es-CO" w:eastAsia="es-CO"/>
+        </w:rPr>
+      </w:pPr>
+      <w:r>
+        <w:rPr>
+          <w:rFonts w:ascii="IBM Plex Sans" w:eastAsia="Times New Roman" w:hAnsi="IBM Plex Sans" w:cs="Times New Roman"/>
+          <w:b/>
+          <w:bCs/>
+          <w:color w:val="212121"/>
+          <w:sz w:val="24"/>
+          <w:szCs w:val="24"/>
+          <w:lang w:val="es-CO" w:eastAsia="es-CO"/>
+        </w:rPr>
+        <w:t>Dado </w:t>
+      </w:r>
+      <w:r>
+        <w:rPr>
+          <w:rFonts w:ascii="IBM Plex Sans" w:eastAsia="Times New Roman" w:hAnsi="IBM Plex Sans" w:cs="Times New Roman"/>
+          <w:color w:val="212121"/>
+          <w:sz w:val="24"/>
+          <w:szCs w:val="24"/>
+          <w:lang w:val="es-CO" w:eastAsia="es-CO"/>
+        </w:rPr>
+        <w:t>que ingreso al sistema de ventas</w:t>
+      </w:r>
+    </w:p>
+    <w:p>
+      <w:pPr>
+        <w:shd w:val="clear" w:color="auto" w:fill="FFFFFF"/>
+        <w:suppressAutoHyphens w:val="0"/>
+        <w:spacing w:after="0" w:line="240" w:lineRule="auto"/>
+        <w:ind w:left="-720" w:right="0" w:firstLine="0"/>
+        <w:jc w:val="both"/>
+        <w:rPr>
+          <w:rFonts w:ascii="IBM Plex Sans" w:eastAsia="Times New Roman" w:hAnsi="IBM Plex Sans" w:cs="Times New Roman"/>
+          <w:color w:val="212121"/>
+          <w:sz w:val="24"/>
+          <w:szCs w:val="24"/>
+          <w:lang w:val="es-CO" w:eastAsia="es-CO"/>
+        </w:rPr>
+      </w:pPr>
+      <w:r>
+        <w:rPr>
+          <w:rFonts w:ascii="IBM Plex Sans" w:eastAsia="Times New Roman" w:hAnsi="IBM Plex Sans" w:cs="Times New Roman"/>
+          <w:b/>
+          <w:bCs/>
+          <w:color w:val="212121"/>
+          <w:sz w:val="24"/>
+          <w:szCs w:val="24"/>
+          <w:lang w:val="es-CO" w:eastAsia="es-CO"/>
+        </w:rPr>
+        <w:t>Cuando </w:t>
+      </w:r>
+      <w:r>
+        <w:rPr>
+          <w:rFonts w:ascii="IBM Plex Sans" w:eastAsia="Times New Roman" w:hAnsi="IBM Plex Sans" w:cs="Times New Roman"/>
+          <w:color w:val="212121"/>
+          <w:sz w:val="24"/>
+          <w:szCs w:val="24"/>
+          <w:lang w:val="es-CO" w:eastAsia="es-CO"/>
+        </w:rPr>
+        <w:t>requiera listar la información de los productos</w:t>
+      </w:r>
+    </w:p>
+    <w:p>
+      <w:pPr>
+        <w:shd w:val="clear" w:color="auto" w:fill="FFFFFF"/>
+        <w:suppressAutoHyphens w:val="0"/>
+        <w:spacing w:after="0" w:line="240" w:lineRule="auto"/>
+        <w:ind w:left="-720" w:right="0" w:firstLine="0"/>
+        <w:jc w:val="both"/>
+        <w:rPr>
+          <w:rFonts w:ascii="IBM Plex Sans" w:eastAsia="Times New Roman" w:hAnsi="IBM Plex Sans" w:cs="Times New Roman"/>
+          <w:color w:val="212121"/>
+          <w:sz w:val="24"/>
+          <w:szCs w:val="24"/>
+          <w:lang w:val="es-CO" w:eastAsia="es-CO"/>
+        </w:rPr>
+      </w:pPr>
+      <w:r>
+        <w:rPr>
+          <w:rFonts w:ascii="IBM Plex Sans" w:eastAsia="Times New Roman" w:hAnsi="IBM Plex Sans" w:cs="Times New Roman"/>
+          <w:b/>
+          <w:bCs/>
+          <w:color w:val="212121"/>
+          <w:sz w:val="24"/>
+          <w:szCs w:val="24"/>
+          <w:lang w:val="es-CO" w:eastAsia="es-CO"/>
+        </w:rPr>
+        <w:t>Entonces </w:t>
+      </w:r>
+      <w:r>
+        <w:rPr>
+          <w:rFonts w:ascii="IBM Plex Sans" w:eastAsia="Times New Roman" w:hAnsi="IBM Plex Sans" w:cs="Times New Roman"/>
+          <w:color w:val="212121"/>
+          <w:sz w:val="24"/>
+          <w:szCs w:val="24"/>
+          <w:lang w:val="es-CO" w:eastAsia="es-CO"/>
+        </w:rPr>
+        <w:t>podré ver la información de los productos</w:t>
+      </w:r>
+    </w:p>
+    <w:p>
+      <w:pPr>
+        <w:suppressAutoHyphens w:val="0"/>
+        <w:spacing w:after="0" w:line="240" w:lineRule="auto"/>
+        <w:ind w:left="-720" w:right="0" w:firstLine="0"/>
+        <w:jc w:val="both"/>
+        <w:rPr>
+          <w:rFonts w:ascii="IBM Plex Sans" w:eastAsia="Times New Roman" w:hAnsi="IBM Plex Sans" w:cs="Times New Roman"/>
+          <w:color w:val="212121"/>
+          <w:sz w:val="24"/>
+          <w:szCs w:val="24"/>
+          <w:shd w:val="clear" w:color="auto" w:fill="FFFFFF"/>
+          <w:lang w:val="es-CO" w:eastAsia="es-CO"/>
+        </w:rPr>
+      </w:pPr>
+    </w:p>
+    <w:p>
+      <w:pPr>
+        <w:suppressAutoHyphens w:val="0"/>
+        <w:spacing w:after="0" w:line="240" w:lineRule="auto"/>
+        <w:ind w:left="-720" w:right="0" w:firstLine="0"/>
+        <w:jc w:val="both"/>
+        <w:rPr>
+          <w:rFonts w:ascii="IBM Plex Sans" w:eastAsia="Times New Roman" w:hAnsi="IBM Plex Sans" w:cs="Times New Roman"/>
+          <w:color w:val="212121"/>
+          <w:sz w:val="24"/>
+          <w:szCs w:val="24"/>
+          <w:shd w:val="clear" w:color="auto" w:fill="FFFFFF"/>
+          <w:lang w:val="es-CO" w:eastAsia="es-CO"/>
+        </w:rPr>
+      </w:pPr>
+      <w:r>
+        <w:rPr>
+          <w:rFonts w:ascii="IBM Plex Sans" w:eastAsia="Times New Roman" w:hAnsi="IBM Plex Sans" w:cs="Times New Roman"/>
+          <w:color w:val="212121"/>
+          <w:sz w:val="24"/>
+          <w:szCs w:val="24"/>
+          <w:shd w:val="clear" w:color="auto" w:fill="FFFFFF"/>
+          <w:lang w:val="es-CO" w:eastAsia="es-CO"/>
+        </w:rPr>
+        <w:br/>
+      </w:r>
+      <w:r>
+        <w:rPr>
+          <w:rFonts w:ascii="IBM Plex Sans" w:eastAsia="Times New Roman" w:hAnsi="IBM Plex Sans" w:cs="Times New Roman"/>
+          <w:b/>
+          <w:bCs/>
+          <w:color w:val="212121"/>
+          <w:sz w:val="24"/>
+          <w:szCs w:val="24"/>
+          <w:shd w:val="clear" w:color="auto" w:fill="FFFFFF"/>
+          <w:lang w:val="es-CO" w:eastAsia="es-CO"/>
+        </w:rPr>
+        <w:t>Historia de usuario: HU_015</w:t>
+      </w:r>
+    </w:p>
+    <w:p>
+      <w:pPr>
+        <w:shd w:val="clear" w:color="auto" w:fill="FFFFFF"/>
+        <w:suppressAutoHyphens w:val="0"/>
+        <w:spacing w:after="0" w:line="240" w:lineRule="auto"/>
+        <w:ind w:left="-720" w:right="0" w:firstLine="0"/>
+        <w:jc w:val="both"/>
+        <w:rPr>
+          <w:rFonts w:ascii="IBM Plex Sans" w:eastAsia="Times New Roman" w:hAnsi="IBM Plex Sans" w:cs="Times New Roman"/>
+          <w:color w:val="212121"/>
+          <w:sz w:val="24"/>
+          <w:szCs w:val="24"/>
+          <w:lang w:val="es-CO" w:eastAsia="es-CO"/>
+        </w:rPr>
+      </w:pPr>
+      <w:r>
+        <w:rPr>
+          <w:rFonts w:ascii="IBM Plex Sans" w:eastAsia="Times New Roman" w:hAnsi="IBM Plex Sans" w:cs="Times New Roman"/>
+          <w:b/>
+          <w:bCs/>
+          <w:color w:val="212121"/>
+          <w:sz w:val="24"/>
+          <w:szCs w:val="24"/>
+          <w:lang w:val="es-CO" w:eastAsia="es-CO"/>
+        </w:rPr>
+        <w:t>Como </w:t>
+      </w:r>
+      <w:r>
+        <w:rPr>
+          <w:rFonts w:ascii="IBM Plex Sans" w:eastAsia="Times New Roman" w:hAnsi="IBM Plex Sans" w:cs="Times New Roman"/>
+          <w:color w:val="212121"/>
+          <w:sz w:val="24"/>
+          <w:szCs w:val="24"/>
+          <w:lang w:val="es-CO" w:eastAsia="es-CO"/>
+        </w:rPr>
+        <w:t>administrador</w:t>
+      </w:r>
+    </w:p>
+    <w:p>
+      <w:pPr>
+        <w:shd w:val="clear" w:color="auto" w:fill="FFFFFF"/>
+        <w:suppressAutoHyphens w:val="0"/>
+        <w:spacing w:after="0" w:line="240" w:lineRule="auto"/>
+        <w:ind w:left="-720" w:right="0" w:firstLine="0"/>
+        <w:jc w:val="both"/>
+        <w:rPr>
+          <w:rFonts w:ascii="IBM Plex Sans" w:eastAsia="Times New Roman" w:hAnsi="IBM Plex Sans" w:cs="Times New Roman"/>
+          <w:color w:val="212121"/>
+          <w:sz w:val="24"/>
+          <w:szCs w:val="24"/>
+          <w:lang w:val="es-CO" w:eastAsia="es-CO"/>
+        </w:rPr>
+      </w:pPr>
+      <w:r>
+        <w:rPr>
+          <w:rFonts w:ascii="IBM Plex Sans" w:eastAsia="Times New Roman" w:hAnsi="IBM Plex Sans" w:cs="Times New Roman"/>
+          <w:b/>
+          <w:bCs/>
+          <w:color w:val="212121"/>
+          <w:sz w:val="24"/>
+          <w:szCs w:val="24"/>
+          <w:lang w:val="es-CO" w:eastAsia="es-CO"/>
+        </w:rPr>
+        <w:t>Dado </w:t>
+      </w:r>
+      <w:r>
+        <w:rPr>
+          <w:rFonts w:ascii="IBM Plex Sans" w:eastAsia="Times New Roman" w:hAnsi="IBM Plex Sans" w:cs="Times New Roman"/>
+          <w:color w:val="212121"/>
+          <w:sz w:val="24"/>
+          <w:szCs w:val="24"/>
+          <w:lang w:val="es-CO" w:eastAsia="es-CO"/>
+        </w:rPr>
+        <w:t>que ingreso al sistema de ventas</w:t>
+      </w:r>
+    </w:p>
+    <w:p>
+      <w:pPr>
+        <w:shd w:val="clear" w:color="auto" w:fill="FFFFFF"/>
+        <w:suppressAutoHyphens w:val="0"/>
+        <w:spacing w:after="0" w:line="240" w:lineRule="auto"/>
+        <w:ind w:left="-720" w:right="0" w:firstLine="0"/>
+        <w:jc w:val="both"/>
+        <w:rPr>
+          <w:rFonts w:ascii="IBM Plex Sans" w:eastAsia="Times New Roman" w:hAnsi="IBM Plex Sans" w:cs="Times New Roman"/>
+          <w:color w:val="212121"/>
+          <w:sz w:val="24"/>
+          <w:szCs w:val="24"/>
+          <w:lang w:val="es-CO" w:eastAsia="es-CO"/>
+        </w:rPr>
+      </w:pPr>
+      <w:r>
+        <w:rPr>
+          <w:rFonts w:ascii="IBM Plex Sans" w:eastAsia="Times New Roman" w:hAnsi="IBM Plex Sans" w:cs="Times New Roman"/>
+          <w:b/>
+          <w:bCs/>
+          <w:color w:val="212121"/>
+          <w:sz w:val="24"/>
+          <w:szCs w:val="24"/>
+          <w:lang w:val="es-CO" w:eastAsia="es-CO"/>
+        </w:rPr>
+        <w:t>Cuando </w:t>
+      </w:r>
+      <w:r>
+        <w:rPr>
+          <w:rFonts w:ascii="IBM Plex Sans" w:eastAsia="Times New Roman" w:hAnsi="IBM Plex Sans" w:cs="Times New Roman"/>
+          <w:color w:val="212121"/>
+          <w:sz w:val="24"/>
+          <w:szCs w:val="24"/>
+          <w:lang w:val="es-CO" w:eastAsia="es-CO"/>
+        </w:rPr>
+        <w:t>requiera verificar o actualizar la información de los productos registrados en el sistema</w:t>
+      </w:r>
+    </w:p>
+    <w:p>
+      <w:pPr>
+        <w:shd w:val="clear" w:color="auto" w:fill="FFFFFF"/>
+        <w:suppressAutoHyphens w:val="0"/>
+        <w:spacing w:after="0" w:line="240" w:lineRule="auto"/>
+        <w:ind w:left="-720" w:right="0" w:firstLine="0"/>
+        <w:jc w:val="both"/>
+        <w:rPr>
+          <w:rFonts w:ascii="IBM Plex Sans" w:eastAsia="Times New Roman" w:hAnsi="IBM Plex Sans" w:cs="Times New Roman"/>
+          <w:color w:val="212121"/>
+          <w:sz w:val="24"/>
+          <w:szCs w:val="24"/>
+          <w:lang w:val="es-CO" w:eastAsia="es-CO"/>
+        </w:rPr>
+      </w:pPr>
+      <w:r>
+        <w:rPr>
+          <w:rFonts w:ascii="IBM Plex Sans" w:eastAsia="Times New Roman" w:hAnsi="IBM Plex Sans" w:cs="Times New Roman"/>
+          <w:b/>
+          <w:bCs/>
+          <w:color w:val="212121"/>
+          <w:sz w:val="24"/>
+          <w:szCs w:val="24"/>
+          <w:lang w:val="es-CO" w:eastAsia="es-CO"/>
+        </w:rPr>
+        <w:t>Entonces </w:t>
+      </w:r>
+      <w:r>
+        <w:rPr>
+          <w:rFonts w:ascii="IBM Plex Sans" w:eastAsia="Times New Roman" w:hAnsi="IBM Plex Sans" w:cs="Times New Roman"/>
+          <w:color w:val="212121"/>
+          <w:sz w:val="24"/>
+          <w:szCs w:val="24"/>
+          <w:lang w:val="es-CO" w:eastAsia="es-CO"/>
+        </w:rPr>
+        <w:t>podré realizar una búsqueda mediante el identificador del producto o la descripción del producto en la información de los productos registrados en el sistema.</w:t>
+      </w:r>
+    </w:p>
+    <w:p>
+      <w:pPr>
+        <w:suppressAutoHyphens w:val="0"/>
+        <w:spacing w:after="0" w:line="240" w:lineRule="auto"/>
+        <w:ind w:left="-720" w:right="0" w:firstLine="0"/>
+        <w:jc w:val="both"/>
+        <w:rPr>
+          <w:rFonts w:ascii="IBM Plex Sans" w:eastAsia="Times New Roman" w:hAnsi="IBM Plex Sans" w:cs="Times New Roman"/>
+          <w:color w:val="212121"/>
+          <w:sz w:val="24"/>
+          <w:szCs w:val="24"/>
+          <w:shd w:val="clear" w:color="auto" w:fill="FFFFFF"/>
+          <w:lang w:val="es-CO" w:eastAsia="es-CO"/>
+        </w:rPr>
+      </w:pPr>
+      <w:r>
+        <w:rPr>
+          <w:rFonts w:ascii="IBM Plex Sans" w:eastAsia="Times New Roman" w:hAnsi="IBM Plex Sans" w:cs="Times New Roman"/>
+          <w:color w:val="212121"/>
+          <w:sz w:val="24"/>
+          <w:szCs w:val="24"/>
+          <w:shd w:val="clear" w:color="auto" w:fill="FFFFFF"/>
+          <w:lang w:val="es-CO" w:eastAsia="es-CO"/>
+        </w:rPr>
+        <w:br/>
+      </w:r>
+    </w:p>
+    <w:p>
+      <w:pPr>
+        <w:suppressAutoHyphens w:val="0"/>
+        <w:spacing w:after="0" w:line="240" w:lineRule="auto"/>
+        <w:ind w:left="-720" w:right="0" w:firstLine="0"/>
+        <w:jc w:val="both"/>
+        <w:rPr>
+          <w:rFonts w:ascii="IBM Plex Sans" w:eastAsia="Times New Roman" w:hAnsi="IBM Plex Sans" w:cs="Times New Roman"/>
+          <w:color w:val="212121"/>
+          <w:sz w:val="24"/>
+          <w:szCs w:val="24"/>
+          <w:shd w:val="clear" w:color="auto" w:fill="FFFFFF"/>
+          <w:lang w:val="es-CO" w:eastAsia="es-CO"/>
+        </w:rPr>
+      </w:pPr>
+      <w:r>
+        <w:rPr>
+          <w:rFonts w:ascii="IBM Plex Sans" w:eastAsia="Times New Roman" w:hAnsi="IBM Plex Sans" w:cs="Times New Roman"/>
+          <w:b/>
+          <w:bCs/>
+          <w:color w:val="212121"/>
+          <w:sz w:val="24"/>
+          <w:szCs w:val="24"/>
+          <w:shd w:val="clear" w:color="auto" w:fill="FFFFFF"/>
+          <w:lang w:val="es-CO" w:eastAsia="es-CO"/>
+        </w:rPr>
+        <w:t>Historia de usuario: HU_016</w:t>
+      </w:r>
+    </w:p>
+    <w:p>
+      <w:pPr>
+        <w:shd w:val="clear" w:color="auto" w:fill="FFFFFF"/>
+        <w:suppressAutoHyphens w:val="0"/>
+        <w:spacing w:after="0" w:line="240" w:lineRule="auto"/>
+        <w:ind w:left="-720" w:right="0" w:firstLine="0"/>
+        <w:jc w:val="both"/>
+        <w:rPr>
+          <w:rFonts w:ascii="IBM Plex Sans" w:eastAsia="Times New Roman" w:hAnsi="IBM Plex Sans" w:cs="Times New Roman"/>
+          <w:color w:val="212121"/>
+          <w:sz w:val="24"/>
+          <w:szCs w:val="24"/>
+          <w:lang w:val="es-CO" w:eastAsia="es-CO"/>
+        </w:rPr>
+      </w:pPr>
+      <w:r>
+        <w:rPr>
+          <w:rFonts w:ascii="IBM Plex Sans" w:eastAsia="Times New Roman" w:hAnsi="IBM Plex Sans" w:cs="Times New Roman"/>
+          <w:b/>
+          <w:bCs/>
+          <w:color w:val="212121"/>
+          <w:sz w:val="24"/>
+          <w:szCs w:val="24"/>
+          <w:lang w:val="es-CO" w:eastAsia="es-CO"/>
+        </w:rPr>
+        <w:t>Como </w:t>
+      </w:r>
+      <w:r>
+        <w:rPr>
+          <w:rFonts w:ascii="IBM Plex Sans" w:eastAsia="Times New Roman" w:hAnsi="IBM Plex Sans" w:cs="Times New Roman"/>
+          <w:color w:val="212121"/>
+          <w:sz w:val="24"/>
+          <w:szCs w:val="24"/>
+          <w:lang w:val="es-CO" w:eastAsia="es-CO"/>
+        </w:rPr>
+        <w:t>administrador</w:t>
+      </w:r>
+    </w:p>
+    <w:p>
+      <w:pPr>
+        <w:shd w:val="clear" w:color="auto" w:fill="FFFFFF"/>
+        <w:suppressAutoHyphens w:val="0"/>
+        <w:spacing w:after="0" w:line="240" w:lineRule="auto"/>
+        <w:ind w:left="-720" w:right="0" w:firstLine="0"/>
+        <w:jc w:val="both"/>
+        <w:rPr>
+          <w:rFonts w:ascii="IBM Plex Sans" w:eastAsia="Times New Roman" w:hAnsi="IBM Plex Sans" w:cs="Times New Roman"/>
+          <w:color w:val="212121"/>
+          <w:sz w:val="24"/>
+          <w:szCs w:val="24"/>
+          <w:lang w:val="es-CO" w:eastAsia="es-CO"/>
+        </w:rPr>
+      </w:pPr>
+      <w:r>
+        <w:rPr>
+          <w:rFonts w:ascii="IBM Plex Sans" w:eastAsia="Times New Roman" w:hAnsi="IBM Plex Sans" w:cs="Times New Roman"/>
+          <w:b/>
+          <w:bCs/>
+          <w:color w:val="212121"/>
+          <w:sz w:val="24"/>
+          <w:szCs w:val="24"/>
+          <w:lang w:val="es-CO" w:eastAsia="es-CO"/>
+        </w:rPr>
+        <w:t>Dado </w:t>
+      </w:r>
+      <w:r>
+        <w:rPr>
+          <w:rFonts w:ascii="IBM Plex Sans" w:eastAsia="Times New Roman" w:hAnsi="IBM Plex Sans" w:cs="Times New Roman"/>
+          <w:color w:val="212121"/>
+          <w:sz w:val="24"/>
+          <w:szCs w:val="24"/>
+          <w:lang w:val="es-CO" w:eastAsia="es-CO"/>
+        </w:rPr>
+        <w:t>que ingreso al sistema de ventas</w:t>
+      </w:r>
+    </w:p>
+    <w:p>
+      <w:pPr>
+        <w:shd w:val="clear" w:color="auto" w:fill="FFFFFF"/>
+        <w:suppressAutoHyphens w:val="0"/>
+        <w:spacing w:after="0" w:line="240" w:lineRule="auto"/>
+        <w:ind w:left="-720" w:right="0" w:firstLine="0"/>
+        <w:jc w:val="both"/>
+        <w:rPr>
+          <w:rFonts w:ascii="IBM Plex Sans" w:eastAsia="Times New Roman" w:hAnsi="IBM Plex Sans" w:cs="Times New Roman"/>
+          <w:color w:val="212121"/>
+          <w:sz w:val="24"/>
+          <w:szCs w:val="24"/>
+          <w:lang w:val="es-CO" w:eastAsia="es-CO"/>
+        </w:rPr>
+      </w:pPr>
+      <w:r>
+        <w:rPr>
+          <w:rFonts w:ascii="IBM Plex Sans" w:eastAsia="Times New Roman" w:hAnsi="IBM Plex Sans" w:cs="Times New Roman"/>
+          <w:b/>
+          <w:bCs/>
+          <w:color w:val="212121"/>
+          <w:sz w:val="24"/>
+          <w:szCs w:val="24"/>
+          <w:lang w:val="es-CO" w:eastAsia="es-CO"/>
+        </w:rPr>
+        <w:t>Cuando </w:t>
+      </w:r>
+      <w:r>
+        <w:rPr>
+          <w:rFonts w:ascii="IBM Plex Sans" w:eastAsia="Times New Roman" w:hAnsi="IBM Plex Sans" w:cs="Times New Roman"/>
+          <w:color w:val="212121"/>
+          <w:sz w:val="24"/>
+          <w:szCs w:val="24"/>
+          <w:lang w:val="es-CO" w:eastAsia="es-CO"/>
+        </w:rPr>
+        <w:t>requiera actualizar la información de los productos</w:t>
+      </w:r>
+    </w:p>
+    <w:p>
+      <w:pPr>
+        <w:shd w:val="clear" w:color="auto" w:fill="FFFFFF"/>
+        <w:suppressAutoHyphens w:val="0"/>
+        <w:spacing w:after="0" w:line="240" w:lineRule="auto"/>
+        <w:ind w:left="-720" w:right="0" w:firstLine="0"/>
+        <w:jc w:val="both"/>
+        <w:rPr>
+          <w:rFonts w:ascii="IBM Plex Sans" w:eastAsia="Times New Roman" w:hAnsi="IBM Plex Sans" w:cs="Times New Roman"/>
+          <w:color w:val="212121"/>
+          <w:sz w:val="24"/>
+          <w:szCs w:val="24"/>
+          <w:lang w:val="es-CO" w:eastAsia="es-CO"/>
+        </w:rPr>
+      </w:pPr>
+      <w:r>
+        <w:rPr>
+          <w:rFonts w:ascii="IBM Plex Sans" w:eastAsia="Times New Roman" w:hAnsi="IBM Plex Sans" w:cs="Times New Roman"/>
+          <w:b/>
+          <w:bCs/>
+          <w:color w:val="212121"/>
+          <w:sz w:val="24"/>
+          <w:szCs w:val="24"/>
+          <w:lang w:val="es-CO" w:eastAsia="es-CO"/>
+        </w:rPr>
+        <w:t>Entonces </w:t>
+      </w:r>
+      <w:r>
+        <w:rPr>
+          <w:rFonts w:ascii="IBM Plex Sans" w:eastAsia="Times New Roman" w:hAnsi="IBM Plex Sans" w:cs="Times New Roman"/>
+          <w:color w:val="212121"/>
+          <w:sz w:val="24"/>
+          <w:szCs w:val="24"/>
+          <w:lang w:val="es-CO" w:eastAsia="es-CO"/>
+        </w:rPr>
+        <w:t>podré editar la información del producto que deseo actualizar (menos el identificador del producto)</w:t>
+      </w:r>
+    </w:p>
+    <w:p>
+      <w:pPr>
+        <w:suppressAutoHyphens w:val="0"/>
+        <w:spacing w:after="0" w:line="240" w:lineRule="auto"/>
+        <w:ind w:left="-720" w:right="0" w:firstLine="0"/>
+        <w:jc w:val="both"/>
+        <w:rPr>
+          <w:rFonts w:ascii="IBM Plex Sans" w:eastAsia="Times New Roman" w:hAnsi="IBM Plex Sans" w:cs="Times New Roman"/>
+          <w:color w:val="212121"/>
+          <w:sz w:val="24"/>
+          <w:szCs w:val="24"/>
+          <w:shd w:val="clear" w:color="auto" w:fill="FFFFFF"/>
+          <w:lang w:val="es-CO" w:eastAsia="es-CO"/>
+        </w:rPr>
+      </w:pPr>
+    </w:p>
+    <w:p>
+      <w:pPr>
+        <w:suppressAutoHyphens w:val="0"/>
+        <w:spacing w:after="0" w:line="240" w:lineRule="auto"/>
+        <w:ind w:left="-720" w:right="0" w:firstLine="0"/>
+        <w:jc w:val="both"/>
+        <w:rPr>
+          <w:rFonts w:ascii="IBM Plex Sans" w:eastAsia="Times New Roman" w:hAnsi="IBM Plex Sans" w:cs="Times New Roman"/>
+          <w:color w:val="212121"/>
+          <w:sz w:val="24"/>
+          <w:szCs w:val="24"/>
+          <w:shd w:val="clear" w:color="auto" w:fill="FFFFFF"/>
+          <w:lang w:val="es-CO" w:eastAsia="es-CO"/>
+        </w:rPr>
+      </w:pPr>
+      <w:r>
+        <w:rPr>
+          <w:rFonts w:ascii="IBM Plex Sans" w:eastAsia="Times New Roman" w:hAnsi="IBM Plex Sans" w:cs="Times New Roman"/>
+          <w:color w:val="212121"/>
+          <w:sz w:val="24"/>
+          <w:szCs w:val="24"/>
+          <w:shd w:val="clear" w:color="auto" w:fill="FFFFFF"/>
+          <w:lang w:val="es-CO" w:eastAsia="es-CO"/>
+        </w:rPr>
+        <w:br/>
+      </w:r>
+      <w:r>
+        <w:rPr>
+          <w:rFonts w:ascii="IBM Plex Sans" w:eastAsia="Times New Roman" w:hAnsi="IBM Plex Sans" w:cs="Times New Roman"/>
+          <w:b/>
+          <w:bCs/>
+          <w:color w:val="212121"/>
+          <w:sz w:val="24"/>
+          <w:szCs w:val="24"/>
+          <w:shd w:val="clear" w:color="auto" w:fill="FFFFFF"/>
+          <w:lang w:val="es-CO" w:eastAsia="es-CO"/>
+        </w:rPr>
+        <w:t>Historia de usuario: HU_017</w:t>
+      </w:r>
+    </w:p>
+    <w:p>
+      <w:pPr>
+        <w:shd w:val="clear" w:color="auto" w:fill="FFFFFF"/>
+        <w:suppressAutoHyphens w:val="0"/>
+        <w:spacing w:after="0" w:line="240" w:lineRule="auto"/>
+        <w:ind w:left="-720" w:right="0" w:firstLine="0"/>
+        <w:jc w:val="both"/>
+        <w:rPr>
+          <w:rFonts w:ascii="IBM Plex Sans" w:eastAsia="Times New Roman" w:hAnsi="IBM Plex Sans" w:cs="Times New Roman"/>
+          <w:color w:val="212121"/>
+          <w:sz w:val="24"/>
+          <w:szCs w:val="24"/>
+          <w:lang w:val="es-CO" w:eastAsia="es-CO"/>
+        </w:rPr>
+      </w:pPr>
+      <w:r>
+        <w:rPr>
+          <w:rFonts w:ascii="IBM Plex Sans" w:eastAsia="Times New Roman" w:hAnsi="IBM Plex Sans" w:cs="Times New Roman"/>
+          <w:b/>
+          <w:bCs/>
+          <w:color w:val="212121"/>
+          <w:sz w:val="24"/>
+          <w:szCs w:val="24"/>
+          <w:lang w:val="es-CO" w:eastAsia="es-CO"/>
+        </w:rPr>
+        <w:t>Como </w:t>
+      </w:r>
+      <w:r>
+        <w:rPr>
+          <w:rFonts w:ascii="IBM Plex Sans" w:eastAsia="Times New Roman" w:hAnsi="IBM Plex Sans" w:cs="Times New Roman"/>
+          <w:color w:val="212121"/>
+          <w:sz w:val="24"/>
+          <w:szCs w:val="24"/>
+          <w:lang w:val="es-CO" w:eastAsia="es-CO"/>
+        </w:rPr>
+        <w:t>administrador</w:t>
+      </w:r>
+    </w:p>
+    <w:p>
+      <w:pPr>
+        <w:shd w:val="clear" w:color="auto" w:fill="FFFFFF"/>
+        <w:suppressAutoHyphens w:val="0"/>
+        <w:spacing w:after="0" w:line="240" w:lineRule="auto"/>
+        <w:ind w:left="-720" w:right="0" w:firstLine="0"/>
+        <w:jc w:val="both"/>
+        <w:rPr>
+          <w:rFonts w:ascii="IBM Plex Sans" w:eastAsia="Times New Roman" w:hAnsi="IBM Plex Sans" w:cs="Times New Roman"/>
+          <w:color w:val="212121"/>
+          <w:sz w:val="24"/>
+          <w:szCs w:val="24"/>
+          <w:lang w:val="es-CO" w:eastAsia="es-CO"/>
+        </w:rPr>
+      </w:pPr>
+      <w:r>
+        <w:rPr>
+          <w:rFonts w:ascii="IBM Plex Sans" w:eastAsia="Times New Roman" w:hAnsi="IBM Plex Sans" w:cs="Times New Roman"/>
+          <w:b/>
+          <w:bCs/>
+          <w:color w:val="212121"/>
+          <w:sz w:val="24"/>
+          <w:szCs w:val="24"/>
+          <w:lang w:val="es-CO" w:eastAsia="es-CO"/>
+        </w:rPr>
+        <w:t>Dado </w:t>
+      </w:r>
+      <w:r>
+        <w:rPr>
+          <w:rFonts w:ascii="IBM Plex Sans" w:eastAsia="Times New Roman" w:hAnsi="IBM Plex Sans" w:cs="Times New Roman"/>
+          <w:color w:val="212121"/>
+          <w:sz w:val="24"/>
+          <w:szCs w:val="24"/>
+          <w:lang w:val="es-CO" w:eastAsia="es-CO"/>
+        </w:rPr>
+        <w:t>que ingreso al sistema de ventas</w:t>
+      </w:r>
+    </w:p>
+    <w:p>
+      <w:pPr>
+        <w:shd w:val="clear" w:color="auto" w:fill="FFFFFF"/>
+        <w:suppressAutoHyphens w:val="0"/>
+        <w:spacing w:after="0" w:line="240" w:lineRule="auto"/>
+        <w:ind w:left="-720" w:right="0" w:firstLine="0"/>
+        <w:jc w:val="both"/>
+        <w:rPr>
+          <w:rFonts w:ascii="IBM Plex Sans" w:eastAsia="Times New Roman" w:hAnsi="IBM Plex Sans" w:cs="Times New Roman"/>
+          <w:color w:val="212121"/>
+          <w:sz w:val="24"/>
+          <w:szCs w:val="24"/>
+          <w:lang w:val="es-CO" w:eastAsia="es-CO"/>
+        </w:rPr>
+      </w:pPr>
+      <w:r>
+        <w:rPr>
+          <w:rFonts w:ascii="IBM Plex Sans" w:eastAsia="Times New Roman" w:hAnsi="IBM Plex Sans" w:cs="Times New Roman"/>
+          <w:b/>
+          <w:bCs/>
+          <w:color w:val="212121"/>
+          <w:sz w:val="24"/>
+          <w:szCs w:val="24"/>
+          <w:lang w:val="es-CO" w:eastAsia="es-CO"/>
+        </w:rPr>
+        <w:t>Cuando </w:t>
+      </w:r>
+      <w:r>
+        <w:rPr>
+          <w:rFonts w:ascii="IBM Plex Sans" w:eastAsia="Times New Roman" w:hAnsi="IBM Plex Sans" w:cs="Times New Roman"/>
+          <w:color w:val="212121"/>
+          <w:sz w:val="24"/>
+          <w:szCs w:val="24"/>
+          <w:lang w:val="es-CO" w:eastAsia="es-CO"/>
+        </w:rPr>
+        <w:t>actualice un producto</w:t>
+      </w:r>
+    </w:p>
+    <w:p>
+      <w:pPr>
+        <w:shd w:val="clear" w:color="auto" w:fill="FFFFFF"/>
+        <w:suppressAutoHyphens w:val="0"/>
+        <w:spacing w:after="0" w:line="240" w:lineRule="auto"/>
+        <w:ind w:left="-720" w:right="0" w:firstLine="0"/>
+        <w:jc w:val="both"/>
+        <w:rPr>
+          <w:rFonts w:ascii="IBM Plex Sans" w:eastAsia="Times New Roman" w:hAnsi="IBM Plex Sans" w:cs="Times New Roman"/>
+          <w:color w:val="212121"/>
+          <w:sz w:val="24"/>
+          <w:szCs w:val="24"/>
+          <w:lang w:val="es-CO" w:eastAsia="es-CO"/>
+        </w:rPr>
+      </w:pPr>
+      <w:r>
+        <w:rPr>
+          <w:rFonts w:ascii="IBM Plex Sans" w:eastAsia="Times New Roman" w:hAnsi="IBM Plex Sans" w:cs="Times New Roman"/>
+          <w:b/>
+          <w:bCs/>
+          <w:color w:val="212121"/>
+          <w:sz w:val="24"/>
+          <w:szCs w:val="24"/>
+          <w:lang w:val="es-CO" w:eastAsia="es-CO"/>
+        </w:rPr>
+        <w:t>Entonces </w:t>
+      </w:r>
+      <w:r>
+        <w:rPr>
+          <w:rFonts w:ascii="IBM Plex Sans" w:eastAsia="Times New Roman" w:hAnsi="IBM Plex Sans" w:cs="Times New Roman"/>
+          <w:color w:val="212121"/>
+          <w:sz w:val="24"/>
+          <w:szCs w:val="24"/>
+          <w:lang w:val="es-CO" w:eastAsia="es-CO"/>
+        </w:rPr>
+        <w:t>podré ver que se almacenó correctamente</w:t>
+      </w:r>
+    </w:p>
+    <w:p>
+      <w:pPr>
+        <w:suppressAutoHyphens w:val="0"/>
+        <w:spacing w:after="0" w:line="240" w:lineRule="auto"/>
+        <w:ind w:left="-720" w:right="0" w:firstLine="0"/>
+        <w:jc w:val="both"/>
+        <w:rPr>
+          <w:rFonts w:ascii="IBM Plex Sans" w:eastAsia="Times New Roman" w:hAnsi="IBM Plex Sans" w:cs="Times New Roman"/>
+          <w:b/>
+          <w:bCs/>
+          <w:color w:val="212121"/>
+          <w:sz w:val="24"/>
+          <w:szCs w:val="24"/>
+          <w:shd w:val="clear" w:color="auto" w:fill="FFFFFF"/>
+          <w:lang w:val="es-CO" w:eastAsia="es-CO"/>
+        </w:rPr>
+      </w:pPr>
+      <w:r>
+        <w:rPr>
+          <w:rFonts w:ascii="IBM Plex Sans" w:eastAsia="Times New Roman" w:hAnsi="IBM Plex Sans" w:cs="Times New Roman"/>
+          <w:color w:val="212121"/>
+          <w:sz w:val="24"/>
+          <w:szCs w:val="24"/>
+          <w:shd w:val="clear" w:color="auto" w:fill="FFFFFF"/>
+          <w:lang w:val="es-CO" w:eastAsia="es-CO"/>
+        </w:rPr>
+        <w:br/>
+      </w:r>
+    </w:p>
+    <w:p>
+      <w:pPr>
+        <w:suppressAutoHyphens w:val="0"/>
+        <w:spacing w:after="0" w:line="240" w:lineRule="auto"/>
+        <w:ind w:left="-720" w:right="0" w:firstLine="0"/>
+        <w:jc w:val="both"/>
+        <w:rPr>
+          <w:rFonts w:ascii="IBM Plex Sans" w:eastAsia="Times New Roman" w:hAnsi="IBM Plex Sans" w:cs="Times New Roman"/>
+          <w:b/>
+          <w:bCs/>
+          <w:color w:val="212121"/>
+          <w:sz w:val="24"/>
+          <w:szCs w:val="24"/>
+          <w:shd w:val="clear" w:color="auto" w:fill="FFFFFF"/>
+          <w:lang w:val="es-CO" w:eastAsia="es-CO"/>
+        </w:rPr>
+      </w:pPr>
+    </w:p>
+    <w:p>
+      <w:pPr>
+        <w:suppressAutoHyphens w:val="0"/>
+        <w:spacing w:after="0" w:line="240" w:lineRule="auto"/>
+        <w:ind w:left="-720" w:right="0" w:firstLine="0"/>
+        <w:jc w:val="both"/>
+        <w:rPr>
+          <w:rFonts w:ascii="IBM Plex Sans" w:eastAsia="Times New Roman" w:hAnsi="IBM Plex Sans" w:cs="Times New Roman"/>
+          <w:b/>
+          <w:bCs/>
+          <w:color w:val="212121"/>
+          <w:sz w:val="24"/>
+          <w:szCs w:val="24"/>
+          <w:shd w:val="clear" w:color="auto" w:fill="FFFFFF"/>
+          <w:lang w:val="es-CO" w:eastAsia="es-CO"/>
+        </w:rPr>
+      </w:pPr>
+    </w:p>
+    <w:p>
+      <w:pPr>
+        <w:suppressAutoHyphens w:val="0"/>
+        <w:spacing w:after="0" w:line="240" w:lineRule="auto"/>
+        <w:ind w:left="-720" w:right="0" w:firstLine="0"/>
+        <w:jc w:val="both"/>
+        <w:rPr>
+          <w:rFonts w:ascii="IBM Plex Sans" w:eastAsia="Times New Roman" w:hAnsi="IBM Plex Sans" w:cs="Times New Roman"/>
+          <w:b/>
+          <w:bCs/>
+          <w:color w:val="212121"/>
+          <w:sz w:val="24"/>
+          <w:szCs w:val="24"/>
+          <w:shd w:val="clear" w:color="auto" w:fill="FFFFFF"/>
+          <w:lang w:val="es-CO" w:eastAsia="es-CO"/>
+        </w:rPr>
+      </w:pPr>
+    </w:p>
+    <w:p>
+      <w:pPr>
+        <w:suppressAutoHyphens w:val="0"/>
+        <w:spacing w:after="0" w:line="240" w:lineRule="auto"/>
+        <w:ind w:left="-720" w:right="0" w:firstLine="0"/>
+        <w:jc w:val="both"/>
+        <w:rPr>
+          <w:rFonts w:ascii="IBM Plex Sans" w:eastAsia="Times New Roman" w:hAnsi="IBM Plex Sans" w:cs="Times New Roman"/>
+          <w:b/>
+          <w:bCs/>
+          <w:color w:val="212121"/>
+          <w:sz w:val="24"/>
+          <w:szCs w:val="24"/>
+          <w:shd w:val="clear" w:color="auto" w:fill="FFFFFF"/>
+          <w:lang w:val="es-CO" w:eastAsia="es-CO"/>
+        </w:rPr>
+      </w:pPr>
+    </w:p>
+    <w:p>
+      <w:pPr>
+        <w:suppressAutoHyphens w:val="0"/>
+        <w:spacing w:after="0" w:line="240" w:lineRule="auto"/>
+        <w:ind w:left="-720" w:right="0" w:firstLine="0"/>
+        <w:jc w:val="both"/>
+        <w:rPr>
+          <w:rFonts w:ascii="IBM Plex Sans" w:eastAsia="Times New Roman" w:hAnsi="IBM Plex Sans" w:cs="Times New Roman"/>
+          <w:b/>
+          <w:bCs/>
+          <w:color w:val="212121"/>
+          <w:sz w:val="24"/>
+          <w:szCs w:val="24"/>
+          <w:shd w:val="clear" w:color="auto" w:fill="FFFFFF"/>
+          <w:lang w:val="es-CO" w:eastAsia="es-CO"/>
+        </w:rPr>
+      </w:pPr>
+    </w:p>
+    <w:p>
+      <w:pPr>
+        <w:suppressAutoHyphens w:val="0"/>
+        <w:spacing w:after="0" w:line="240" w:lineRule="auto"/>
+        <w:ind w:left="-720" w:right="0" w:firstLine="0"/>
+        <w:jc w:val="both"/>
+        <w:rPr>
+          <w:rFonts w:ascii="IBM Plex Sans" w:eastAsia="Times New Roman" w:hAnsi="IBM Plex Sans" w:cs="Times New Roman"/>
+          <w:color w:val="212121"/>
+          <w:sz w:val="24"/>
+          <w:szCs w:val="24"/>
+          <w:shd w:val="clear" w:color="auto" w:fill="FFFFFF"/>
+          <w:lang w:val="es-CO" w:eastAsia="es-CO"/>
+        </w:rPr>
+      </w:pPr>
+      <w:r>
+        <w:rPr>
+          <w:rFonts w:ascii="IBM Plex Sans" w:eastAsia="Times New Roman" w:hAnsi="IBM Plex Sans" w:cs="Times New Roman"/>
+          <w:b/>
+          <w:bCs/>
+          <w:color w:val="212121"/>
+          <w:sz w:val="24"/>
+          <w:szCs w:val="24"/>
+          <w:shd w:val="clear" w:color="auto" w:fill="FFFFFF"/>
+          <w:lang w:val="es-CO" w:eastAsia="es-CO"/>
+        </w:rPr>
+        <w:lastRenderedPageBreak/>
+        <w:t>Historia de usuario: HU_018 </w:t>
+      </w:r>
+    </w:p>
+    <w:p>
+      <w:pPr>
+        <w:shd w:val="clear" w:color="auto" w:fill="FFFFFF"/>
+        <w:suppressAutoHyphens w:val="0"/>
+        <w:spacing w:after="0" w:line="240" w:lineRule="auto"/>
+        <w:ind w:left="-720" w:right="0" w:firstLine="0"/>
+        <w:jc w:val="both"/>
+        <w:rPr>
+          <w:rFonts w:ascii="IBM Plex Sans" w:eastAsia="Times New Roman" w:hAnsi="IBM Plex Sans" w:cs="Times New Roman"/>
+          <w:color w:val="212121"/>
+          <w:sz w:val="24"/>
+          <w:szCs w:val="24"/>
+          <w:lang w:val="es-CO" w:eastAsia="es-CO"/>
+        </w:rPr>
+      </w:pPr>
+      <w:r>
+        <w:rPr>
+          <w:rFonts w:ascii="IBM Plex Sans" w:eastAsia="Times New Roman" w:hAnsi="IBM Plex Sans" w:cs="Times New Roman"/>
+          <w:b/>
+          <w:bCs/>
+          <w:color w:val="212121"/>
+          <w:sz w:val="24"/>
+          <w:szCs w:val="24"/>
+          <w:lang w:val="es-CO" w:eastAsia="es-CO"/>
+        </w:rPr>
+        <w:t>Como </w:t>
+      </w:r>
+      <w:r>
+        <w:rPr>
+          <w:rFonts w:ascii="IBM Plex Sans" w:eastAsia="Times New Roman" w:hAnsi="IBM Plex Sans" w:cs="Times New Roman"/>
+          <w:color w:val="212121"/>
+          <w:sz w:val="24"/>
+          <w:szCs w:val="24"/>
+          <w:lang w:val="es-CO" w:eastAsia="es-CO"/>
+        </w:rPr>
+        <w:t>administrador </w:t>
+      </w:r>
+    </w:p>
+    <w:p>
+      <w:pPr>
+        <w:shd w:val="clear" w:color="auto" w:fill="FFFFFF"/>
+        <w:suppressAutoHyphens w:val="0"/>
+        <w:spacing w:after="0" w:line="240" w:lineRule="auto"/>
+        <w:ind w:left="-720" w:right="0" w:firstLine="0"/>
+        <w:jc w:val="both"/>
+        <w:rPr>
+          <w:rFonts w:ascii="IBM Plex Sans" w:eastAsia="Times New Roman" w:hAnsi="IBM Plex Sans" w:cs="Times New Roman"/>
+          <w:color w:val="212121"/>
+          <w:sz w:val="24"/>
+          <w:szCs w:val="24"/>
+          <w:lang w:val="es-CO" w:eastAsia="es-CO"/>
+        </w:rPr>
+      </w:pPr>
+      <w:r>
+        <w:rPr>
+          <w:rFonts w:ascii="IBM Plex Sans" w:eastAsia="Times New Roman" w:hAnsi="IBM Plex Sans" w:cs="Times New Roman"/>
+          <w:b/>
+          <w:bCs/>
+          <w:color w:val="212121"/>
+          <w:sz w:val="24"/>
+          <w:szCs w:val="24"/>
+          <w:lang w:val="es-CO" w:eastAsia="es-CO"/>
+        </w:rPr>
+        <w:t>Dado </w:t>
+      </w:r>
+      <w:r>
+        <w:rPr>
+          <w:rFonts w:ascii="IBM Plex Sans" w:eastAsia="Times New Roman" w:hAnsi="IBM Plex Sans" w:cs="Times New Roman"/>
+          <w:color w:val="212121"/>
+          <w:sz w:val="24"/>
+          <w:szCs w:val="24"/>
+          <w:lang w:val="es-CO" w:eastAsia="es-CO"/>
+        </w:rPr>
+        <w:t>que ingreso al sistema de información de ventas </w:t>
+      </w:r>
+    </w:p>
+    <w:p>
+      <w:pPr>
+        <w:shd w:val="clear" w:color="auto" w:fill="FFFFFF"/>
+        <w:suppressAutoHyphens w:val="0"/>
+        <w:spacing w:after="0" w:line="240" w:lineRule="auto"/>
+        <w:ind w:left="-720" w:right="0" w:firstLine="0"/>
+        <w:jc w:val="both"/>
+        <w:rPr>
+          <w:rFonts w:ascii="IBM Plex Sans" w:eastAsia="Times New Roman" w:hAnsi="IBM Plex Sans" w:cs="Times New Roman"/>
+          <w:color w:val="212121"/>
+          <w:sz w:val="24"/>
+          <w:szCs w:val="24"/>
+          <w:lang w:val="es-CO" w:eastAsia="es-CO"/>
+        </w:rPr>
+      </w:pPr>
+      <w:r>
+        <w:rPr>
+          <w:rFonts w:ascii="IBM Plex Sans" w:eastAsia="Times New Roman" w:hAnsi="IBM Plex Sans" w:cs="Times New Roman"/>
+          <w:b/>
+          <w:bCs/>
+          <w:color w:val="212121"/>
+          <w:sz w:val="24"/>
+          <w:szCs w:val="24"/>
+          <w:lang w:val="es-CO" w:eastAsia="es-CO"/>
+        </w:rPr>
+        <w:t>Cuando </w:t>
+      </w:r>
+      <w:r>
+        <w:rPr>
+          <w:rFonts w:ascii="IBM Plex Sans" w:eastAsia="Times New Roman" w:hAnsi="IBM Plex Sans" w:cs="Times New Roman"/>
+          <w:color w:val="212121"/>
+          <w:sz w:val="24"/>
+          <w:szCs w:val="24"/>
+          <w:lang w:val="es-CO" w:eastAsia="es-CO"/>
+        </w:rPr>
+        <w:t>requiera listar la información de los usuarios del sistema </w:t>
+      </w:r>
+    </w:p>
+    <w:p>
+      <w:pPr>
+        <w:shd w:val="clear" w:color="auto" w:fill="FFFFFF"/>
+        <w:suppressAutoHyphens w:val="0"/>
+        <w:spacing w:after="0" w:line="240" w:lineRule="auto"/>
+        <w:ind w:left="-720" w:right="0" w:firstLine="0"/>
+        <w:jc w:val="both"/>
+        <w:rPr>
+          <w:rFonts w:ascii="IBM Plex Sans" w:eastAsia="Times New Roman" w:hAnsi="IBM Plex Sans" w:cs="Times New Roman"/>
+          <w:color w:val="212121"/>
+          <w:sz w:val="24"/>
+          <w:szCs w:val="24"/>
+          <w:lang w:val="es-CO" w:eastAsia="es-CO"/>
+        </w:rPr>
+      </w:pPr>
+      <w:r>
+        <w:rPr>
+          <w:rFonts w:ascii="IBM Plex Sans" w:eastAsia="Times New Roman" w:hAnsi="IBM Plex Sans" w:cs="Times New Roman"/>
+          <w:b/>
+          <w:bCs/>
+          <w:color w:val="212121"/>
+          <w:sz w:val="24"/>
+          <w:szCs w:val="24"/>
+          <w:lang w:val="es-CO" w:eastAsia="es-CO"/>
+        </w:rPr>
+        <w:t>Entonces </w:t>
+      </w:r>
+      <w:r>
+        <w:rPr>
+          <w:rFonts w:ascii="IBM Plex Sans" w:eastAsia="Times New Roman" w:hAnsi="IBM Plex Sans" w:cs="Times New Roman"/>
+          <w:color w:val="212121"/>
+          <w:sz w:val="24"/>
+          <w:szCs w:val="24"/>
+          <w:lang w:val="es-CO" w:eastAsia="es-CO"/>
+        </w:rPr>
+        <w:t>podré ver la información de los usuarios </w:t>
+      </w:r>
+    </w:p>
+    <w:p>
+      <w:pPr>
+        <w:shd w:val="clear" w:color="auto" w:fill="FFFFFF"/>
+        <w:suppressAutoHyphens w:val="0"/>
+        <w:spacing w:after="0" w:line="240" w:lineRule="auto"/>
+        <w:ind w:left="-720" w:right="0" w:firstLine="0"/>
+        <w:jc w:val="both"/>
+        <w:rPr>
+          <w:rFonts w:ascii="IBM Plex Sans" w:eastAsia="Times New Roman" w:hAnsi="IBM Plex Sans" w:cs="Times New Roman"/>
+          <w:color w:val="212121"/>
+          <w:sz w:val="24"/>
+          <w:szCs w:val="24"/>
+          <w:lang w:val="es-CO" w:eastAsia="es-CO"/>
+        </w:rPr>
+      </w:pPr>
+    </w:p>
+    <w:p>
+      <w:pPr>
+        <w:shd w:val="clear" w:color="auto" w:fill="FFFFFF"/>
+        <w:suppressAutoHyphens w:val="0"/>
+        <w:spacing w:after="0" w:line="240" w:lineRule="auto"/>
+        <w:ind w:left="-720" w:right="0" w:firstLine="0"/>
+        <w:jc w:val="both"/>
+        <w:rPr>
+          <w:rFonts w:ascii="IBM Plex Sans" w:eastAsia="Times New Roman" w:hAnsi="IBM Plex Sans" w:cs="Times New Roman"/>
+          <w:color w:val="212121"/>
+          <w:sz w:val="24"/>
+          <w:szCs w:val="24"/>
+          <w:lang w:val="es-CO" w:eastAsia="es-CO"/>
         </w:rPr>
       </w:pPr>
       <w:r>
         <w:rPr>
           <w:noProof/>
         </w:rPr>
-        <w:lastRenderedPageBreak/>
         <w:drawing>
-          <wp:inline distT="0" distB="0" distL="0" distR="0" wp14:anchorId="36EC1CC8" wp14:editId="0FD9D2FF">
-            <wp:extent cx="5932170" cy="3335020"/>
-            <wp:effectExtent l="0" t="0" r="0" b="0"/>
-            <wp:docPr id="5" name="Imagen 5" descr="Interfaz de usuario gráfica&#10;&#10;Descripción generada automáticamente"/>
+          <wp:inline distT="0" distB="0" distL="0" distR="0" wp14:anchorId="18112334" wp14:editId="47F313B9">
+            <wp:extent cx="5932170" cy="1865630"/>
+            <wp:effectExtent l="0" t="0" r="0" b="1270"/>
+            <wp:docPr id="8" name="Picture 8"/>
             <wp:cNvGraphicFramePr>
               <a:graphicFrameLocks xmlns:a="http://schemas.openxmlformats.org/drawingml/2006/main" noChangeAspect="1"/>
             </wp:cNvGraphicFramePr>
@@ -631,11 +2388,11 @@
               <a:graphicData uri="http://schemas.openxmlformats.org/drawingml/2006/picture">
                 <pic:pic xmlns:pic="http://schemas.openxmlformats.org/drawingml/2006/picture">
                   <pic:nvPicPr>
-                    <pic:cNvPr id="5" name="Imagen 5" descr="Interfaz de usuario gráfica&#10;&#10;Descripción generada automáticamente"/>
+                    <pic:cNvPr id="1" name=""/>
                     <pic:cNvPicPr/>
                   </pic:nvPicPr>
                   <pic:blipFill>
-                    <a:blip r:embed="rId5"/>
+                    <a:blip r:embed="rId7"/>
                     <a:stretch>
                       <a:fillRect/>
                     </a:stretch>
@@ -643,7 +2400,7 @@
                   <pic:spPr>
                     <a:xfrm>
                       <a:off x="0" y="0"/>
-                      <a:ext cx="5932170" cy="3335020"/>
+                      <a:ext cx="5932170" cy="1865630"/>
                     </a:xfrm>
                     <a:prstGeom prst="rect">
                       <a:avLst/>
@@ -658,8 +2415,789 @@
     </w:p>
     <w:p>
       <w:pPr>
+        <w:suppressAutoHyphens w:val="0"/>
+        <w:spacing w:after="0" w:line="240" w:lineRule="auto"/>
+        <w:ind w:left="-720" w:right="0" w:firstLine="0"/>
+        <w:jc w:val="both"/>
+        <w:rPr>
+          <w:rFonts w:ascii="IBM Plex Sans" w:eastAsia="Times New Roman" w:hAnsi="IBM Plex Sans" w:cs="Times New Roman"/>
+          <w:b/>
+          <w:bCs/>
+          <w:color w:val="212121"/>
+          <w:sz w:val="24"/>
+          <w:szCs w:val="24"/>
+          <w:shd w:val="clear" w:color="auto" w:fill="FFFFFF"/>
+          <w:lang w:val="es-CO" w:eastAsia="es-CO"/>
+        </w:rPr>
+      </w:pPr>
+      <w:r>
+        <w:rPr>
+          <w:rFonts w:ascii="IBM Plex Sans" w:eastAsia="Times New Roman" w:hAnsi="IBM Plex Sans" w:cs="Times New Roman"/>
+          <w:color w:val="212121"/>
+          <w:sz w:val="24"/>
+          <w:szCs w:val="24"/>
+          <w:shd w:val="clear" w:color="auto" w:fill="FFFFFF"/>
+          <w:lang w:val="es-CO" w:eastAsia="es-CO"/>
+        </w:rPr>
+        <w:br/>
+      </w:r>
+    </w:p>
+    <w:p>
+      <w:pPr>
+        <w:suppressAutoHyphens w:val="0"/>
+        <w:spacing w:after="0" w:line="240" w:lineRule="auto"/>
+        <w:ind w:left="-720" w:right="0" w:firstLine="0"/>
+        <w:jc w:val="both"/>
+        <w:rPr>
+          <w:rFonts w:ascii="IBM Plex Sans" w:eastAsia="Times New Roman" w:hAnsi="IBM Plex Sans" w:cs="Times New Roman"/>
+          <w:color w:val="212121"/>
+          <w:sz w:val="24"/>
+          <w:szCs w:val="24"/>
+          <w:shd w:val="clear" w:color="auto" w:fill="FFFFFF"/>
+          <w:lang w:val="es-CO" w:eastAsia="es-CO"/>
+        </w:rPr>
+      </w:pPr>
+      <w:r>
+        <w:rPr>
+          <w:rFonts w:ascii="IBM Plex Sans" w:eastAsia="Times New Roman" w:hAnsi="IBM Plex Sans" w:cs="Times New Roman"/>
+          <w:b/>
+          <w:bCs/>
+          <w:color w:val="212121"/>
+          <w:sz w:val="24"/>
+          <w:szCs w:val="24"/>
+          <w:shd w:val="clear" w:color="auto" w:fill="FFFFFF"/>
+          <w:lang w:val="es-CO" w:eastAsia="es-CO"/>
+        </w:rPr>
+        <w:t>Historia de usuario: HU_019 </w:t>
+      </w:r>
+    </w:p>
+    <w:p>
+      <w:pPr>
+        <w:shd w:val="clear" w:color="auto" w:fill="FFFFFF"/>
+        <w:suppressAutoHyphens w:val="0"/>
+        <w:spacing w:after="0" w:line="240" w:lineRule="auto"/>
+        <w:ind w:left="-720" w:right="0" w:firstLine="0"/>
+        <w:jc w:val="both"/>
+        <w:rPr>
+          <w:rFonts w:ascii="IBM Plex Sans" w:eastAsia="Times New Roman" w:hAnsi="IBM Plex Sans" w:cs="Times New Roman"/>
+          <w:color w:val="212121"/>
+          <w:sz w:val="24"/>
+          <w:szCs w:val="24"/>
+          <w:lang w:val="es-CO" w:eastAsia="es-CO"/>
+        </w:rPr>
+      </w:pPr>
+      <w:r>
+        <w:rPr>
+          <w:rFonts w:ascii="IBM Plex Sans" w:eastAsia="Times New Roman" w:hAnsi="IBM Plex Sans" w:cs="Times New Roman"/>
+          <w:b/>
+          <w:bCs/>
+          <w:color w:val="212121"/>
+          <w:sz w:val="24"/>
+          <w:szCs w:val="24"/>
+          <w:lang w:val="es-CO" w:eastAsia="es-CO"/>
+        </w:rPr>
+        <w:t>Como </w:t>
+      </w:r>
+      <w:r>
+        <w:rPr>
+          <w:rFonts w:ascii="IBM Plex Sans" w:eastAsia="Times New Roman" w:hAnsi="IBM Plex Sans" w:cs="Times New Roman"/>
+          <w:color w:val="212121"/>
+          <w:sz w:val="24"/>
+          <w:szCs w:val="24"/>
+          <w:lang w:val="es-CO" w:eastAsia="es-CO"/>
+        </w:rPr>
+        <w:t>administrador </w:t>
+      </w:r>
+    </w:p>
+    <w:p>
+      <w:pPr>
+        <w:shd w:val="clear" w:color="auto" w:fill="FFFFFF"/>
+        <w:suppressAutoHyphens w:val="0"/>
+        <w:spacing w:after="0" w:line="240" w:lineRule="auto"/>
+        <w:ind w:left="-720" w:right="0" w:firstLine="0"/>
+        <w:jc w:val="both"/>
+        <w:rPr>
+          <w:rFonts w:ascii="IBM Plex Sans" w:eastAsia="Times New Roman" w:hAnsi="IBM Plex Sans" w:cs="Times New Roman"/>
+          <w:color w:val="212121"/>
+          <w:sz w:val="24"/>
+          <w:szCs w:val="24"/>
+          <w:lang w:val="es-CO" w:eastAsia="es-CO"/>
+        </w:rPr>
+      </w:pPr>
+      <w:r>
+        <w:rPr>
+          <w:rFonts w:ascii="IBM Plex Sans" w:eastAsia="Times New Roman" w:hAnsi="IBM Plex Sans" w:cs="Times New Roman"/>
+          <w:b/>
+          <w:bCs/>
+          <w:color w:val="212121"/>
+          <w:sz w:val="24"/>
+          <w:szCs w:val="24"/>
+          <w:lang w:val="es-CO" w:eastAsia="es-CO"/>
+        </w:rPr>
+        <w:t>Dado </w:t>
+      </w:r>
+      <w:r>
+        <w:rPr>
+          <w:rFonts w:ascii="IBM Plex Sans" w:eastAsia="Times New Roman" w:hAnsi="IBM Plex Sans" w:cs="Times New Roman"/>
+          <w:color w:val="212121"/>
+          <w:sz w:val="24"/>
+          <w:szCs w:val="24"/>
+          <w:lang w:val="es-CO" w:eastAsia="es-CO"/>
+        </w:rPr>
+        <w:t>que ingreso al sistema de información de ventas </w:t>
+      </w:r>
+    </w:p>
+    <w:p>
+      <w:pPr>
+        <w:shd w:val="clear" w:color="auto" w:fill="FFFFFF"/>
+        <w:suppressAutoHyphens w:val="0"/>
+        <w:spacing w:after="0" w:line="240" w:lineRule="auto"/>
+        <w:ind w:left="-720" w:right="0" w:firstLine="0"/>
+        <w:jc w:val="both"/>
+        <w:rPr>
+          <w:rFonts w:ascii="IBM Plex Sans" w:eastAsia="Times New Roman" w:hAnsi="IBM Plex Sans" w:cs="Times New Roman"/>
+          <w:color w:val="212121"/>
+          <w:sz w:val="24"/>
+          <w:szCs w:val="24"/>
+          <w:lang w:val="es-CO" w:eastAsia="es-CO"/>
+        </w:rPr>
+      </w:pPr>
+      <w:r>
+        <w:rPr>
+          <w:rFonts w:ascii="IBM Plex Sans" w:eastAsia="Times New Roman" w:hAnsi="IBM Plex Sans" w:cs="Times New Roman"/>
+          <w:b/>
+          <w:bCs/>
+          <w:color w:val="212121"/>
+          <w:sz w:val="24"/>
+          <w:szCs w:val="24"/>
+          <w:lang w:val="es-CO" w:eastAsia="es-CO"/>
+        </w:rPr>
+        <w:t>Cuando </w:t>
+      </w:r>
+      <w:r>
+        <w:rPr>
+          <w:rFonts w:ascii="IBM Plex Sans" w:eastAsia="Times New Roman" w:hAnsi="IBM Plex Sans" w:cs="Times New Roman"/>
+          <w:color w:val="212121"/>
+          <w:sz w:val="24"/>
+          <w:szCs w:val="24"/>
+          <w:lang w:val="es-CO" w:eastAsia="es-CO"/>
+        </w:rPr>
+        <w:t>requiera actualizar la información de los usuarios del sistema</w:t>
+      </w:r>
+    </w:p>
+    <w:p>
+      <w:pPr>
+        <w:shd w:val="clear" w:color="auto" w:fill="FFFFFF"/>
+        <w:suppressAutoHyphens w:val="0"/>
+        <w:spacing w:after="0" w:line="240" w:lineRule="auto"/>
+        <w:ind w:left="-720" w:right="0" w:firstLine="0"/>
+        <w:jc w:val="both"/>
+        <w:rPr>
+          <w:rFonts w:ascii="IBM Plex Sans" w:eastAsia="Times New Roman" w:hAnsi="IBM Plex Sans" w:cs="Times New Roman"/>
+          <w:color w:val="212121"/>
+          <w:sz w:val="24"/>
+          <w:szCs w:val="24"/>
+          <w:lang w:val="es-CO" w:eastAsia="es-CO"/>
+        </w:rPr>
+      </w:pPr>
+      <w:r>
+        <w:rPr>
+          <w:rFonts w:ascii="IBM Plex Sans" w:eastAsia="Times New Roman" w:hAnsi="IBM Plex Sans" w:cs="Times New Roman"/>
+          <w:b/>
+          <w:bCs/>
+          <w:color w:val="212121"/>
+          <w:sz w:val="24"/>
+          <w:szCs w:val="24"/>
+          <w:lang w:val="es-CO" w:eastAsia="es-CO"/>
+        </w:rPr>
+        <w:t>Entonces </w:t>
+      </w:r>
+      <w:r>
+        <w:rPr>
+          <w:rFonts w:ascii="IBM Plex Sans" w:eastAsia="Times New Roman" w:hAnsi="IBM Plex Sans" w:cs="Times New Roman"/>
+          <w:color w:val="212121"/>
+          <w:sz w:val="24"/>
+          <w:szCs w:val="24"/>
+          <w:lang w:val="es-CO" w:eastAsia="es-CO"/>
+        </w:rPr>
+        <w:t>podré editar la información de los usuarios del sistema que deseo actualizar (estado y rol)</w:t>
+      </w:r>
+    </w:p>
+    <w:p>
+      <w:pPr>
+        <w:shd w:val="clear" w:color="auto" w:fill="FFFFFF"/>
+        <w:suppressAutoHyphens w:val="0"/>
+        <w:spacing w:after="0" w:line="240" w:lineRule="auto"/>
+        <w:ind w:left="-720" w:right="0" w:firstLine="0"/>
+        <w:jc w:val="both"/>
+        <w:rPr>
+          <w:rFonts w:ascii="IBM Plex Sans" w:eastAsia="Times New Roman" w:hAnsi="IBM Plex Sans" w:cs="Times New Roman"/>
+          <w:color w:val="212121"/>
+          <w:sz w:val="24"/>
+          <w:szCs w:val="24"/>
+          <w:lang w:val="es-CO" w:eastAsia="es-CO"/>
+        </w:rPr>
+      </w:pPr>
+    </w:p>
+    <w:p>
+      <w:pPr>
+        <w:shd w:val="clear" w:color="auto" w:fill="FFFFFF"/>
+        <w:suppressAutoHyphens w:val="0"/>
+        <w:spacing w:after="0" w:line="240" w:lineRule="auto"/>
+        <w:ind w:left="-720" w:right="0" w:firstLine="0"/>
+        <w:jc w:val="both"/>
+        <w:rPr>
+          <w:rFonts w:ascii="IBM Plex Sans" w:eastAsia="Times New Roman" w:hAnsi="IBM Plex Sans" w:cs="Times New Roman"/>
+          <w:color w:val="212121"/>
+          <w:sz w:val="24"/>
+          <w:szCs w:val="24"/>
+          <w:lang w:val="es-CO" w:eastAsia="es-CO"/>
+        </w:rPr>
+      </w:pPr>
+      <w:r>
+        <w:rPr>
+          <w:rFonts w:ascii="IBM Plex Sans" w:eastAsia="Times New Roman" w:hAnsi="IBM Plex Sans" w:cs="Times New Roman"/>
+          <w:color w:val="212121"/>
+          <w:sz w:val="24"/>
+          <w:szCs w:val="24"/>
+          <w:lang w:val="es-CO" w:eastAsia="es-CO"/>
+        </w:rPr>
+        <w:t xml:space="preserve">El Administrador del Sistema tendrá la opción de administrar usuarios, al ingresar esta opción se </w:t>
+      </w:r>
+      <w:r>
+        <w:rPr>
+          <w:rFonts w:ascii="IBM Plex Sans" w:eastAsia="Times New Roman" w:hAnsi="IBM Plex Sans" w:cs="Times New Roman"/>
+          <w:color w:val="212121"/>
+          <w:sz w:val="24"/>
+          <w:szCs w:val="24"/>
+          <w:lang w:val="es-CO" w:eastAsia="es-CO"/>
+        </w:rPr>
+        <w:t>desplegará</w:t>
+      </w:r>
+      <w:r>
+        <w:rPr>
+          <w:rFonts w:ascii="IBM Plex Sans" w:eastAsia="Times New Roman" w:hAnsi="IBM Plex Sans" w:cs="Times New Roman"/>
+          <w:color w:val="212121"/>
+          <w:sz w:val="24"/>
+          <w:szCs w:val="24"/>
+          <w:lang w:val="es-CO" w:eastAsia="es-CO"/>
+        </w:rPr>
+        <w:t xml:space="preserve"> un listado de la interfaz usuarios donde tendrá la posibilidad de </w:t>
+      </w:r>
+      <w:r>
+        <w:rPr>
+          <w:rFonts w:ascii="IBM Plex Sans" w:eastAsia="Times New Roman" w:hAnsi="IBM Plex Sans" w:cs="Times New Roman"/>
+          <w:color w:val="212121"/>
+          <w:sz w:val="24"/>
+          <w:szCs w:val="24"/>
+          <w:lang w:val="es-CO" w:eastAsia="es-CO"/>
+        </w:rPr>
+        <w:t xml:space="preserve">editar los </w:t>
+      </w:r>
+    </w:p>
+    <w:p>
+      <w:pPr>
+        <w:shd w:val="clear" w:color="auto" w:fill="FFFFFF"/>
+        <w:suppressAutoHyphens w:val="0"/>
+        <w:spacing w:after="0" w:line="240" w:lineRule="auto"/>
+        <w:ind w:left="-720" w:right="0" w:firstLine="0"/>
+        <w:jc w:val="both"/>
+        <w:rPr>
+          <w:rFonts w:ascii="IBM Plex Sans" w:eastAsia="Times New Roman" w:hAnsi="IBM Plex Sans" w:cs="Times New Roman"/>
+          <w:color w:val="212121"/>
+          <w:sz w:val="24"/>
+          <w:szCs w:val="24"/>
+          <w:lang w:val="es-CO" w:eastAsia="es-CO"/>
+        </w:rPr>
+      </w:pPr>
+      <w:r>
+        <w:rPr>
+          <w:rFonts w:ascii="IBM Plex Sans" w:eastAsia="Times New Roman" w:hAnsi="IBM Plex Sans" w:cs="Times New Roman"/>
+          <w:color w:val="212121"/>
+          <w:sz w:val="24"/>
+          <w:szCs w:val="24"/>
+          <w:lang w:val="es-CO" w:eastAsia="es-CO"/>
+        </w:rPr>
+        <w:t>difer</w:t>
+      </w:r>
+      <w:r>
+        <w:rPr>
+          <w:rFonts w:ascii="IBM Plex Sans" w:eastAsia="Times New Roman" w:hAnsi="IBM Plex Sans" w:cs="Times New Roman"/>
+          <w:color w:val="212121"/>
+          <w:sz w:val="24"/>
+          <w:szCs w:val="24"/>
+          <w:lang w:val="es-CO" w:eastAsia="es-CO"/>
+        </w:rPr>
+        <w:t>e</w:t>
+      </w:r>
+      <w:r>
+        <w:rPr>
+          <w:rFonts w:ascii="IBM Plex Sans" w:eastAsia="Times New Roman" w:hAnsi="IBM Plex Sans" w:cs="Times New Roman"/>
+          <w:color w:val="212121"/>
+          <w:sz w:val="24"/>
+          <w:szCs w:val="24"/>
+          <w:lang w:val="es-CO" w:eastAsia="es-CO"/>
+        </w:rPr>
+        <w:t>ntes datos menos el id del Usuario.</w:t>
+      </w:r>
+    </w:p>
+    <w:p>
+      <w:pPr>
+        <w:shd w:val="clear" w:color="auto" w:fill="FFFFFF"/>
+        <w:suppressAutoHyphens w:val="0"/>
+        <w:spacing w:after="0" w:line="240" w:lineRule="auto"/>
+        <w:ind w:left="-720" w:right="0" w:firstLine="0"/>
+        <w:jc w:val="both"/>
+        <w:rPr>
+          <w:rFonts w:ascii="IBM Plex Sans" w:eastAsia="Times New Roman" w:hAnsi="IBM Plex Sans" w:cs="Times New Roman"/>
+          <w:color w:val="212121"/>
+          <w:sz w:val="24"/>
+          <w:szCs w:val="24"/>
+          <w:lang w:val="es-CO" w:eastAsia="es-CO"/>
+        </w:rPr>
+      </w:pPr>
+      <w:r>
+        <w:rPr>
+          <w:rFonts w:ascii="IBM Plex Sans" w:eastAsia="Times New Roman" w:hAnsi="IBM Plex Sans" w:cs="Times New Roman"/>
+          <w:color w:val="212121"/>
+          <w:sz w:val="24"/>
+          <w:szCs w:val="24"/>
+          <w:lang w:val="es-CO" w:eastAsia="es-CO"/>
+        </w:rPr>
+        <w:t>Una vez el Administrador elija la opción Guardar el sistema procederá a guardar los cambios respectivamente.</w:t>
+      </w:r>
+    </w:p>
+    <w:p>
+      <w:pPr>
+        <w:spacing w:after="0" w:line="240" w:lineRule="auto"/>
+        <w:ind w:left="-720" w:right="0" w:firstLine="0"/>
+        <w:rPr>
+          <w:rFonts w:ascii="IBM Plex Sans" w:eastAsia="Times New Roman" w:hAnsi="IBM Plex Sans" w:cs="Times New Roman"/>
+          <w:b/>
+          <w:bCs/>
+          <w:color w:val="212121"/>
+          <w:sz w:val="24"/>
+          <w:szCs w:val="24"/>
+          <w:shd w:val="clear" w:color="auto" w:fill="FFFFFF"/>
+          <w:lang w:val="es-CO" w:eastAsia="es-CO"/>
+        </w:rPr>
+      </w:pPr>
+      <w:r>
+        <w:rPr>
+          <w:noProof/>
+        </w:rPr>
+        <w:drawing>
+          <wp:inline distT="0" distB="0" distL="0" distR="0" wp14:anchorId="03ACDD5C" wp14:editId="6D64ED35">
+            <wp:extent cx="5932170" cy="2225040"/>
+            <wp:effectExtent l="0" t="0" r="0" b="3810"/>
+            <wp:docPr id="7" name="Picture 7"/>
+            <wp:cNvGraphicFramePr>
+              <a:graphicFrameLocks xmlns:a="http://schemas.openxmlformats.org/drawingml/2006/main" noChangeAspect="1"/>
+            </wp:cNvGraphicFramePr>
+            <a:graphic xmlns:a="http://schemas.openxmlformats.org/drawingml/2006/main">
+              <a:graphicData uri="http://schemas.openxmlformats.org/drawingml/2006/picture">
+                <pic:pic xmlns:pic="http://schemas.openxmlformats.org/drawingml/2006/picture">
+                  <pic:nvPicPr>
+                    <pic:cNvPr id="1" name=""/>
+                    <pic:cNvPicPr/>
+                  </pic:nvPicPr>
+                  <pic:blipFill>
+                    <a:blip r:embed="rId8"/>
+                    <a:stretch>
+                      <a:fillRect/>
+                    </a:stretch>
+                  </pic:blipFill>
+                  <pic:spPr>
+                    <a:xfrm>
+                      <a:off x="0" y="0"/>
+                      <a:ext cx="5932170" cy="2225040"/>
+                    </a:xfrm>
+                    <a:prstGeom prst="rect">
+                      <a:avLst/>
+                    </a:prstGeom>
+                  </pic:spPr>
+                </pic:pic>
+              </a:graphicData>
+            </a:graphic>
+          </wp:inline>
+        </w:drawing>
+      </w:r>
+    </w:p>
+    <w:p>
+      <w:pPr>
+        <w:spacing w:after="0" w:line="240" w:lineRule="auto"/>
+        <w:ind w:left="-720" w:right="0" w:firstLine="0"/>
+        <w:rPr>
+          <w:rFonts w:ascii="IBM Plex Sans" w:eastAsia="Times New Roman" w:hAnsi="IBM Plex Sans" w:cs="Times New Roman"/>
+          <w:b/>
+          <w:bCs/>
+          <w:color w:val="212121"/>
+          <w:sz w:val="24"/>
+          <w:szCs w:val="24"/>
+          <w:shd w:val="clear" w:color="auto" w:fill="FFFFFF"/>
+          <w:lang w:val="es-CO" w:eastAsia="es-CO"/>
+        </w:rPr>
+      </w:pPr>
+    </w:p>
+    <w:p>
+      <w:pPr>
+        <w:suppressAutoHyphens w:val="0"/>
+        <w:spacing w:after="0" w:line="240" w:lineRule="auto"/>
+        <w:ind w:left="-720" w:right="0" w:firstLine="0"/>
+        <w:jc w:val="both"/>
+        <w:rPr>
+          <w:rFonts w:ascii="IBM Plex Sans" w:eastAsia="Times New Roman" w:hAnsi="IBM Plex Sans" w:cs="Times New Roman"/>
+          <w:b/>
+          <w:bCs/>
+          <w:color w:val="212121"/>
+          <w:sz w:val="24"/>
+          <w:szCs w:val="24"/>
+          <w:shd w:val="clear" w:color="auto" w:fill="FFFFFF"/>
+          <w:lang w:val="es-CO" w:eastAsia="es-CO"/>
+        </w:rPr>
+      </w:pPr>
+    </w:p>
+    <w:p>
+      <w:pPr>
+        <w:spacing w:after="0" w:line="240" w:lineRule="auto"/>
+        <w:ind w:left="0" w:right="0" w:firstLine="0"/>
+        <w:rPr>
+          <w:rFonts w:ascii="IBM Plex Sans" w:eastAsia="Times New Roman" w:hAnsi="IBM Plex Sans" w:cs="Times New Roman"/>
+          <w:b/>
+          <w:bCs/>
+          <w:color w:val="212121"/>
+          <w:sz w:val="24"/>
+          <w:szCs w:val="24"/>
+          <w:shd w:val="clear" w:color="auto" w:fill="FFFFFF"/>
+          <w:lang w:val="es-CO" w:eastAsia="es-CO"/>
+        </w:rPr>
+      </w:pPr>
+      <w:r>
+        <w:rPr>
+          <w:rFonts w:ascii="IBM Plex Sans" w:eastAsia="Times New Roman" w:hAnsi="IBM Plex Sans" w:cs="Times New Roman"/>
+          <w:b/>
+          <w:bCs/>
+          <w:color w:val="212121"/>
+          <w:sz w:val="24"/>
+          <w:szCs w:val="24"/>
+          <w:shd w:val="clear" w:color="auto" w:fill="FFFFFF"/>
+          <w:lang w:val="es-CO" w:eastAsia="es-CO"/>
+        </w:rPr>
+        <w:br w:type="page"/>
+      </w:r>
+    </w:p>
+    <w:p>
+      <w:pPr>
+        <w:suppressAutoHyphens w:val="0"/>
+        <w:spacing w:after="0" w:line="240" w:lineRule="auto"/>
+        <w:ind w:left="-720" w:right="0" w:firstLine="0"/>
+        <w:jc w:val="both"/>
+        <w:rPr>
+          <w:rFonts w:ascii="IBM Plex Sans" w:eastAsia="Times New Roman" w:hAnsi="IBM Plex Sans" w:cs="Times New Roman"/>
+          <w:color w:val="212121"/>
+          <w:sz w:val="24"/>
+          <w:szCs w:val="24"/>
+          <w:shd w:val="clear" w:color="auto" w:fill="FFFFFF"/>
+          <w:lang w:val="es-CO" w:eastAsia="es-CO"/>
+        </w:rPr>
+      </w:pPr>
+      <w:r>
+        <w:rPr>
+          <w:rFonts w:ascii="IBM Plex Sans" w:eastAsia="Times New Roman" w:hAnsi="IBM Plex Sans" w:cs="Times New Roman"/>
+          <w:b/>
+          <w:bCs/>
+          <w:color w:val="212121"/>
+          <w:sz w:val="24"/>
+          <w:szCs w:val="24"/>
+          <w:shd w:val="clear" w:color="auto" w:fill="FFFFFF"/>
+          <w:lang w:val="es-CO" w:eastAsia="es-CO"/>
+        </w:rPr>
+        <w:lastRenderedPageBreak/>
+        <w:t>Historia de usuario: HU_020 </w:t>
+      </w:r>
+    </w:p>
+    <w:p>
+      <w:pPr>
+        <w:shd w:val="clear" w:color="auto" w:fill="FFFFFF"/>
+        <w:suppressAutoHyphens w:val="0"/>
+        <w:spacing w:after="0" w:line="240" w:lineRule="auto"/>
+        <w:ind w:left="-720" w:right="0" w:firstLine="0"/>
+        <w:jc w:val="both"/>
+        <w:rPr>
+          <w:rFonts w:ascii="IBM Plex Sans" w:eastAsia="Times New Roman" w:hAnsi="IBM Plex Sans" w:cs="Times New Roman"/>
+          <w:color w:val="212121"/>
+          <w:sz w:val="24"/>
+          <w:szCs w:val="24"/>
+          <w:lang w:val="es-CO" w:eastAsia="es-CO"/>
+        </w:rPr>
+      </w:pPr>
+      <w:r>
+        <w:rPr>
+          <w:rFonts w:ascii="IBM Plex Sans" w:eastAsia="Times New Roman" w:hAnsi="IBM Plex Sans" w:cs="Times New Roman"/>
+          <w:b/>
+          <w:bCs/>
+          <w:color w:val="212121"/>
+          <w:sz w:val="24"/>
+          <w:szCs w:val="24"/>
+          <w:lang w:val="es-CO" w:eastAsia="es-CO"/>
+        </w:rPr>
+        <w:t>Como </w:t>
+      </w:r>
+      <w:r>
+        <w:rPr>
+          <w:rFonts w:ascii="IBM Plex Sans" w:eastAsia="Times New Roman" w:hAnsi="IBM Plex Sans" w:cs="Times New Roman"/>
+          <w:color w:val="212121"/>
+          <w:sz w:val="24"/>
+          <w:szCs w:val="24"/>
+          <w:lang w:val="es-CO" w:eastAsia="es-CO"/>
+        </w:rPr>
+        <w:t>administrador </w:t>
+      </w:r>
+    </w:p>
+    <w:p>
+      <w:pPr>
+        <w:shd w:val="clear" w:color="auto" w:fill="FFFFFF"/>
+        <w:suppressAutoHyphens w:val="0"/>
+        <w:spacing w:after="0" w:line="240" w:lineRule="auto"/>
+        <w:ind w:left="-720" w:right="0" w:firstLine="0"/>
+        <w:jc w:val="both"/>
+        <w:rPr>
+          <w:rFonts w:ascii="IBM Plex Sans" w:eastAsia="Times New Roman" w:hAnsi="IBM Plex Sans" w:cs="Times New Roman"/>
+          <w:color w:val="212121"/>
+          <w:sz w:val="24"/>
+          <w:szCs w:val="24"/>
+          <w:lang w:val="es-CO" w:eastAsia="es-CO"/>
+        </w:rPr>
+      </w:pPr>
+      <w:r>
+        <w:rPr>
+          <w:rFonts w:ascii="IBM Plex Sans" w:eastAsia="Times New Roman" w:hAnsi="IBM Plex Sans" w:cs="Times New Roman"/>
+          <w:b/>
+          <w:bCs/>
+          <w:color w:val="212121"/>
+          <w:sz w:val="24"/>
+          <w:szCs w:val="24"/>
+          <w:lang w:val="es-CO" w:eastAsia="es-CO"/>
+        </w:rPr>
+        <w:t>Dado </w:t>
+      </w:r>
+      <w:r>
+        <w:rPr>
+          <w:rFonts w:ascii="IBM Plex Sans" w:eastAsia="Times New Roman" w:hAnsi="IBM Plex Sans" w:cs="Times New Roman"/>
+          <w:color w:val="212121"/>
+          <w:sz w:val="24"/>
+          <w:szCs w:val="24"/>
+          <w:lang w:val="es-CO" w:eastAsia="es-CO"/>
+        </w:rPr>
+        <w:t>que ingreso al sistema de ventas </w:t>
+      </w:r>
+    </w:p>
+    <w:p>
+      <w:pPr>
+        <w:shd w:val="clear" w:color="auto" w:fill="FFFFFF"/>
+        <w:suppressAutoHyphens w:val="0"/>
+        <w:spacing w:after="0" w:line="240" w:lineRule="auto"/>
+        <w:ind w:left="-720" w:right="0" w:firstLine="0"/>
+        <w:jc w:val="both"/>
+        <w:rPr>
+          <w:rFonts w:ascii="IBM Plex Sans" w:eastAsia="Times New Roman" w:hAnsi="IBM Plex Sans" w:cs="Times New Roman"/>
+          <w:color w:val="212121"/>
+          <w:sz w:val="24"/>
+          <w:szCs w:val="24"/>
+          <w:lang w:val="es-CO" w:eastAsia="es-CO"/>
+        </w:rPr>
+      </w:pPr>
+      <w:r>
+        <w:rPr>
+          <w:rFonts w:ascii="IBM Plex Sans" w:eastAsia="Times New Roman" w:hAnsi="IBM Plex Sans" w:cs="Times New Roman"/>
+          <w:b/>
+          <w:bCs/>
+          <w:color w:val="212121"/>
+          <w:sz w:val="24"/>
+          <w:szCs w:val="24"/>
+          <w:lang w:val="es-CO" w:eastAsia="es-CO"/>
+        </w:rPr>
+        <w:t>Cuando </w:t>
+      </w:r>
+      <w:r>
+        <w:rPr>
+          <w:rFonts w:ascii="IBM Plex Sans" w:eastAsia="Times New Roman" w:hAnsi="IBM Plex Sans" w:cs="Times New Roman"/>
+          <w:color w:val="212121"/>
+          <w:sz w:val="24"/>
+          <w:szCs w:val="24"/>
+          <w:lang w:val="es-CO" w:eastAsia="es-CO"/>
+        </w:rPr>
+        <w:t>actualice el estado o rol de un usuario </w:t>
+      </w:r>
+    </w:p>
+    <w:p>
+      <w:pPr>
+        <w:shd w:val="clear" w:color="auto" w:fill="FFFFFF"/>
+        <w:suppressAutoHyphens w:val="0"/>
+        <w:spacing w:after="0" w:line="240" w:lineRule="auto"/>
+        <w:ind w:left="-720" w:right="0" w:firstLine="0"/>
+        <w:jc w:val="both"/>
+        <w:rPr>
+          <w:rFonts w:ascii="IBM Plex Sans" w:eastAsia="Times New Roman" w:hAnsi="IBM Plex Sans" w:cs="Times New Roman"/>
+          <w:color w:val="212121"/>
+          <w:sz w:val="24"/>
+          <w:szCs w:val="24"/>
+          <w:lang w:val="es-CO" w:eastAsia="es-CO"/>
+        </w:rPr>
+      </w:pPr>
+      <w:r>
+        <w:rPr>
+          <w:rFonts w:ascii="IBM Plex Sans" w:eastAsia="Times New Roman" w:hAnsi="IBM Plex Sans" w:cs="Times New Roman"/>
+          <w:b/>
+          <w:bCs/>
+          <w:color w:val="212121"/>
+          <w:sz w:val="24"/>
+          <w:szCs w:val="24"/>
+          <w:lang w:val="es-CO" w:eastAsia="es-CO"/>
+        </w:rPr>
+        <w:t>Entonces </w:t>
+      </w:r>
+      <w:r>
+        <w:rPr>
+          <w:rFonts w:ascii="IBM Plex Sans" w:eastAsia="Times New Roman" w:hAnsi="IBM Plex Sans" w:cs="Times New Roman"/>
+          <w:color w:val="212121"/>
+          <w:sz w:val="24"/>
+          <w:szCs w:val="24"/>
+          <w:lang w:val="es-CO" w:eastAsia="es-CO"/>
+        </w:rPr>
+        <w:t>podré ver que se almacenó correctamente</w:t>
+      </w:r>
+    </w:p>
+    <w:p>
+      <w:pPr>
+        <w:shd w:val="clear" w:color="auto" w:fill="FFFFFF"/>
+        <w:suppressAutoHyphens w:val="0"/>
+        <w:spacing w:after="0" w:line="240" w:lineRule="auto"/>
+        <w:ind w:left="-720" w:right="0" w:firstLine="0"/>
+        <w:jc w:val="both"/>
+        <w:rPr>
+          <w:rFonts w:ascii="IBM Plex Sans" w:eastAsia="Times New Roman" w:hAnsi="IBM Plex Sans" w:cs="Times New Roman"/>
+          <w:color w:val="212121"/>
+          <w:sz w:val="24"/>
+          <w:szCs w:val="24"/>
+          <w:lang w:val="es-CO" w:eastAsia="es-CO"/>
+        </w:rPr>
+      </w:pPr>
+    </w:p>
+    <w:p>
+      <w:pPr>
+        <w:shd w:val="clear" w:color="auto" w:fill="FFFFFF"/>
+        <w:suppressAutoHyphens w:val="0"/>
+        <w:spacing w:after="0" w:line="240" w:lineRule="auto"/>
+        <w:ind w:left="-720" w:right="0" w:firstLine="0"/>
+        <w:jc w:val="both"/>
+        <w:rPr>
+          <w:rFonts w:ascii="IBM Plex Sans" w:eastAsia="Times New Roman" w:hAnsi="IBM Plex Sans" w:cs="Times New Roman"/>
+          <w:color w:val="212121"/>
+          <w:sz w:val="24"/>
+          <w:szCs w:val="24"/>
+          <w:lang w:val="es-CO" w:eastAsia="es-CO"/>
+        </w:rPr>
+      </w:pPr>
+      <w:r>
+        <w:rPr>
+          <w:rFonts w:ascii="IBM Plex Sans" w:eastAsia="Times New Roman" w:hAnsi="IBM Plex Sans" w:cs="Times New Roman"/>
+          <w:color w:val="212121"/>
+          <w:sz w:val="24"/>
+          <w:szCs w:val="24"/>
+          <w:lang w:val="es-CO" w:eastAsia="es-CO"/>
+        </w:rPr>
+        <w:t xml:space="preserve">Creación de una interfaz que permitirá al Administrador editar el Rol de un Usuario a su        </w:t>
+      </w:r>
+    </w:p>
+    <w:p>
+      <w:pPr>
+        <w:shd w:val="clear" w:color="auto" w:fill="FFFFFF"/>
+        <w:suppressAutoHyphens w:val="0"/>
+        <w:spacing w:after="0" w:line="240" w:lineRule="auto"/>
+        <w:ind w:left="-720" w:right="0" w:firstLine="0"/>
+        <w:jc w:val="both"/>
+        <w:rPr>
+          <w:rFonts w:ascii="IBM Plex Sans" w:eastAsia="Times New Roman" w:hAnsi="IBM Plex Sans" w:cs="Times New Roman"/>
+          <w:color w:val="212121"/>
+          <w:sz w:val="24"/>
+          <w:szCs w:val="24"/>
+          <w:lang w:val="es-CO" w:eastAsia="es-CO"/>
+        </w:rPr>
+      </w:pPr>
+      <w:r>
+        <w:rPr>
+          <w:rFonts w:ascii="IBM Plex Sans" w:eastAsia="Times New Roman" w:hAnsi="IBM Plex Sans" w:cs="Times New Roman"/>
+          <w:color w:val="212121"/>
+          <w:sz w:val="24"/>
+          <w:szCs w:val="24"/>
+          <w:lang w:val="es-CO" w:eastAsia="es-CO"/>
+        </w:rPr>
+        <w:t>conveniencia.</w:t>
+      </w:r>
+    </w:p>
+    <w:p>
+      <w:pPr>
         <w:spacing w:after="159" w:line="259" w:lineRule="auto"/>
-        <w:ind w:left="0" w:firstLine="0"/>
+        <w:ind w:left="-720" w:firstLine="0"/>
+        <w:rPr>
+          <w:lang w:val="es-CO"/>
+        </w:rPr>
+      </w:pPr>
+    </w:p>
+    <w:p>
+      <w:pPr>
+        <w:spacing w:after="159" w:line="259" w:lineRule="auto"/>
+        <w:ind w:left="-720" w:firstLine="0"/>
+        <w:rPr>
+          <w:lang w:val="es-CO"/>
+        </w:rPr>
+      </w:pPr>
+      <w:r>
+        <w:rPr>
+          <w:noProof/>
+        </w:rPr>
+        <w:drawing>
+          <wp:inline distT="0" distB="0" distL="0" distR="0" wp14:anchorId="44B9536F" wp14:editId="0A6B9075">
+            <wp:extent cx="5932170" cy="2225040"/>
+            <wp:effectExtent l="0" t="0" r="0" b="3810"/>
+            <wp:docPr id="5" name="Picture 5"/>
+            <wp:cNvGraphicFramePr>
+              <a:graphicFrameLocks xmlns:a="http://schemas.openxmlformats.org/drawingml/2006/main" noChangeAspect="1"/>
+            </wp:cNvGraphicFramePr>
+            <a:graphic xmlns:a="http://schemas.openxmlformats.org/drawingml/2006/main">
+              <a:graphicData uri="http://schemas.openxmlformats.org/drawingml/2006/picture">
+                <pic:pic xmlns:pic="http://schemas.openxmlformats.org/drawingml/2006/picture">
+                  <pic:nvPicPr>
+                    <pic:cNvPr id="1" name=""/>
+                    <pic:cNvPicPr/>
+                  </pic:nvPicPr>
+                  <pic:blipFill>
+                    <a:blip r:embed="rId8"/>
+                    <a:stretch>
+                      <a:fillRect/>
+                    </a:stretch>
+                  </pic:blipFill>
+                  <pic:spPr>
+                    <a:xfrm>
+                      <a:off x="0" y="0"/>
+                      <a:ext cx="5932170" cy="2225040"/>
+                    </a:xfrm>
+                    <a:prstGeom prst="rect">
+                      <a:avLst/>
+                    </a:prstGeom>
+                  </pic:spPr>
+                </pic:pic>
+              </a:graphicData>
+            </a:graphic>
+          </wp:inline>
+        </w:drawing>
+      </w:r>
+    </w:p>
+    <w:p>
+      <w:pPr>
+        <w:spacing w:after="159" w:line="259" w:lineRule="auto"/>
+        <w:ind w:left="-720" w:firstLine="0"/>
         <w:rPr>
           <w:sz w:val="32"/>
           <w:szCs w:val="32"/>
@@ -670,29 +3208,266 @@
     <w:p>
       <w:pPr>
         <w:spacing w:after="159" w:line="259" w:lineRule="auto"/>
-        <w:ind w:left="0" w:firstLine="0"/>
+        <w:ind w:left="-720" w:firstLine="0"/>
         <w:rPr>
           <w:sz w:val="32"/>
           <w:szCs w:val="32"/>
           <w:lang w:val="es-CO"/>
         </w:rPr>
       </w:pPr>
-    </w:p>
-    <w:p>
-      <w:pPr>
-        <w:spacing w:after="159" w:line="259" w:lineRule="auto"/>
-        <w:ind w:left="0" w:firstLine="0"/>
+      <w:r>
         <w:rPr>
           <w:sz w:val="32"/>
           <w:szCs w:val="32"/>
           <w:lang w:val="es-CO"/>
         </w:rPr>
-      </w:pPr>
+        <w:t xml:space="preserve">Desarrollo de los Sprint </w:t>
+      </w:r>
     </w:p>
     <w:p>
       <w:pPr>
         <w:spacing w:after="159" w:line="259" w:lineRule="auto"/>
-        <w:ind w:left="0" w:firstLine="0"/>
+        <w:ind w:left="-720" w:firstLine="0"/>
+        <w:rPr>
+          <w:sz w:val="24"/>
+          <w:szCs w:val="24"/>
+          <w:lang w:val="es-CO"/>
+        </w:rPr>
+      </w:pPr>
+    </w:p>
+    <w:p>
+      <w:pPr>
+        <w:spacing w:after="159" w:line="259" w:lineRule="auto"/>
+        <w:ind w:left="-720" w:firstLine="0"/>
+        <w:rPr>
+          <w:sz w:val="24"/>
+          <w:szCs w:val="24"/>
+          <w:lang w:val="es-CO"/>
+        </w:rPr>
+      </w:pPr>
+      <w:r>
+        <w:rPr>
+          <w:sz w:val="24"/>
+          <w:szCs w:val="24"/>
+          <w:lang w:val="es-CO"/>
+        </w:rPr>
+        <w:t>Julián : he estado trabajando en el backend de la aplicación , ya listo el proyecto de</w:t>
+      </w:r>
+      <w:r>
+        <w:rPr>
+          <w:b/>
+          <w:bCs/>
+          <w:sz w:val="24"/>
+          <w:szCs w:val="24"/>
+          <w:lang w:val="es-CO"/>
+        </w:rPr>
+        <w:t xml:space="preserve"> nodejs express y sequalize</w:t>
+      </w:r>
+      <w:r>
+        <w:rPr>
+          <w:sz w:val="24"/>
+          <w:szCs w:val="24"/>
+          <w:lang w:val="es-CO"/>
+        </w:rPr>
+        <w:t xml:space="preserve"> que nos permitirá conectar el front con el backend, proporcionando las rutas que tendrá el servidor back, está pendiente anexar a la rama el servidor back para </w:t>
+      </w:r>
+      <w:r>
+        <w:rPr>
+          <w:sz w:val="24"/>
+          <w:szCs w:val="24"/>
+          <w:lang w:val="es-CO"/>
+        </w:rPr>
+        <w:t>integración</w:t>
+      </w:r>
+      <w:r>
+        <w:rPr>
+          <w:sz w:val="24"/>
+          <w:szCs w:val="24"/>
+          <w:lang w:val="es-CO"/>
+        </w:rPr>
+        <w:t>.</w:t>
+      </w:r>
+    </w:p>
+    <w:p>
+      <w:pPr>
+        <w:spacing w:after="159" w:line="259" w:lineRule="auto"/>
+        <w:ind w:left="-720" w:firstLine="0"/>
+        <w:rPr>
+          <w:sz w:val="24"/>
+          <w:szCs w:val="24"/>
+          <w:lang w:val="es-CO"/>
+        </w:rPr>
+      </w:pPr>
+    </w:p>
+    <w:p>
+      <w:pPr>
+        <w:spacing w:after="159" w:line="259" w:lineRule="auto"/>
+        <w:ind w:left="-720" w:firstLine="0"/>
+        <w:rPr>
+          <w:sz w:val="24"/>
+          <w:szCs w:val="24"/>
+          <w:lang w:val="es-CO"/>
+        </w:rPr>
+      </w:pPr>
+      <w:r>
+        <w:rPr>
+          <w:sz w:val="24"/>
+          <w:szCs w:val="24"/>
+          <w:lang w:val="es-CO"/>
+        </w:rPr>
+        <w:t>Creación de la interfaz de Usuario , creando un ambiente CRUD, donde el usuario SuperUser podrá agregar usuarios con Rol de Admin</w:t>
+      </w:r>
+      <w:r>
+        <w:rPr>
+          <w:sz w:val="24"/>
+          <w:szCs w:val="24"/>
+          <w:lang w:val="es-CO"/>
+        </w:rPr>
+        <w:t>istrador</w:t>
+      </w:r>
+      <w:r>
+        <w:rPr>
+          <w:sz w:val="24"/>
+          <w:szCs w:val="24"/>
+          <w:lang w:val="es-CO"/>
+        </w:rPr>
+        <w:t xml:space="preserve"> o Vendedor.  El usuario también tendrá tres estados a tener en cuenta, Au</w:t>
+      </w:r>
+      <w:r>
+        <w:rPr>
+          <w:sz w:val="24"/>
+          <w:szCs w:val="24"/>
+          <w:lang w:val="es-CO"/>
+        </w:rPr>
+        <w:t>to</w:t>
+      </w:r>
+      <w:r>
+        <w:rPr>
+          <w:sz w:val="24"/>
+          <w:szCs w:val="24"/>
+          <w:lang w:val="es-CO"/>
+        </w:rPr>
+        <w:t>rizado, No Autorizado y Pendiente.</w:t>
+      </w:r>
+    </w:p>
+    <w:p>
+      <w:pPr>
+        <w:spacing w:after="159" w:line="259" w:lineRule="auto"/>
+        <w:ind w:left="-720" w:firstLine="0"/>
+        <w:rPr>
+          <w:sz w:val="24"/>
+          <w:szCs w:val="24"/>
+          <w:lang w:val="es-CO"/>
+        </w:rPr>
+      </w:pPr>
+    </w:p>
+    <w:p>
+      <w:pPr>
+        <w:spacing w:after="159" w:line="259" w:lineRule="auto"/>
+        <w:ind w:left="-720" w:firstLine="0"/>
+        <w:rPr>
+          <w:sz w:val="24"/>
+          <w:szCs w:val="24"/>
+          <w:lang w:val="es-CO"/>
+        </w:rPr>
+      </w:pPr>
+      <w:r>
+        <w:rPr>
+          <w:sz w:val="24"/>
+          <w:szCs w:val="24"/>
+          <w:lang w:val="es-CO"/>
+        </w:rPr>
+        <w:t>Creación de la Tabla Usuarios para la integración del Front End con la Base de datos.</w:t>
+      </w:r>
+    </w:p>
+    <w:p>
+      <w:pPr>
+        <w:spacing w:after="159" w:line="259" w:lineRule="auto"/>
+        <w:ind w:left="-720" w:firstLine="0"/>
+        <w:rPr>
+          <w:sz w:val="24"/>
+          <w:szCs w:val="24"/>
+          <w:lang w:val="es-CO"/>
+        </w:rPr>
+      </w:pPr>
+      <w:r>
+        <w:rPr>
+          <w:noProof/>
+        </w:rPr>
+        <w:lastRenderedPageBreak/>
+        <w:drawing>
+          <wp:inline distT="0" distB="0" distL="0" distR="0" wp14:anchorId="3434264F" wp14:editId="70A5889D">
+            <wp:extent cx="3581400" cy="2410985"/>
+            <wp:effectExtent l="0" t="0" r="0" b="8890"/>
+            <wp:docPr id="9" name="Picture 9"/>
+            <wp:cNvGraphicFramePr>
+              <a:graphicFrameLocks xmlns:a="http://schemas.openxmlformats.org/drawingml/2006/main" noChangeAspect="1"/>
+            </wp:cNvGraphicFramePr>
+            <a:graphic xmlns:a="http://schemas.openxmlformats.org/drawingml/2006/main">
+              <a:graphicData uri="http://schemas.openxmlformats.org/drawingml/2006/picture">
+                <pic:pic xmlns:pic="http://schemas.openxmlformats.org/drawingml/2006/picture">
+                  <pic:nvPicPr>
+                    <pic:cNvPr id="1" name=""/>
+                    <pic:cNvPicPr/>
+                  </pic:nvPicPr>
+                  <pic:blipFill>
+                    <a:blip r:embed="rId9"/>
+                    <a:stretch>
+                      <a:fillRect/>
+                    </a:stretch>
+                  </pic:blipFill>
+                  <pic:spPr>
+                    <a:xfrm>
+                      <a:off x="0" y="0"/>
+                      <a:ext cx="3583272" cy="2412245"/>
+                    </a:xfrm>
+                    <a:prstGeom prst="rect">
+                      <a:avLst/>
+                    </a:prstGeom>
+                  </pic:spPr>
+                </pic:pic>
+              </a:graphicData>
+            </a:graphic>
+          </wp:inline>
+        </w:drawing>
+      </w:r>
+    </w:p>
+    <w:p>
+      <w:pPr>
+        <w:spacing w:after="159" w:line="259" w:lineRule="auto"/>
+        <w:ind w:left="-720" w:firstLine="0"/>
+        <w:rPr>
+          <w:sz w:val="24"/>
+          <w:szCs w:val="24"/>
+          <w:lang w:val="es-CO"/>
+        </w:rPr>
+      </w:pPr>
+    </w:p>
+    <w:p>
+      <w:pPr>
+        <w:spacing w:after="159" w:line="259" w:lineRule="auto"/>
+        <w:ind w:left="-720" w:firstLine="0"/>
+        <w:rPr>
+          <w:sz w:val="24"/>
+          <w:szCs w:val="24"/>
+          <w:lang w:val="es-CO"/>
+        </w:rPr>
+      </w:pPr>
+    </w:p>
+    <w:p>
+      <w:pPr>
+        <w:spacing w:after="159" w:line="259" w:lineRule="auto"/>
+        <w:ind w:left="-720" w:firstLine="0"/>
+        <w:rPr>
+          <w:u w:val="single"/>
+          <w:lang w:val="es-CO"/>
+        </w:rPr>
+      </w:pPr>
+    </w:p>
+    <w:p>
+      <w:pPr>
+        <w:spacing w:after="159" w:line="259" w:lineRule="auto"/>
+        <w:ind w:left="-720" w:firstLine="0"/>
         <w:rPr>
           <w:sz w:val="32"/>
           <w:szCs w:val="32"/>
@@ -703,7 +3478,51 @@
     <w:p>
       <w:pPr>
         <w:spacing w:after="159" w:line="259" w:lineRule="auto"/>
-        <w:ind w:right="504"/>
+        <w:ind w:left="-720" w:firstLine="0"/>
+        <w:rPr>
+          <w:sz w:val="32"/>
+          <w:szCs w:val="32"/>
+          <w:lang w:val="es-CO"/>
+        </w:rPr>
+      </w:pPr>
+    </w:p>
+    <w:p>
+      <w:pPr>
+        <w:spacing w:after="159" w:line="259" w:lineRule="auto"/>
+        <w:ind w:left="-720" w:firstLine="0"/>
+        <w:rPr>
+          <w:sz w:val="32"/>
+          <w:szCs w:val="32"/>
+          <w:lang w:val="es-CO"/>
+        </w:rPr>
+      </w:pPr>
+    </w:p>
+    <w:p>
+      <w:pPr>
+        <w:spacing w:after="159" w:line="259" w:lineRule="auto"/>
+        <w:ind w:left="-720" w:firstLine="0"/>
+        <w:rPr>
+          <w:sz w:val="32"/>
+          <w:szCs w:val="32"/>
+          <w:lang w:val="es-CO"/>
+        </w:rPr>
+      </w:pPr>
+    </w:p>
+    <w:p>
+      <w:pPr>
+        <w:spacing w:after="159" w:line="259" w:lineRule="auto"/>
+        <w:ind w:left="-720" w:firstLine="0"/>
+        <w:rPr>
+          <w:sz w:val="32"/>
+          <w:szCs w:val="32"/>
+          <w:lang w:val="es-CO"/>
+        </w:rPr>
+      </w:pPr>
+    </w:p>
+    <w:p>
+      <w:pPr>
+        <w:spacing w:after="159" w:line="259" w:lineRule="auto"/>
+        <w:ind w:left="-720" w:right="504"/>
         <w:jc w:val="center"/>
         <w:rPr>
           <w:lang w:val="es-CO"/>
@@ -713,12 +3532,22 @@
     <w:p>
       <w:pPr>
         <w:spacing w:after="159" w:line="259" w:lineRule="auto"/>
-        <w:ind w:right="504"/>
+        <w:ind w:left="-720" w:right="504"/>
         <w:jc w:val="center"/>
         <w:rPr>
           <w:lang w:val="es-CO"/>
         </w:rPr>
       </w:pPr>
+    </w:p>
+    <w:p>
+      <w:pPr>
+        <w:spacing w:after="159" w:line="259" w:lineRule="auto"/>
+        <w:ind w:left="-720" w:right="504"/>
+        <w:jc w:val="center"/>
+        <w:rPr>
+          <w:lang w:val="es-CO"/>
+        </w:rPr>
+      </w:pPr>
       <w:r>
         <w:rPr>
           <w:lang w:val="es-CO"/>
@@ -729,12 +3558,12 @@
     <w:p>
       <w:pPr>
         <w:spacing w:after="158" w:line="259" w:lineRule="auto"/>
-        <w:ind w:left="-5" w:right="0"/>
-        <w:rPr>
-          <w:lang w:val="es-CO"/>
-        </w:rPr>
-      </w:pPr>
-      <w:hyperlink r:id="rId6">
+        <w:ind w:left="-720" w:right="0"/>
+        <w:rPr>
+          <w:lang w:val="es-CO"/>
+        </w:rPr>
+      </w:pPr>
+      <w:hyperlink r:id="rId10">
         <w:r>
           <w:rPr>
             <w:color w:val="0563C1"/>
@@ -742,46 +3571,6 @@
             <w:lang w:val="es-CO"/>
           </w:rPr>
           <w:t>https://github.com/Alejo</w:t>
-        </w:r>
-      </w:hyperlink>
-      <w:hyperlink r:id="rId7">
-        <w:r>
-          <w:rPr>
-            <w:color w:val="0563C1"/>
-            <w:u w:val="single" w:color="0563C1"/>
-            <w:lang w:val="es-CO"/>
-          </w:rPr>
-          <w:t>-</w:t>
-        </w:r>
-      </w:hyperlink>
-      <w:hyperlink r:id="rId8">
-        <w:r>
-          <w:rPr>
-            <w:color w:val="0563C1"/>
-            <w:u w:val="single" w:color="0563C1"/>
-            <w:lang w:val="es-CO"/>
-          </w:rPr>
-          <w:t>Nino95/Proyecto</w:t>
-        </w:r>
-      </w:hyperlink>
-      <w:hyperlink r:id="rId9">
-        <w:r>
-          <w:rPr>
-            <w:color w:val="0563C1"/>
-            <w:u w:val="single" w:color="0563C1"/>
-            <w:lang w:val="es-CO"/>
-          </w:rPr>
-          <w:t>-</w:t>
-        </w:r>
-      </w:hyperlink>
-      <w:hyperlink r:id="rId10">
-        <w:r>
-          <w:rPr>
-            <w:color w:val="0563C1"/>
-            <w:u w:val="single" w:color="0563C1"/>
-            <w:lang w:val="es-CO"/>
-          </w:rPr>
-          <w:t>C3</w:t>
         </w:r>
       </w:hyperlink>
       <w:hyperlink r:id="rId11">
@@ -801,7 +3590,7 @@
             <w:u w:val="single" w:color="0563C1"/>
             <w:lang w:val="es-CO"/>
           </w:rPr>
-          <w:t>Grupo</w:t>
+          <w:t>Nino95/Proyecto</w:t>
         </w:r>
       </w:hyperlink>
       <w:hyperlink r:id="rId13">
@@ -821,10 +3610,50 @@
             <w:u w:val="single" w:color="0563C1"/>
             <w:lang w:val="es-CO"/>
           </w:rPr>
+          <w:t>C3</w:t>
+        </w:r>
+      </w:hyperlink>
+      <w:hyperlink r:id="rId15">
+        <w:r>
+          <w:rPr>
+            <w:color w:val="0563C1"/>
+            <w:u w:val="single" w:color="0563C1"/>
+            <w:lang w:val="es-CO"/>
+          </w:rPr>
+          <w:t>-</w:t>
+        </w:r>
+      </w:hyperlink>
+      <w:hyperlink r:id="rId16">
+        <w:r>
+          <w:rPr>
+            <w:color w:val="0563C1"/>
+            <w:u w:val="single" w:color="0563C1"/>
+            <w:lang w:val="es-CO"/>
+          </w:rPr>
+          <w:t>Grupo</w:t>
+        </w:r>
+      </w:hyperlink>
+      <w:hyperlink r:id="rId17">
+        <w:r>
+          <w:rPr>
+            <w:color w:val="0563C1"/>
+            <w:u w:val="single" w:color="0563C1"/>
+            <w:lang w:val="es-CO"/>
+          </w:rPr>
+          <w:t>-</w:t>
+        </w:r>
+      </w:hyperlink>
+      <w:hyperlink r:id="rId18">
+        <w:r>
+          <w:rPr>
+            <w:color w:val="0563C1"/>
+            <w:u w:val="single" w:color="0563C1"/>
+            <w:lang w:val="es-CO"/>
+          </w:rPr>
           <w:t>16.git</w:t>
         </w:r>
       </w:hyperlink>
-      <w:hyperlink r:id="rId15">
+      <w:hyperlink r:id="rId19">
         <w:r>
           <w:rPr>
             <w:lang w:val="es-CO"/>
@@ -836,7 +3665,7 @@
     <w:p>
       <w:pPr>
         <w:spacing w:after="159" w:line="259" w:lineRule="auto"/>
-        <w:ind w:right="505"/>
+        <w:ind w:left="-720" w:right="505"/>
         <w:jc w:val="center"/>
         <w:rPr>
           <w:lang w:val="es-CO"/>
@@ -852,12 +3681,12 @@
     <w:p>
       <w:pPr>
         <w:spacing w:after="158" w:line="259" w:lineRule="auto"/>
-        <w:ind w:left="-5" w:right="0"/>
-        <w:rPr>
-          <w:lang w:val="es-CO"/>
-        </w:rPr>
-      </w:pPr>
-      <w:hyperlink r:id="rId16">
+        <w:ind w:left="-720" w:right="0"/>
+        <w:rPr>
+          <w:lang w:val="es-CO"/>
+        </w:rPr>
+      </w:pPr>
+      <w:hyperlink r:id="rId20">
         <w:r>
           <w:rPr>
             <w:color w:val="0563C1"/>
@@ -867,7 +3696,7 @@
           <w:t>https://trello.com/b/EFxYO1MS/numer016</w:t>
         </w:r>
       </w:hyperlink>
-      <w:hyperlink r:id="rId17">
+      <w:hyperlink r:id="rId21">
         <w:r>
           <w:rPr>
             <w:lang w:val="es-CO"/>
@@ -923,13 +3752,63 @@
     </w:p>
     <w:sectPr>
       <w:pgSz w:w="12240" w:h="15840"/>
-      <w:pgMar w:top="1417" w:right="1196" w:bottom="865" w:left="1702" w:header="0" w:footer="0" w:gutter="0"/>
+      <w:pgMar w:top="900" w:right="1196" w:bottom="865" w:left="1702" w:header="0" w:footer="0" w:gutter="0"/>
       <w:cols w:space="720"/>
       <w:formProt w:val="0"/>
       <w:docGrid w:linePitch="100" w:charSpace="4096"/>
     </w:sectPr>
   </w:body>
 </w:document>
+</file>
+
+<file path=word/endnotes.xml><?xml version="1.0" encoding="utf-8"?>
+<w:endnotes xmlns:wpc="http://schemas.microsoft.com/office/word/2010/wordprocessingCanvas" xmlns:cx="http://schemas.microsoft.com/office/drawing/2014/chartex" xmlns:cx1="http://schemas.microsoft.com/office/drawing/2015/9/8/chartex" xmlns:cx2="http://schemas.microsoft.com/office/drawing/2015/10/21/chartex" xmlns:cx3="http://schemas.microsoft.com/office/drawing/2016/5/9/chartex" xmlns:cx4="http://schemas.microsoft.com/office/drawing/2016/5/10/chartex" xmlns:cx5="http://schemas.microsoft.com/office/drawing/2016/5/11/chartex" xmlns:cx6="http://schemas.microsoft.com/office/drawing/2016/5/12/chartex" xmlns:cx7="http://schemas.microsoft.com/office/drawing/2016/5/13/chartex" xmlns:cx8="http://schemas.microsoft.com/office/drawing/2016/5/14/chartex" xmlns:mc="http://schemas.openxmlformats.org/markup-compatibility/2006" xmlns:aink="http://schemas.microsoft.com/office/drawing/2016/ink" xmlns:am3d="http://schemas.microsoft.com/office/drawing/2017/model3d" xmlns:o="urn:schemas-microsoft-com:office:office" xmlns:r="http://schemas.openxmlformats.org/officeDocument/2006/relationships" xmlns:m="http://schemas.openxmlformats.org/officeDocument/2006/math" xmlns:v="urn:schemas-microsoft-com:vml" xmlns:wp14="http://schemas.microsoft.com/office/word/2010/wordprocessingDrawing" xmlns:wp="http://schemas.openxmlformats.org/drawingml/2006/wordprocessingDrawing" xmlns:w10="urn:schemas-microsoft-com:office:word" xmlns:w="http://schemas.openxmlformats.org/wordprocessingml/2006/main" xmlns:w14="http://schemas.microsoft.com/office/word/2010/wordml" xmlns:w15="http://schemas.microsoft.com/office/word/2012/wordml" xmlns:w16cex="http://schemas.microsoft.com/office/word/2018/wordml/cex" xmlns:w16cid="http://schemas.microsoft.com/office/word/2016/wordml/cid" xmlns:w16="http://schemas.microsoft.com/office/word/2018/wordml" xmlns:w16sdtdh="http://schemas.microsoft.com/office/word/2020/wordml/sdtdatahash" xmlns:w16se="http://schemas.microsoft.com/office/word/2015/wordml/symex" xmlns:wpg="http://schemas.microsoft.com/office/word/2010/wordprocessingGroup" xmlns:wpi="http://schemas.microsoft.com/office/word/2010/wordprocessingInk" xmlns:wne="http://schemas.microsoft.com/office/word/2006/wordml" xmlns:wps="http://schemas.microsoft.com/office/word/2010/wordprocessingShape" mc:Ignorable="w14 w15 w16se w16cid w16 w16cex w16sdtdh wp14">
+  <w:endnote w:type="separator" w:id="-1">
+    <w:p>
+      <w:pPr>
+        <w:spacing w:after="0" w:line="240" w:lineRule="auto"/>
+      </w:pPr>
+      <w:r>
+        <w:separator/>
+      </w:r>
+    </w:p>
+  </w:endnote>
+  <w:endnote w:type="continuationSeparator" w:id="0">
+    <w:p>
+      <w:pPr>
+        <w:spacing w:after="0" w:line="240" w:lineRule="auto"/>
+      </w:pPr>
+      <w:r>
+        <w:continuationSeparator/>
+      </w:r>
+    </w:p>
+  </w:endnote>
+</w:endnotes>
+</file>
+
+<file path=word/footnotes.xml><?xml version="1.0" encoding="utf-8"?>
+<w:footnotes xmlns:wpc="http://schemas.microsoft.com/office/word/2010/wordprocessingCanvas" xmlns:cx="http://schemas.microsoft.com/office/drawing/2014/chartex" xmlns:cx1="http://schemas.microsoft.com/office/drawing/2015/9/8/chartex" xmlns:cx2="http://schemas.microsoft.com/office/drawing/2015/10/21/chartex" xmlns:cx3="http://schemas.microsoft.com/office/drawing/2016/5/9/chartex" xmlns:cx4="http://schemas.microsoft.com/office/drawing/2016/5/10/chartex" xmlns:cx5="http://schemas.microsoft.com/office/drawing/2016/5/11/chartex" xmlns:cx6="http://schemas.microsoft.com/office/drawing/2016/5/12/chartex" xmlns:cx7="http://schemas.microsoft.com/office/drawing/2016/5/13/chartex" xmlns:cx8="http://schemas.microsoft.com/office/drawing/2016/5/14/chartex" xmlns:mc="http://schemas.openxmlformats.org/markup-compatibility/2006" xmlns:aink="http://schemas.microsoft.com/office/drawing/2016/ink" xmlns:am3d="http://schemas.microsoft.com/office/drawing/2017/model3d" xmlns:o="urn:schemas-microsoft-com:office:office" xmlns:r="http://schemas.openxmlformats.org/officeDocument/2006/relationships" xmlns:m="http://schemas.openxmlformats.org/officeDocument/2006/math" xmlns:v="urn:schemas-microsoft-com:vml" xmlns:wp14="http://schemas.microsoft.com/office/word/2010/wordprocessingDrawing" xmlns:wp="http://schemas.openxmlformats.org/drawingml/2006/wordprocessingDrawing" xmlns:w10="urn:schemas-microsoft-com:office:word" xmlns:w="http://schemas.openxmlformats.org/wordprocessingml/2006/main" xmlns:w14="http://schemas.microsoft.com/office/word/2010/wordml" xmlns:w15="http://schemas.microsoft.com/office/word/2012/wordml" xmlns:w16cex="http://schemas.microsoft.com/office/word/2018/wordml/cex" xmlns:w16cid="http://schemas.microsoft.com/office/word/2016/wordml/cid" xmlns:w16="http://schemas.microsoft.com/office/word/2018/wordml" xmlns:w16sdtdh="http://schemas.microsoft.com/office/word/2020/wordml/sdtdatahash" xmlns:w16se="http://schemas.microsoft.com/office/word/2015/wordml/symex" xmlns:wpg="http://schemas.microsoft.com/office/word/2010/wordprocessingGroup" xmlns:wpi="http://schemas.microsoft.com/office/word/2010/wordprocessingInk" xmlns:wne="http://schemas.microsoft.com/office/word/2006/wordml" xmlns:wps="http://schemas.microsoft.com/office/word/2010/wordprocessingShape" mc:Ignorable="w14 w15 w16se w16cid w16 w16cex w16sdtdh wp14">
+  <w:footnote w:type="separator" w:id="-1">
+    <w:p>
+      <w:pPr>
+        <w:spacing w:after="0" w:line="240" w:lineRule="auto"/>
+      </w:pPr>
+      <w:r>
+        <w:separator/>
+      </w:r>
+    </w:p>
+  </w:footnote>
+  <w:footnote w:type="continuationSeparator" w:id="0">
+    <w:p>
+      <w:pPr>
+        <w:spacing w:after="0" w:line="240" w:lineRule="auto"/>
+      </w:pPr>
+      <w:r>
+        <w:continuationSeparator/>
+      </w:r>
+    </w:p>
+  </w:footnote>
+</w:footnotes>
 </file>
 
 <file path=word/styles.xml><?xml version="1.0" encoding="utf-8"?>
@@ -1339,10 +4218,10 @@
       <w:color w:val="000000"/>
     </w:rPr>
   </w:style>
-  <w:style w:type="paragraph" w:styleId="Ttulo1">
+  <w:style w:type="paragraph" w:styleId="Heading1">
     <w:name w:val="heading 1"/>
     <w:next w:val="Normal"/>
-    <w:link w:val="Ttulo1Car"/>
+    <w:link w:val="Heading1Char"/>
     <w:uiPriority w:val="9"/>
     <w:unhideWhenUsed/>
     <w:qFormat/>
@@ -1360,13 +4239,13 @@
       <w:sz w:val="52"/>
     </w:rPr>
   </w:style>
-  <w:style w:type="character" w:default="1" w:styleId="Fuentedeprrafopredeter">
+  <w:style w:type="character" w:default="1" w:styleId="DefaultParagraphFont">
     <w:name w:val="Default Paragraph Font"/>
     <w:uiPriority w:val="1"/>
     <w:semiHidden/>
     <w:unhideWhenUsed/>
   </w:style>
-  <w:style w:type="table" w:default="1" w:styleId="Tablanormal">
+  <w:style w:type="table" w:default="1" w:styleId="TableNormal">
     <w:name w:val="Normal Table"/>
     <w:uiPriority w:val="99"/>
     <w:semiHidden/>
@@ -1381,15 +4260,15 @@
       </w:tblCellMar>
     </w:tblPr>
   </w:style>
-  <w:style w:type="numbering" w:default="1" w:styleId="Sinlista">
+  <w:style w:type="numbering" w:default="1" w:styleId="NoList">
     <w:name w:val="No List"/>
     <w:uiPriority w:val="99"/>
     <w:semiHidden/>
     <w:unhideWhenUsed/>
   </w:style>
-  <w:style w:type="character" w:customStyle="1" w:styleId="Ttulo1Car">
-    <w:name w:val="Título 1 Car"/>
-    <w:link w:val="Ttulo1"/>
+  <w:style w:type="character" w:customStyle="1" w:styleId="Heading1Char">
+    <w:name w:val="Heading 1 Char"/>
+    <w:link w:val="Heading1"/>
     <w:qFormat/>
     <w:rPr>
       <w:rFonts w:ascii="Calibri" w:eastAsia="Calibri" w:hAnsi="Calibri" w:cs="Calibri"/>
@@ -1404,10 +4283,10 @@
       <w:u w:val="single"/>
     </w:rPr>
   </w:style>
-  <w:style w:type="paragraph" w:styleId="Ttulo">
+  <w:style w:type="paragraph" w:styleId="Title">
     <w:name w:val="Title"/>
     <w:basedOn w:val="Normal"/>
-    <w:next w:val="Textoindependiente"/>
+    <w:next w:val="BodyText"/>
     <w:qFormat/>
     <w:pPr>
       <w:keepNext/>
@@ -1419,21 +4298,21 @@
       <w:szCs w:val="28"/>
     </w:rPr>
   </w:style>
-  <w:style w:type="paragraph" w:styleId="Textoindependiente">
+  <w:style w:type="paragraph" w:styleId="BodyText">
     <w:name w:val="Body Text"/>
     <w:basedOn w:val="Normal"/>
     <w:pPr>
       <w:spacing w:after="140" w:line="276" w:lineRule="auto"/>
     </w:pPr>
   </w:style>
-  <w:style w:type="paragraph" w:styleId="Lista">
+  <w:style w:type="paragraph" w:styleId="List">
     <w:name w:val="List"/>
-    <w:basedOn w:val="Textoindependiente"/>
+    <w:basedOn w:val="BodyText"/>
     <w:rPr>
       <w:rFonts w:cs="Lohit Devanagari"/>
     </w:rPr>
   </w:style>
-  <w:style w:type="paragraph" w:styleId="Descripcin">
+  <w:style w:type="paragraph" w:styleId="Caption">
     <w:name w:val="caption"/>
     <w:basedOn w:val="Normal"/>
     <w:qFormat/>
@@ -1458,6 +4337,89 @@
     </w:pPr>
     <w:rPr>
       <w:rFonts w:cs="Lohit Devanagari"/>
+    </w:rPr>
+  </w:style>
+  <w:style w:type="paragraph" w:styleId="NormalWeb">
+    <w:name w:val="Normal (Web)"/>
+    <w:basedOn w:val="Normal"/>
+    <w:uiPriority w:val="99"/>
+    <w:semiHidden/>
+    <w:unhideWhenUsed/>
+    <w:rsid w:val="00780487"/>
+    <w:pPr>
+      <w:suppressAutoHyphens w:val="0"/>
+      <w:spacing w:before="100" w:beforeAutospacing="1" w:after="100" w:afterAutospacing="1" w:line="240" w:lineRule="auto"/>
+      <w:ind w:left="0" w:right="0" w:firstLine="0"/>
+    </w:pPr>
+    <w:rPr>
+      <w:rFonts w:ascii="Times New Roman" w:eastAsia="Times New Roman" w:hAnsi="Times New Roman" w:cs="Times New Roman"/>
+      <w:color w:val="auto"/>
+      <w:sz w:val="24"/>
+      <w:szCs w:val="24"/>
+      <w:lang w:val="es-CO" w:eastAsia="es-CO"/>
+    </w:rPr>
+  </w:style>
+  <w:style w:type="character" w:styleId="Strong">
+    <w:name w:val="Strong"/>
+    <w:basedOn w:val="DefaultParagraphFont"/>
+    <w:uiPriority w:val="22"/>
+    <w:qFormat/>
+    <w:rsid w:val="00780487"/>
+    <w:rPr>
+      <w:b/>
+      <w:bCs/>
+    </w:rPr>
+  </w:style>
+  <w:style w:type="paragraph" w:styleId="Header">
+    <w:name w:val="header"/>
+    <w:basedOn w:val="Normal"/>
+    <w:link w:val="HeaderChar"/>
+    <w:uiPriority w:val="99"/>
+    <w:unhideWhenUsed/>
+    <w:rsid w:val="0019079C"/>
+    <w:pPr>
+      <w:tabs>
+        <w:tab w:val="center" w:pos="4419"/>
+        <w:tab w:val="right" w:pos="8838"/>
+      </w:tabs>
+      <w:spacing w:after="0" w:line="240" w:lineRule="auto"/>
+    </w:pPr>
+  </w:style>
+  <w:style w:type="character" w:customStyle="1" w:styleId="HeaderChar">
+    <w:name w:val="Header Char"/>
+    <w:basedOn w:val="DefaultParagraphFont"/>
+    <w:link w:val="Header"/>
+    <w:uiPriority w:val="99"/>
+    <w:rsid w:val="0019079C"/>
+    <w:rPr>
+      <w:rFonts w:ascii="Calibri" w:eastAsia="Calibri" w:hAnsi="Calibri" w:cs="Calibri"/>
+      <w:color w:val="000000"/>
+    </w:rPr>
+  </w:style>
+  <w:style w:type="paragraph" w:styleId="Footer">
+    <w:name w:val="footer"/>
+    <w:basedOn w:val="Normal"/>
+    <w:link w:val="FooterChar"/>
+    <w:uiPriority w:val="99"/>
+    <w:unhideWhenUsed/>
+    <w:rsid w:val="0019079C"/>
+    <w:pPr>
+      <w:tabs>
+        <w:tab w:val="center" w:pos="4419"/>
+        <w:tab w:val="right" w:pos="8838"/>
+      </w:tabs>
+      <w:spacing w:after="0" w:line="240" w:lineRule="auto"/>
+    </w:pPr>
+  </w:style>
+  <w:style w:type="character" w:customStyle="1" w:styleId="FooterChar">
+    <w:name w:val="Footer Char"/>
+    <w:basedOn w:val="DefaultParagraphFont"/>
+    <w:link w:val="Footer"/>
+    <w:uiPriority w:val="99"/>
+    <w:rsid w:val="0019079C"/>
+    <w:rPr>
+      <w:rFonts w:ascii="Calibri" w:eastAsia="Calibri" w:hAnsi="Calibri" w:cs="Calibri"/>
+      <w:color w:val="000000"/>
     </w:rPr>
   </w:style>
 </w:styles>

</xml_diff>